<commit_message>
making changes as suggested by AT
</commit_message>
<xml_diff>
--- a/paper/response_to_reviewers.docx
+++ b/paper/response_to_reviewers.docx
@@ -175,13 +175,7 @@
         <w:rPr>
           <w:b/>
         </w:rPr>
-        <w:t xml:space="preserve">Done: </w:t>
-      </w:r>
-      <w:r>
-        <w:rPr>
-          <w:b/>
-        </w:rPr>
-        <w:t>I noticed that no separate files were submitted for the figures included in the manuscript. If this is the case, please include such figure files in your resubmission.</w:t>
+        <w:t>Done: I noticed that no separate files were submitted for the figures included in the manuscript. If this is the case, please include such figure files in your resubmission.</w:t>
       </w:r>
       <w:r>
         <w:rPr/>
@@ -287,7 +281,15 @@
       </w:pPr>
       <w:r>
         <w:rPr/>
-        <w:t>We agree that the definition should mention that a reduction of degrees of freedom plays a central role in the definition of a synergy. The definition on page 3, lines 16-17 has been revised. It now reads as follows: “An articulator synergy is a functional grouping of articulators such as the jaw, tongue, and lips whose coordinated movements produce constrictions during speech, and which instantiates a reduction in the effective degrees of freedom from the set of articulators to the space of controlled variables.”</w:t>
+        <w:t xml:space="preserve">We agree that the definition should mention that a reduction of degrees of freedom plays a central role in the definition of a synergy. The definition on page 3, lines 16-17 has been revised. It now reads as follows: “An articulator synergy is a functional grouping of articulators such as the jaw, tongue, and lips whose coordinated movements produce constrictions during speech, and which instantiates a reduction </w:t>
+      </w:r>
+      <w:r>
+        <w:rPr/>
+        <w:t>in the number of independent degrees of freedom for controlling a vocal tract movement</w:t>
+      </w:r>
+      <w:r>
+        <w:rPr/>
+        <w:t>.”</w:t>
       </w:r>
     </w:p>
     <w:p>
@@ -377,7 +379,15 @@
       </m:oMath>
       <w:r>
         <w:rPr/>
-        <w:t xml:space="preserve"> constriction degrees at the phonetic places of articulation. Both involve a reduction of dimensionality. The reduction of dimensionality from contour vertices to factor scores is not scientifically important per se, but the articulatory model is scientifically meaningful for defining the jaw, tongue, and lip degrees of freedom, and the relationships between them. The reduction of dimensionality from factor scores to constriction degrees is scientifically meaningful. It is a reduction of dimensionality from the articulator degrees of freedom to the space of controlled variables. (TODO: connect this to UCM, etc., and put in discussion)</w:t>
+        <w:t xml:space="preserve"> constriction degrees at the phonetic places of articulation. Both involve a reduction of dimensionality. The reduction of dimensionality from contour vertices to factor scores </w:t>
+      </w:r>
+      <w:r>
+        <w:rPr/>
+        <w:t xml:space="preserve">provides a compact representation of the data-set. This reduction of dimensionality </w:t>
+      </w:r>
+      <w:r>
+        <w:rPr/>
+        <w:t>is not scientifically important per se, but the articulatory model is scientifically meaningful for defining the jaw, tongue, and lip degrees of freedom, and the relationships between them. The reduction of dimensionality from factor scores to constriction degrees is scientifically meaningful. It is a reduction of dimensionality from the articulator degrees of freedom to the space of controlled variables. (TODO: connect this to UCM, etc., and put in discussion)</w:t>
       </w:r>
     </w:p>
     <w:p>
@@ -568,84 +578,194 @@
         <w:rPr>
           <w:b/>
         </w:rPr>
-        <w:t>Done</w:t>
-      </w:r>
-      <w:r>
-        <w:rPr>
-          <w:b/>
-        </w:rPr>
-        <w:t>: If the components obtained through guided PCA depend on the analyzed speech material, why is there such a similarity to the components reported in Toutios &amp; Narayanan (2015), based on one speaker from the USC-TIMIT database?</w:t>
-      </w:r>
-    </w:p>
-    <w:p>
-      <w:pPr>
-        <w:pStyle w:val="ListParagraph"/>
-        <w:rPr/>
-      </w:pPr>
-      <w:r>
-        <w:rPr/>
-        <w:t xml:space="preserve">We have not quantified whether factors differ depending on speech material, and so we cannot confirm that there is similarity between the guided factor analysis results of Toutios &amp; Narayanan (2015) and the guided factor analysis results of the present paper. Forthcoming work from our group follows up on these inter-speaker similarities in factors of vocal tract shaping. </w:t>
-      </w:r>
-    </w:p>
-    <w:p>
-      <w:pPr>
-        <w:pStyle w:val="ListParagraph"/>
-        <w:numPr>
-          <w:ilvl w:val="0"/>
-          <w:numId w:val="1"/>
-        </w:numPr>
-        <w:rPr/>
-      </w:pPr>
-      <w:r>
-        <w:rPr>
-          <w:b/>
-        </w:rPr>
-        <w:t xml:space="preserve">Done: </w:t>
-      </w:r>
-      <w:r>
-        <w:rPr>
-          <w:b/>
-        </w:rPr>
-        <w:t>How does the assumption of linearity in the guided PCA approach affect the results?</w:t>
-      </w:r>
-    </w:p>
-    <w:p>
-      <w:pPr>
-        <w:pStyle w:val="ListParagraph"/>
-        <w:rPr>
-          <w:b w:val="false"/>
+        <w:t>Done: If the components obtained through guided PCA depend on the analyzed speech material, why is there such a similarity to the components reported in Toutios &amp; Narayanan (2015), based on one speaker from the USC-TIMIT database?</w:t>
+      </w:r>
+    </w:p>
+    <w:p>
+      <w:pPr>
+        <w:pStyle w:val="ListParagraph"/>
+        <w:rPr/>
+      </w:pPr>
+      <w:r>
+        <w:rPr/>
+        <w:t xml:space="preserve">We have not quantified whether factors differ depending on speech material, and so we cannot confirm that there is similarity between the guided factor analysis results of Toutios &amp; Narayanan (2015) and the guided factor analysis results of the present paper. </w:t>
+      </w:r>
+      <w:r>
+        <w:rPr/>
+        <w:commentReference w:id="0"/>
+      </w:r>
+      <w:r>
+        <w:rPr/>
+        <w:t xml:space="preserve">Provided that the components are extracted from a sufficiently diverse dataset, </w:t>
+      </w:r>
+      <w:r>
+        <w:rPr/>
+        <w:t>we believe that the factors</w:t>
+      </w:r>
+      <w:r>
+        <w:rPr/>
+        <w:t xml:space="preserve"> should reflect speaker anatomy and efficiencies rather than the speech material. </w:t>
+      </w:r>
+      <w:r>
+        <w:rPr/>
+        <w:t>T</w:t>
+      </w:r>
+      <w:r>
+        <w:rPr/>
+        <w:t xml:space="preserve">he fact that the limited </w:t>
+      </w:r>
+      <w:r>
+        <w:rPr/>
+        <w:t>speech material</w:t>
+      </w:r>
+      <w:r>
+        <w:rPr/>
+        <w:t xml:space="preserve"> used in the present study produces </w:t>
+      </w:r>
+      <w:r>
+        <w:rPr/>
+        <w:t>factors</w:t>
+      </w:r>
+      <w:r>
+        <w:rPr/>
+        <w:t xml:space="preserve"> </w:t>
+      </w:r>
+      <w:r>
+        <w:rPr/>
+        <w:t>similar to</w:t>
+      </w:r>
+      <w:r>
+        <w:rPr/>
+        <w:t xml:space="preserve"> the much larger set in the 2015 paper </w:t>
+      </w:r>
+      <w:r>
+        <w:rPr/>
+        <w:t>supports this view</w:t>
+      </w:r>
+      <w:r>
+        <w:rPr/>
+        <w:t>.</w:t>
+      </w:r>
+      <w:r>
+        <w:rPr/>
+        <w:commentReference w:id="1"/>
+      </w:r>
+    </w:p>
+    <w:p>
+      <w:pPr>
+        <w:pStyle w:val="ListParagraph"/>
+        <w:numPr>
+          <w:ilvl w:val="0"/>
+          <w:numId w:val="1"/>
+        </w:numPr>
+        <w:rPr/>
+      </w:pPr>
+      <w:r>
+        <w:rPr>
+          <w:b/>
+        </w:rPr>
+        <w:t>Done: How does the assumption of linearity in the guided PCA approach affect the results?</w:t>
+      </w:r>
+    </w:p>
+    <w:p>
+      <w:pPr>
+        <w:pStyle w:val="ListParagraph"/>
+        <w:numPr>
+          <w:ilvl w:val="0"/>
+          <w:numId w:val="0"/>
+        </w:numPr>
+        <w:ind w:left="1440" w:right="0" w:hanging="0"/>
+        <w:rPr/>
+      </w:pPr>
+      <w:r>
+        <w:rPr>
           <w:b w:val="false"/>
           <w:bCs w:val="false"/>
         </w:rPr>
-      </w:pPr>
+        <w:commentReference w:id="2"/>
+      </w:r>
       <w:r>
         <w:rPr>
           <w:b w:val="false"/>
           <w:bCs w:val="false"/>
         </w:rPr>
-        <w:t xml:space="preserve">The revised manuscript quantifies the percent variance explained by each factor as a measure of model performance (cf. Fig. 4). </w:t>
-      </w:r>
-    </w:p>
-    <w:p>
-      <w:pPr>
-        <w:pStyle w:val="ListParagraph"/>
-        <w:numPr>
-          <w:ilvl w:val="0"/>
-          <w:numId w:val="1"/>
-        </w:numPr>
-        <w:rPr/>
-      </w:pPr>
-      <w:r>
-        <w:rPr>
-          <w:b/>
-        </w:rPr>
-        <w:t xml:space="preserve">Done: </w:t>
-      </w:r>
-      <w:r>
-        <w:rPr>
-          <w:b/>
-        </w:rPr>
-        <w:t xml:space="preserve">What happens when the spatio-temporal pattern of articulator parameters or task variables is not similar for different tokens of the same gesture? Should tokens be sorted into different groups on the basis of their spatio-temporal patterns and be submitted separately to the analysis? </w:t>
+        <w:t xml:space="preserve">An appropriately optimized non-linear model for compactly representing the vocal tract shapes might do so with a smaller number of components than the linear model </w:t>
+      </w:r>
+      <w:r>
+        <w:rPr>
+          <w:b w:val="false"/>
+          <w:bCs w:val="false"/>
+        </w:rPr>
+        <w:t>of the present study</w:t>
+      </w:r>
+      <w:r>
+        <w:rPr>
+          <w:b w:val="false"/>
+          <w:bCs w:val="false"/>
+        </w:rPr>
+        <w:t xml:space="preserve">. </w:t>
+      </w:r>
+      <w:r>
+        <w:rPr>
+          <w:b w:val="false"/>
+          <w:bCs w:val="false"/>
+        </w:rPr>
+        <w:t>We used the linear model because of its interpretability in terms of distinct speech articulators</w:t>
+      </w:r>
+      <w:r>
+        <w:rPr>
+          <w:b w:val="false"/>
+          <w:bCs w:val="false"/>
+        </w:rPr>
+        <w:t>.</w:t>
+      </w:r>
+      <w:r>
+        <w:rPr>
+          <w:b w:val="false"/>
+          <w:bCs w:val="false"/>
+        </w:rPr>
+        <w:commentReference w:id="3"/>
+      </w:r>
+    </w:p>
+    <w:p>
+      <w:pPr>
+        <w:pStyle w:val="ListParagraph"/>
+        <w:numPr>
+          <w:ilvl w:val="0"/>
+          <w:numId w:val="0"/>
+        </w:numPr>
+        <w:ind w:left="1440" w:right="0" w:hanging="0"/>
+        <w:rPr/>
+      </w:pPr>
+      <w:r>
+        <w:rPr>
+          <w:b w:val="false"/>
+          <w:bCs w:val="false"/>
+        </w:rPr>
+        <w:t>In order to quantify how the linearity assumption impacts the results, t</w:t>
+      </w:r>
+      <w:r>
+        <w:rPr>
+          <w:b w:val="false"/>
+          <w:bCs w:val="false"/>
+        </w:rPr>
+        <w:t xml:space="preserve">he revised manuscript quantifies the percent variance explained by each factor as a measure of model performance (cf. Fig. 4). </w:t>
+      </w:r>
+    </w:p>
+    <w:p>
+      <w:pPr>
+        <w:pStyle w:val="ListParagraph"/>
+        <w:numPr>
+          <w:ilvl w:val="0"/>
+          <w:numId w:val="1"/>
+        </w:numPr>
+        <w:rPr/>
+      </w:pPr>
+      <w:r>
+        <w:rPr>
+          <w:b/>
+        </w:rPr>
+        <w:t xml:space="preserve">Done: What happens when the spatio-temporal pattern of articulator parameters or task variables is not similar for different tokens of the same gesture? Should tokens be sorted into different groups on the basis of their spatio-temporal patterns and be submitted separately to the analysis? </w:t>
       </w:r>
     </w:p>
     <w:p>
@@ -666,7 +786,27 @@
       </w:pPr>
       <w:r>
         <w:rPr/>
-        <w:t>Variability in the spatio-temporal pattern of articulator parameters is substantial in the sense that vocal tract shaping for a given gesture may be achieved using different factors depending on the participant. Since the factor model is estimated separately for each speaker, the factors of different speakers may have distinct spatial patterns, and the correspondence between factors of different speakers is not known a priori (e.g., the first tongue factor of Speaker A does not necessarily reflect the same deformation of the tongue as the first tongue factor of Speaker B).</w:t>
+        <w:t xml:space="preserve">Variability in the spatio-temporal pattern of articulator parameters is substantial in the sense that vocal tract shaping for a given gesture may be achieved using different factors depending on the participant. Since the factor model is estimated separately for each speaker, the factors of different speakers may have distinct spatial patterns, and the correspondence between factors of different speakers is not known a priori (e.g., the first tongue factor of Speaker A does not necessarily reflect the same deformation of the tongue as the first tongue factor of Speaker B). </w:t>
+      </w:r>
+      <w:r>
+        <w:rPr/>
+        <w:commentReference w:id="4"/>
+      </w:r>
+      <w:r>
+        <w:rPr/>
+        <w:t xml:space="preserve">Intra-speaker variability is </w:t>
+      </w:r>
+      <w:r>
+        <w:rPr/>
+        <w:t>also</w:t>
+      </w:r>
+      <w:r>
+        <w:rPr/>
+        <w:t xml:space="preserve"> to be expected, </w:t>
+      </w:r>
+      <w:r>
+        <w:rPr/>
+        <w:t>and is reflected at different steps of the modeling as distinct factor scores and distinct articulator synergy biomarker values.</w:t>
       </w:r>
     </w:p>
     <w:p>
@@ -824,7 +964,7 @@
       </w:pPr>
       <w:r>
         <w:rPr/>
-        <w:t>The revised manuscript adds the following sentence for explanation after the quoted text: “This may be due to the hinge-like motion of the jaw, whose rotational motion generates greater displacement in the anterior part vocal tract than in the posterior part of the vocal tract.”</w:t>
+        <w:t>This is the result from the cited study that motivates characterizing articulator synergies.</w:t>
       </w:r>
     </w:p>
     <w:p>
@@ -1276,37 +1416,23 @@
       </w:pPr>
       <w:r>
         <w:rPr/>
-        <w:t xml:space="preserve">The intra-class correlation coefficient measures the ratio of inter-subject variance to total (inter-subject plus intra-subject) variance. Thus, the reason for low values of the intra-class correlation coefficient may either be low inter-subject variability, high intra-subject variability, or both. Given that the voluntary movement of speech production can be quite variable even within a given subject, low intra-class correlation coefficient may be inevitable. </w:t>
-      </w:r>
-      <w:r>
-        <w:rPr/>
-        <w:t>The revised manuscript includes an explanation of</w:t>
-      </w:r>
-      <w:r>
-        <w:rPr/>
-        <w:t xml:space="preserve"> this in the discussion section.</w:t>
-      </w:r>
-    </w:p>
-    <w:p>
-      <w:pPr>
-        <w:pStyle w:val="ListParagraph"/>
-        <w:numPr>
-          <w:ilvl w:val="0"/>
-          <w:numId w:val="1"/>
-        </w:numPr>
-        <w:rPr/>
-      </w:pPr>
-      <w:r>
-        <w:rPr>
-          <w:b/>
-        </w:rPr>
-        <w:t>Done</w:t>
-      </w:r>
-      <w:r>
-        <w:rPr>
-          <w:b/>
-        </w:rPr>
-        <w:t>: p.33, lines 460-462: I am not convinced that the results reported imply that the biomarker has adequate precision to characterize articulator synergies. See main comment III.</w:t>
+        <w:t>The intra-class correlation coefficient measures the ratio of inter-subject variance to total (inter-subject plus intra-subject) variance. Thus, the reason for low values of the intra-class correlation coefficient may either be low inter-subject variability, high intra-subject variability, or both. Given that the voluntary movement of speech production can be quite variable even within a given subject, low intra-class correlation coefficient may be inevitable. The revised manuscript includes an explanation of this in the discussion section.</w:t>
+      </w:r>
+    </w:p>
+    <w:p>
+      <w:pPr>
+        <w:pStyle w:val="ListParagraph"/>
+        <w:numPr>
+          <w:ilvl w:val="0"/>
+          <w:numId w:val="1"/>
+        </w:numPr>
+        <w:rPr/>
+      </w:pPr>
+      <w:r>
+        <w:rPr>
+          <w:b/>
+        </w:rPr>
+        <w:t>Done: p.33, lines 460-462: I am not convinced that the results reported imply that the biomarker has adequate precision to characterize articulator synergies. See main comment III.</w:t>
       </w:r>
       <w:r>
         <w:rPr/>
@@ -1320,15 +1446,7 @@
       </w:pPr>
       <w:r>
         <w:rPr/>
-        <w:t xml:space="preserve">Section VI of the revised manuscript estimates the measurement bias of the biomarker using synthetic data. No measurement bias was detected. The low precision may be an inevitable consequence of high intra-subject variability </w:t>
-      </w:r>
-      <w:r>
-        <w:rPr/>
-        <w:t>(see above response)</w:t>
-      </w:r>
-      <w:r>
-        <w:rPr/>
-        <w:t xml:space="preserve">. </w:t>
+        <w:t xml:space="preserve">Section VI of the revised manuscript estimates the measurement bias of the biomarker using synthetic data. No measurement bias was detected. The low precision may be an inevitable consequence of high intra-subject variability (see above response). </w:t>
       </w:r>
     </w:p>
     <w:p>
@@ -1447,61 +1565,130 @@
       </w:pPr>
       <w:r>
         <w:rPr/>
-        <w:t>The abstract now includes the modified sentence, “The present study tested whether synergies with different places of articulation (bilabial closure, alveolar closure, palatal approximation, velar closure, and pharyngeal approximation) differed in terms of inter-articulator coordination.” The conclusion now includes the modified sentence, “The analysis showed that articulator synergies vary for the following gestures: bilabial closure, alveolar closure, palatal approximation, velar closure, and pharyngeal approximation and also vary by speaker.”</w:t>
-      </w:r>
-    </w:p>
-    <w:p>
-      <w:pPr>
-        <w:pStyle w:val="ListParagraph"/>
-        <w:numPr>
-          <w:ilvl w:val="0"/>
-          <w:numId w:val="1"/>
-        </w:numPr>
-        <w:rPr/>
-      </w:pPr>
-      <w:r>
-        <w:rPr>
-          <w:b/>
-        </w:rPr>
-        <w:t>Done</w:t>
-      </w:r>
-      <w:r>
-        <w:rPr>
-          <w:b/>
-        </w:rPr>
-        <w:t>: Section IV.A does not sufficiently explain the differences between Guided Factor Analysis and Guided PCA (Principal Component Analysis), and why Guided Factor Analysis has been chosen. Indeed, Guided PCA has been abundantly used in the literature for articulatory modelling … It is thus important to quote some of this literature and to emphasize how the present approach is different.</w:t>
-      </w:r>
-    </w:p>
-    <w:p>
-      <w:pPr>
-        <w:pStyle w:val="ListParagraph"/>
-        <w:rPr/>
-      </w:pPr>
-      <w:r>
-        <w:rPr/>
-        <w:t>The revised manuscript now addresses this in the discussion section.</w:t>
-      </w:r>
-    </w:p>
-    <w:p>
-      <w:pPr>
-        <w:pStyle w:val="ListParagraph"/>
-        <w:numPr>
-          <w:ilvl w:val="0"/>
-          <w:numId w:val="1"/>
-        </w:numPr>
-        <w:rPr/>
-      </w:pPr>
-      <w:r>
-        <w:rPr>
-          <w:b/>
-        </w:rPr>
-        <w:t xml:space="preserve">Done: </w:t>
-      </w:r>
-      <w:r>
-        <w:rPr>
-          <w:b/>
-        </w:rPr>
-        <w:t>In fact, it would seem that these principal axes do capture the variance of tongue and lips that is linearly correlated with the jaw factors, as described in the literature. Could the authors clarify this issue?</w:t>
+        <w:t>The abstract now includes the modified sentence, “</w:t>
+      </w:r>
+      <w:r>
+        <w:rPr/>
+        <w:t>The test was conducted on utterances [apa], [ata], [aja], and [aka] with a real-time magnetic resonance imaging biomarker that was computed using a statistical model of the direct and differential kinematics of the vocal tract.</w:t>
+      </w:r>
+      <w:r>
+        <w:rPr/>
+        <w:t xml:space="preserve">” The conclusion now includes the modified sentence, “The analysis showed that articulator synergies vary for the following gestures </w:t>
+      </w:r>
+      <w:r>
+        <w:rPr/>
+        <w:t>in the intervocalic context [a]-consonant-[a]</w:t>
+      </w:r>
+      <w:r>
+        <w:rPr/>
+        <w:t xml:space="preserve">: bilabial closure, alveolar closure, palatal approximation, velar closure, and pharyngeal approximation and also vary by speaker.” </w:t>
+      </w:r>
+      <w:r>
+        <w:rPr/>
+        <w:t>The conclusion also suggests that future studies investigate a wider range of articulations (namely, different manner classes).</w:t>
+      </w:r>
+    </w:p>
+    <w:p>
+      <w:pPr>
+        <w:pStyle w:val="ListParagraph"/>
+        <w:numPr>
+          <w:ilvl w:val="0"/>
+          <w:numId w:val="1"/>
+        </w:numPr>
+        <w:rPr/>
+      </w:pPr>
+      <w:r>
+        <w:rPr>
+          <w:b/>
+        </w:rPr>
+        <w:t>Done: Section IV.A does not sufficiently explain the differences between Guided Factor Analysis and Guided PCA (Principal Component Analysis), and why Guided Factor Analysis has been chosen. Indeed, Guided PCA has been abundantly used in the literature for articulatory modelling … It is thus important to quote some of this literature and to emphasize how the present approach is different.</w:t>
+      </w:r>
+    </w:p>
+    <w:p>
+      <w:pPr>
+        <w:pStyle w:val="ListParagraph"/>
+        <w:numPr>
+          <w:ilvl w:val="0"/>
+          <w:numId w:val="0"/>
+        </w:numPr>
+        <w:ind w:left="1440" w:right="0" w:hanging="0"/>
+        <w:rPr/>
+      </w:pPr>
+      <w:r>
+        <w:rPr/>
+        <w:t>The terms “</w:t>
+      </w:r>
+      <w:r>
+        <w:rPr/>
+        <w:t xml:space="preserve">Guided Factor Analysis” and “Guided PCA” have </w:t>
+      </w:r>
+      <w:r>
+        <w:rPr/>
+        <w:t xml:space="preserve">both </w:t>
+      </w:r>
+      <w:r>
+        <w:rPr/>
+        <w:t xml:space="preserve">been used to describe Maeda's pioneering work in articulatory modeling. We make no distinction between the two terms. </w:t>
+      </w:r>
+      <w:r>
+        <w:rPr/>
+        <w:t>The</w:t>
+      </w:r>
+      <w:r>
+        <w:rPr/>
+        <w:t xml:space="preserve"> first paragraph </w:t>
+      </w:r>
+      <w:r>
+        <w:rPr/>
+        <w:t>of S</w:t>
+      </w:r>
+      <w:r>
+        <w:rPr/>
+        <w:t>ection IV.</w:t>
+      </w:r>
+      <w:r>
+        <w:rPr/>
+        <w:t>A. now indicates that the origin of the technique lies with Maeda (1990):</w:t>
+      </w:r>
+    </w:p>
+    <w:p>
+      <w:pPr>
+        <w:pStyle w:val="Normal"/>
+        <w:numPr>
+          <w:ilvl w:val="1"/>
+          <w:numId w:val="1"/>
+        </w:numPr>
+        <w:rPr/>
+      </w:pPr>
+      <w:r>
+        <w:rPr/>
+        <w:t xml:space="preserve">Maeda, S. (1990). Compensatory articulation during speech: Evidence from the analysis and synthesis of vocal-tract shapes using an articulatory model. In </w:t>
+      </w:r>
+      <w:r>
+        <w:rPr>
+          <w:i/>
+        </w:rPr>
+        <w:t>Speech production and speech modelling</w:t>
+      </w:r>
+      <w:r>
+        <w:rPr/>
+        <w:t xml:space="preserve"> (pp. 131-149). Springer, Dordrecht.</w:t>
+      </w:r>
+    </w:p>
+    <w:p>
+      <w:pPr>
+        <w:pStyle w:val="ListParagraph"/>
+        <w:numPr>
+          <w:ilvl w:val="0"/>
+          <w:numId w:val="1"/>
+        </w:numPr>
+        <w:rPr/>
+      </w:pPr>
+      <w:r>
+        <w:rPr>
+          <w:b/>
+        </w:rPr>
+        <w:t>Done: In fact, it would seem that these principal axes do capture the variance of tongue and lips that is linearly correlated with the jaw factors, as described in the literature. Could the authors clarify this issue?</w:t>
       </w:r>
     </w:p>
     <w:p>
@@ -1539,13 +1726,7 @@
         <w:rPr>
           <w:b/>
         </w:rPr>
-        <w:t xml:space="preserve">Done: </w:t>
-      </w:r>
-      <w:r>
-        <w:rPr>
-          <w:b/>
-        </w:rPr>
-        <w:t>Note also that the upper lip might be influenced by jaw in some subjects: this is apparently not taken into account (e.g. Fig. 3, top left), though of minor acoustic importance.</w:t>
+        <w:t>Done: Note also that the upper lip might be influenced by jaw in some subjects: this is apparently not taken into account (e.g. Fig. 3, top left), though of minor acoustic importance.</w:t>
       </w:r>
     </w:p>
     <w:p>
@@ -1556,6 +1737,23 @@
           <w:numId w:val="0"/>
         </w:numPr>
         <w:ind w:left="1440" w:right="0" w:hanging="0"/>
+        <w:rPr/>
+      </w:pPr>
+      <w:r>
+        <w:rPr>
+          <w:b w:val="false"/>
+          <w:bCs w:val="false"/>
+        </w:rPr>
+        <w:t xml:space="preserve">We acknowledge that the upper lip may be influenced by the jaw. Additionally, as the researchers below (among others) have observed, the velum is lower for open vowels like [a]. </w:t>
+      </w:r>
+    </w:p>
+    <w:p>
+      <w:pPr>
+        <w:pStyle w:val="ListParagraph"/>
+        <w:numPr>
+          <w:ilvl w:val="1"/>
+          <w:numId w:val="1"/>
+        </w:numPr>
         <w:rPr>
           <w:b w:val="false"/>
           <w:b w:val="false"/>
@@ -1567,7 +1765,119 @@
           <w:b w:val="false"/>
           <w:bCs w:val="false"/>
         </w:rPr>
-        <w:t xml:space="preserve">We acknowledge that the upper lip may be influenced by the jaw. Additionally, as the researchers below (among others) have observed, the velum is lower for open vowels like [a]. </w:t>
+        <w:t>Fritzell, B. (1969). The velopharyngeal muscles in speech: An electromyographic and cineradiographic study. Acta Oto-laryngologica. Supplement 250.</w:t>
+      </w:r>
+    </w:p>
+    <w:p>
+      <w:pPr>
+        <w:pStyle w:val="ListParagraph"/>
+        <w:numPr>
+          <w:ilvl w:val="1"/>
+          <w:numId w:val="1"/>
+        </w:numPr>
+        <w:rPr/>
+      </w:pPr>
+      <w:r>
+        <w:rPr>
+          <w:b w:val="false"/>
+          <w:bCs w:val="false"/>
+        </w:rPr>
+        <w:t>Bell-Berti, F. (1980). Velopharyngeal function: A spatial-temporal model. Speech and language: Advances in basic research and practice, 4, 137-150.</w:t>
+      </w:r>
+    </w:p>
+    <w:p>
+      <w:pPr>
+        <w:pStyle w:val="ListParagraph"/>
+        <w:numPr>
+          <w:ilvl w:val="0"/>
+          <w:numId w:val="0"/>
+        </w:numPr>
+        <w:ind w:left="1440" w:right="0" w:hanging="0"/>
+        <w:rPr/>
+      </w:pPr>
+      <w:r>
+        <w:rPr>
+          <w:b w:val="false"/>
+          <w:bCs w:val="false"/>
+        </w:rPr>
+        <w:t xml:space="preserve">It may be that the velum is influenced by the jaw too. We consider it an open research question how much of the jaw-upper lip and jaw-velum correlations are actually biomechanical and how much are due to motor control. However, it would be somewhat beyond the scope of the present paper to investigate this explicitly, and we would prefer to leave this for future research, </w:t>
+      </w:r>
+      <w:r>
+        <w:rPr>
+          <w:b w:val="false"/>
+          <w:bCs w:val="false"/>
+        </w:rPr>
+        <w:t>which is possible with the proposed method</w:t>
+      </w:r>
+      <w:r>
+        <w:rPr>
+          <w:b w:val="false"/>
+          <w:bCs w:val="false"/>
+        </w:rPr>
+        <w:t>.</w:t>
+      </w:r>
+    </w:p>
+    <w:p>
+      <w:pPr>
+        <w:pStyle w:val="ListParagraph"/>
+        <w:numPr>
+          <w:ilvl w:val="0"/>
+          <w:numId w:val="1"/>
+        </w:numPr>
+        <w:rPr/>
+      </w:pPr>
+      <w:r>
+        <w:rPr>
+          <w:b/>
+        </w:rPr>
+        <w:t>Done: Finally, it would be very useful to conclude section IV with a comparison of the performances of the Guided Factor Analysis used and more standard Guided PCA.</w:t>
+      </w:r>
+    </w:p>
+    <w:p>
+      <w:pPr>
+        <w:pStyle w:val="ListParagraph"/>
+        <w:numPr>
+          <w:ilvl w:val="0"/>
+          <w:numId w:val="0"/>
+        </w:numPr>
+        <w:ind w:left="1440" w:right="0" w:hanging="0"/>
+        <w:rPr/>
+      </w:pPr>
+      <w:r>
+        <w:rPr/>
+        <w:t>The terms “</w:t>
+      </w:r>
+      <w:r>
+        <w:rPr/>
+        <w:t xml:space="preserve">Guided Factor Analysis” and “Guided PCA” have </w:t>
+      </w:r>
+      <w:r>
+        <w:rPr/>
+        <w:t xml:space="preserve">both </w:t>
+      </w:r>
+      <w:r>
+        <w:rPr/>
+        <w:t xml:space="preserve">been used to describe Maeda's pioneering work in articulatory modeling. We make no distinction between the two terms. </w:t>
+      </w:r>
+      <w:r>
+        <w:rPr/>
+        <w:t>The</w:t>
+      </w:r>
+      <w:r>
+        <w:rPr/>
+        <w:t xml:space="preserve"> first paragraph </w:t>
+      </w:r>
+      <w:r>
+        <w:rPr/>
+        <w:t>of S</w:t>
+      </w:r>
+      <w:r>
+        <w:rPr/>
+        <w:t>ection IV.</w:t>
+      </w:r>
+      <w:r>
+        <w:rPr/>
+        <w:t>A. now indicates that the origin of the technique lies with Maeda (1990):</w:t>
       </w:r>
     </w:p>
     <w:p>
@@ -1588,28 +1898,38 @@
           <w:b w:val="false"/>
           <w:bCs w:val="false"/>
         </w:rPr>
-        <w:t>Fritzell, B. (1969). The velopharyngeal muscles in speech: An electromyographic and cineradiographic study. Acta Oto-laryngologica. Supplement 250.</w:t>
-      </w:r>
-    </w:p>
-    <w:p>
-      <w:pPr>
-        <w:pStyle w:val="ListParagraph"/>
-        <w:numPr>
-          <w:ilvl w:val="1"/>
-          <w:numId w:val="1"/>
-        </w:numPr>
-        <w:rPr>
-          <w:b w:val="false"/>
+        <w:t xml:space="preserve">Maeda, S. (1990). Compensatory articulation during speech: Evidence from the analysis and synthesis of vocal-tract shapes using an articulatory model. In </w:t>
+      </w:r>
+      <w:r>
+        <w:rPr>
           <w:b w:val="false"/>
           <w:bCs w:val="false"/>
-        </w:rPr>
-      </w:pPr>
+          <w:i/>
+        </w:rPr>
+        <w:t>Speech production and speech modelling</w:t>
+      </w:r>
       <w:r>
         <w:rPr>
           <w:b w:val="false"/>
           <w:bCs w:val="false"/>
         </w:rPr>
-        <w:t>Bell-Berti, F. (1980). Velopharyngeal function: A spatial-temporal model. Speech and language: Advances in basic research and practice, 4, 137-150.</w:t>
+        <w:t xml:space="preserve"> (pp. 131-149). Springer, Dordrecht.</w:t>
+      </w:r>
+    </w:p>
+    <w:p>
+      <w:pPr>
+        <w:pStyle w:val="ListParagraph"/>
+        <w:numPr>
+          <w:ilvl w:val="0"/>
+          <w:numId w:val="1"/>
+        </w:numPr>
+        <w:rPr/>
+      </w:pPr>
+      <w:r>
+        <w:rPr>
+          <w:b/>
+        </w:rPr>
+        <w:t>Done: It would be useful to mention more explicitly in section IV.A which organs are really modelled (jaw, tongue, velum, lips?).</w:t>
       </w:r>
     </w:p>
     <w:p>
@@ -1620,89 +1940,30 @@
           <w:numId w:val="0"/>
         </w:numPr>
         <w:ind w:left="1440" w:right="0" w:hanging="0"/>
-        <w:rPr>
-          <w:b w:val="false"/>
+        <w:rPr/>
+      </w:pPr>
+      <w:r>
+        <w:rPr>
           <w:b w:val="false"/>
           <w:bCs w:val="false"/>
         </w:rPr>
-      </w:pPr>
-      <w:r>
-        <w:rPr>
-          <w:b w:val="false"/>
-          <w:bCs w:val="false"/>
-        </w:rPr>
-        <w:t xml:space="preserve">It may be that the velum is influenced by the jaw </w:t>
-      </w:r>
-      <w:r>
-        <w:rPr>
-          <w:b w:val="false"/>
-          <w:bCs w:val="false"/>
-        </w:rPr>
-        <w:t>too</w:t>
-      </w:r>
-      <w:r>
-        <w:rPr>
-          <w:b w:val="false"/>
-          <w:bCs w:val="false"/>
-        </w:rPr>
-        <w:t xml:space="preserve">. We consider </w:t>
-      </w:r>
-      <w:r>
-        <w:rPr>
-          <w:b w:val="false"/>
-          <w:bCs w:val="false"/>
-        </w:rPr>
-        <w:t>it an</w:t>
-      </w:r>
-      <w:r>
-        <w:rPr>
-          <w:b w:val="false"/>
-          <w:bCs w:val="false"/>
-        </w:rPr>
-        <w:t xml:space="preserve"> open research question </w:t>
-      </w:r>
-      <w:r>
-        <w:rPr>
-          <w:b w:val="false"/>
-          <w:bCs w:val="false"/>
-        </w:rPr>
-        <w:t>how much of the jaw-upper lip and jaw-velum correlation</w:t>
-      </w:r>
-      <w:r>
-        <w:rPr>
-          <w:b w:val="false"/>
-          <w:bCs w:val="false"/>
-        </w:rPr>
-        <w:t xml:space="preserve">s </w:t>
-      </w:r>
-      <w:r>
-        <w:rPr>
-          <w:b w:val="false"/>
-          <w:bCs w:val="false"/>
-        </w:rPr>
-        <w:t>are actually biomechanical and how much are due to motor control. However, it would be somewhat beyond the scope of the present paper to investigate this explicitly, and we would prefer to leave this for future research.</w:t>
-      </w:r>
-    </w:p>
-    <w:p>
-      <w:pPr>
-        <w:pStyle w:val="ListParagraph"/>
-        <w:numPr>
-          <w:ilvl w:val="0"/>
-          <w:numId w:val="1"/>
-        </w:numPr>
-        <w:rPr/>
-      </w:pPr>
-      <w:r>
-        <w:rPr>
-          <w:b/>
-        </w:rPr>
-        <w:t xml:space="preserve">Done: </w:t>
-      </w:r>
-      <w:r>
-        <w:rPr>
-          <w:b/>
-        </w:rPr>
-        <w:t>Finally, it would be very useful to conclude section IV with a comparison of the performances of the Guided Factor Analysis used and more standard Guided PCA.</w:t>
+        <w:t>The revised manuscript mentions this explicitly with the following sentence: “The objective of the guided factor analysis was to parameterize the vocal tract contours ... as the linear combination of factors ... such that each factor characterizes spatial variation in the position and shape of an articulator (specifically, the jaw, tongue, lips).”</w:t>
+      </w:r>
+    </w:p>
+    <w:p>
+      <w:pPr>
+        <w:pStyle w:val="ListParagraph"/>
+        <w:numPr>
+          <w:ilvl w:val="0"/>
+          <w:numId w:val="1"/>
+        </w:numPr>
+        <w:rPr/>
+      </w:pPr>
+      <w:r>
+        <w:rPr>
+          <w:b/>
+        </w:rPr>
+        <w:t>Done: Are the three degrees of freedom expected for a solid object in 2D enough to represent the jaw variance?</w:t>
       </w:r>
     </w:p>
     <w:p>
@@ -1713,99 +1974,7 @@
           <w:numId w:val="0"/>
         </w:numPr>
         <w:ind w:left="1440" w:right="0" w:hanging="0"/>
-        <w:rPr>
-          <w:b w:val="false"/>
-          <w:b w:val="false"/>
-          <w:bCs w:val="false"/>
-        </w:rPr>
-      </w:pPr>
-      <w:r>
-        <w:rPr>
-          <w:b w:val="false"/>
-          <w:bCs w:val="false"/>
-        </w:rPr>
-        <w:t xml:space="preserve">The revised manuscript includes a discussion of how guided factor analysis differs from standard guided PCA. As we discuss in that section, the differences are very subtle. Given that we do not consider the technique very different from the various other techniques used, we question whether a quantitative comparison would provide  the reader with insight into a substantive issue. </w:t>
-      </w:r>
-    </w:p>
-    <w:p>
-      <w:pPr>
-        <w:pStyle w:val="ListParagraph"/>
-        <w:numPr>
-          <w:ilvl w:val="0"/>
-          <w:numId w:val="1"/>
-        </w:numPr>
-        <w:rPr/>
-      </w:pPr>
-      <w:r>
-        <w:rPr>
-          <w:b/>
-        </w:rPr>
-        <w:t xml:space="preserve">Done: </w:t>
-      </w:r>
-      <w:r>
-        <w:rPr>
-          <w:b/>
-        </w:rPr>
-        <w:t>It would be useful to mention more explicitly in section IV.A which organs are really modelled (jaw, tongue, velum, lips?).</w:t>
-      </w:r>
-    </w:p>
-    <w:p>
-      <w:pPr>
-        <w:pStyle w:val="ListParagraph"/>
-        <w:numPr>
-          <w:ilvl w:val="0"/>
-          <w:numId w:val="0"/>
-        </w:numPr>
-        <w:ind w:left="1440" w:right="0" w:hanging="0"/>
-        <w:rPr>
-          <w:b w:val="false"/>
-          <w:b w:val="false"/>
-          <w:bCs w:val="false"/>
-        </w:rPr>
-      </w:pPr>
-      <w:r>
-        <w:rPr>
-          <w:b w:val="false"/>
-          <w:bCs w:val="false"/>
-        </w:rPr>
-        <w:t>The revised manuscript mentions this explicitly with the following sentence: “The objective of the guided factor analysis was to parameterize the vocal tract contours ... as the linear combination of factors ... such that each factor characterizes spatial variation in the position and shape of an articulator (specifically, the jaw, tongue, lips).”</w:t>
-      </w:r>
-    </w:p>
-    <w:p>
-      <w:pPr>
-        <w:pStyle w:val="ListParagraph"/>
-        <w:numPr>
-          <w:ilvl w:val="0"/>
-          <w:numId w:val="1"/>
-        </w:numPr>
-        <w:rPr/>
-      </w:pPr>
-      <w:r>
-        <w:rPr>
-          <w:b/>
-        </w:rPr>
-        <w:t xml:space="preserve">Done: </w:t>
-      </w:r>
-      <w:r>
-        <w:rPr>
-          <w:b/>
-        </w:rPr>
-        <w:t>Are the three degrees of freedom expected for a solid object in 2D enough to represent the jaw variance?</w:t>
-      </w:r>
-    </w:p>
-    <w:p>
-      <w:pPr>
-        <w:pStyle w:val="ListParagraph"/>
-        <w:numPr>
-          <w:ilvl w:val="0"/>
-          <w:numId w:val="0"/>
-        </w:numPr>
-        <w:ind w:left="1440" w:right="0" w:hanging="0"/>
-        <w:rPr>
-          <w:b w:val="false"/>
-          <w:b w:val="false"/>
-          <w:bCs w:val="false"/>
-        </w:rPr>
+        <w:rPr/>
       </w:pPr>
       <w:r>
         <w:rPr>
@@ -2351,7 +2520,23 @@
       </w:pPr>
       <w:r>
         <w:rPr/>
-        <w:t>The revised manuscript clarified the issue by revising the sentence quoted above to read as follows: “factor scores [that] characterize temporal variation in the position and shapes of the articulators. Each image has factor scores, which change from one image to the next as the articulators move and change shape. Thus, changes in the factor scores parameterize articulator motion.”</w:t>
+        <w:t>The revised manuscript clarified the issue by revising the sentence quoted above to read as follows: “</w:t>
+      </w:r>
+      <w:r>
+        <w:rPr/>
+        <w:t xml:space="preserve">The time-varying coefficients coefficients ... of the linear combination are </w:t>
+      </w:r>
+      <w:r>
+        <w:rPr/>
+        <w:t xml:space="preserve">factor scores </w:t>
+      </w:r>
+      <w:r>
+        <w:rPr/>
+        <w:t xml:space="preserve">that </w:t>
+      </w:r>
+      <w:r>
+        <w:rPr/>
+        <w:t>characterize temporal variation in the position and shapes of the articulators. Each image has factor scores, which change from one image to the next as the articulators move and change shape. Thus, changes in the factor scores parameterize articulator motion.”</w:t>
       </w:r>
     </w:p>
     <w:p>
@@ -2706,13 +2891,7 @@
         <w:rPr>
           <w:b/>
         </w:rPr>
-        <w:t xml:space="preserve">Done: </w:t>
-      </w:r>
-      <w:r>
-        <w:rPr>
-          <w:b/>
-        </w:rPr>
-        <w:t>The use of 10-fold cross-validation is indeed an interesting choice. However, RMSE tends to hide the largest errors. It could thus be very useful to supplement RMSE with another statistical parameter, for instance the 10th - 90th percentile range that gives a more accurate idea of the error extent.</w:t>
+        <w:t>Done: The use of 10-fold cross-validation is indeed an interesting choice. However, RMSE tends to hide the largest errors. It could thus be very useful to supplement RMSE with another statistical parameter, for instance the 10th - 90th percentile range that gives a more accurate idea of the error extent.</w:t>
       </w:r>
     </w:p>
     <w:p>
@@ -2780,13 +2959,7 @@
         <w:rPr>
           <w:b/>
         </w:rPr>
-        <w:t xml:space="preserve">TODO: </w:t>
-      </w:r>
-      <w:r>
-        <w:rPr>
-          <w:b/>
-        </w:rPr>
-        <w:t>Statistical results presented at page 30 are a bit confusing. For instance, the authors state that “On average, the percent jaw contribution was 17% less at the velar place compared to the bilabial place (z = 1.9, p = 0.19)”. What is the point to offer a comparison and to mention indirectly that it is not statistically significant? This section would need more specific rewriting.</w:t>
+        <w:t>TODO: Statistical results presented at page 30 are a bit confusing. For instance, the authors state that “On average, the percent jaw contribution was 17% less at the velar place compared to the bilabial place (z = 1.9, p = 0.19)”. What is the point to offer a comparison and to mention indirectly that it is not statistically significant? This section would need more specific rewriting.</w:t>
       </w:r>
     </w:p>
     <w:p>
@@ -3040,13 +3213,7 @@
         <w:rPr>
           <w:b/>
         </w:rPr>
-        <w:t xml:space="preserve">Done: </w:t>
-      </w:r>
-      <w:r>
-        <w:rPr>
-          <w:b/>
-        </w:rPr>
-        <w:t xml:space="preserve">Figure 4. The tick marks on the right Y-axis are hardly visible. </w:t>
+        <w:t xml:space="preserve">Done: Figure 4. The tick marks on the right Y-axis are hardly visible. </w:t>
       </w:r>
     </w:p>
     <w:p>
@@ -3084,13 +3251,7 @@
         <w:rPr>
           <w:b/>
         </w:rPr>
-        <w:t xml:space="preserve">Done: </w:t>
-      </w:r>
-      <w:r>
-        <w:rPr>
-          <w:b/>
-        </w:rPr>
-        <w:t>Figure 6. Lines and symbols are too thin to be neatly visible.</w:t>
+        <w:t>Done: Figure 6. Lines and symbols are too thin to be neatly visible.</w:t>
       </w:r>
     </w:p>
     <w:p>
@@ -3254,59 +3415,17 @@
         <w:rPr>
           <w:b/>
         </w:rPr>
-        <w:t xml:space="preserve">Done: </w:t>
-      </w:r>
-      <w:r>
-        <w:rPr>
-          <w:b/>
-        </w:rPr>
-        <w:t>I find the basic assumption making the current approach feasible, namely that the relevant relationships are locally linear, perfectly plausible. Nonetheless it would be interesting to have more discussion of the pre-requisites for this assumption, and also whether the present approach can also be used to identify potentially interesting cases where the assumption may start to break down. To take labial constriction as a specific example, it is presumably the case in the present approach that when the constriction size goes to zero then the movements of the lips, based on the external contours of the lips, also cease (so the relationship between constriction, and articulator movement is indeed quite straightforward). However, one could argue that in a more realistic view of the movements of the articulators, the lips continue to move even when the lip aperture has reached zero, and that perhaps other measurement techniques, or other approaches to extracting movement information from the MRI images, might capture this. Would such techniques then actually be less suitable for the present approach (since the relationship between change in articulator position and change in constriction size might then be decidedly non-linear)? Perhaps a similar question from a different point of view: How would the present approach mesh with a somewhat more abstract conceptualization of the constriction target, for example use of negative constriction size (as in TADA) as a target to achieve firm closure in stops?</w:t>
-      </w:r>
-    </w:p>
-    <w:p>
-      <w:pPr>
-        <w:pStyle w:val="ListParagraph"/>
-        <w:rPr/>
-      </w:pPr>
-      <w:r>
-        <w:rPr/>
-        <w:t>Regarding a breakdown in linearity at points of tissue-tissue contact and soft tissue compression, we believe that</w:t>
-      </w:r>
-      <w:r>
-        <w:rPr/>
-        <w:t xml:space="preserve"> tagged MRI </w:t>
-      </w:r>
-      <w:r>
-        <w:rPr/>
-        <w:t>may</w:t>
-      </w:r>
-      <w:r>
-        <w:rPr/>
-        <w:t xml:space="preserve"> be use</w:t>
-      </w:r>
-      <w:r>
-        <w:rPr/>
-        <w:t>ful</w:t>
-      </w:r>
-      <w:r>
-        <w:rPr/>
-        <w:t xml:space="preserve"> </w:t>
-      </w:r>
-      <w:r>
-        <w:rPr/>
-        <w:t>for</w:t>
-      </w:r>
-      <w:r>
-        <w:rPr/>
-        <w:t xml:space="preserve"> extract</w:t>
-      </w:r>
-      <w:r>
-        <w:rPr/>
-        <w:t>ing</w:t>
-      </w:r>
-      <w:r>
-        <w:rPr/>
-        <w:t xml:space="preserve"> motion information from soft tissue compression as the internal motion of the tongue and lips that occurs when the tongue presses against the palate or when the two lips touch.</w:t>
+        <w:t>Done: I find the basic assumption making the current approach feasible, namely that the relevant relationships are locally linear, perfectly plausible. Nonetheless it would be interesting to have more discussion of the pre-requisites for this assumption, and also whether the present approach can also be used to identify potentially interesting cases where the assumption may start to break down. To take labial constriction as a specific example, it is presumably the case in the present approach that when the constriction size goes to zero then the movements of the lips, based on the external contours of the lips, also cease (so the relationship between constriction, and articulator movement is indeed quite straightforward). However, one could argue that in a more realistic view of the movements of the articulators, the lips continue to move even when the lip aperture has reached zero, and that perhaps other measurement techniques, or other approaches to extracting movement information from the MRI images, might capture this. Would such techniques then actually be less suitable for the present approach (since the relationship between change in articulator position and change in constriction size might then be decidedly non-linear)? Perhaps a similar question from a different point of view: How would the present approach mesh with a somewhat more abstract conceptualization of the constriction target, for example use of negative constriction size (as in TADA) as a target to achieve firm closure in stops?</w:t>
+      </w:r>
+    </w:p>
+    <w:p>
+      <w:pPr>
+        <w:pStyle w:val="ListParagraph"/>
+        <w:rPr/>
+      </w:pPr>
+      <w:r>
+        <w:rPr/>
+        <w:t>Regarding a breakdown in linearity at points of tissue-tissue contact and soft tissue compression, we believe that tagged MRI may be useful for extracting motion information from soft tissue compression as the internal motion of the tongue and lips that occurs when the tongue presses against the palate or when the two lips touch.</w:t>
       </w:r>
     </w:p>
     <w:p>
@@ -3490,13 +3609,7 @@
         <w:rPr>
           <w:b/>
         </w:rPr>
-        <w:t xml:space="preserve">TODO: </w:t>
-      </w:r>
-      <w:r>
-        <w:rPr>
-          <w:b/>
-        </w:rPr>
-        <w:t>Fig.1 please spell out the colours for the different contours. For example, green is presumably jaw, but this should be mentioned explicitly since bone and teeth do not image directly in MRI, so the definition of "jaw" is not necessarily obvious. (What then is the yellowish contour around the chin? Is this actually used anywhere?)</w:t>
+        <w:t>TODO: Fig.1 please spell out the colours for the different contours. For example, green is presumably jaw, but this should be mentioned explicitly since bone and teeth do not image directly in MRI, so the definition of "jaw" is not necessarily obvious. (What then is the yellowish contour around the chin? Is this actually used anywhere?)</w:t>
       </w:r>
       <w:r>
         <w:rPr/>
@@ -3560,13 +3673,7 @@
         <w:rPr>
           <w:b/>
         </w:rPr>
-        <w:t xml:space="preserve">Done: </w:t>
-      </w:r>
-      <w:r>
-        <w:rPr>
-          <w:b/>
-        </w:rPr>
-        <w:t>p. 10 I think the work of Maeda is a sufficiently important part of the background that it should be referred to explicitly, rather than indirectly via the reference to Toutios &amp; Narayanan (2015), since this could help many readers to quickly get to grips with some of the basic concepts of the current approach.</w:t>
+        <w:t>Done: p. 10 I think the work of Maeda is a sufficiently important part of the background that it should be referred to explicitly, rather than indirectly via the reference to Toutios &amp; Narayanan (2015), since this could help many readers to quickly get to grips with some of the basic concepts of the current approach.</w:t>
       </w:r>
       <w:r>
         <w:rPr/>
@@ -3596,13 +3703,7 @@
         <w:rPr>
           <w:b/>
         </w:rPr>
-        <w:t xml:space="preserve">Done: </w:t>
-      </w:r>
-      <w:r>
-        <w:rPr>
-          <w:b/>
-        </w:rPr>
-        <w:t>p. 21, l. 287. The definition of Time 0 and Time T is not completely clear. Presumably Time 0 means onset of movement towards the constriction, not the onset of an aerodynamically relevant consonantal constriction (referred to by some authors as target achievement). (Similarly the earlier description p. 7, l. 107 is rather vague. Perhaps a sketch of a typical closing-opening movement would be useful for defining terms)</w:t>
+        <w:t>Done: p. 21, l. 287. The definition of Time 0 and Time T is not completely clear. Presumably Time 0 means onset of movement towards the constriction, not the onset of an aerodynamically relevant consonantal constriction (referred to by some authors as target achievement). (Similarly the earlier description p. 7, l. 107 is rather vague. Perhaps a sketch of a typical closing-opening movement would be useful for defining terms)</w:t>
       </w:r>
       <w:r>
         <w:rPr/>
@@ -3637,13 +3738,7 @@
         <w:rPr>
           <w:b/>
         </w:rPr>
-        <w:t xml:space="preserve">Done: </w:t>
-      </w:r>
-      <w:r>
-        <w:rPr>
-          <w:b/>
-        </w:rPr>
-        <w:t>p. 19 . 250 typo: "is important parameter"</w:t>
+        <w:t>Done: p. 19 . 250 typo: "is important parameter"</w:t>
       </w:r>
       <w:r>
         <w:rPr/>
@@ -3678,13 +3773,7 @@
         <w:rPr>
           <w:b/>
         </w:rPr>
-        <w:t xml:space="preserve">Done: </w:t>
-      </w:r>
-      <w:r>
-        <w:rPr>
-          <w:b/>
-        </w:rPr>
-        <w:t xml:space="preserve">p. 21, i. 275 Insert mm after 2.4 </w:t>
+        <w:t xml:space="preserve">Done: p. 21, i. 275 Insert mm after 2.4 </w:t>
       </w:r>
     </w:p>
     <w:p>
@@ -3715,13 +3804,7 @@
         <w:rPr>
           <w:b/>
         </w:rPr>
-        <w:t xml:space="preserve">Done: </w:t>
-      </w:r>
-      <w:r>
-        <w:rPr>
-          <w:b/>
-        </w:rPr>
-        <w:t>p. 22 fig. 4 typo: "neighborood" I'm not sure the tiny tick marks in the right-most panels of this figure are useful. Why not just a single (visible) tick corresponding to the average over all speakers? Also, is the figure of 2.4mm really a realistic criterion for discussing error of the differential kinematics? Multiplying by the framerate this corresponds to an error of about 200mm/s, which is really huge (close to peak velocity of many articulator movements), so one would indeed hope that the error is nowhere near this.</w:t>
+        <w:t>Done: p. 22 fig. 4 typo: "neighborood" I'm not sure the tiny tick marks in the right-most panels of this figure are useful. Why not just a single (visible) tick corresponding to the average over all speakers? Also, is the figure of 2.4mm really a realistic criterion for discussing error of the differential kinematics? Multiplying by the framerate this corresponds to an error of about 200mm/s, which is really huge (close to peak velocity of many articulator movements), so one would indeed hope that the error is nowhere near this.</w:t>
       </w:r>
       <w:r>
         <w:rPr/>
@@ -3740,41 +3823,23 @@
       </w:pPr>
       <w:r>
         <w:rPr/>
-        <w:t xml:space="preserve">The typo “neighborhood” has been corrected to “neighborhood”. The individual tick marks have been removed and an average over all speakers replaces them. The </w:t>
-      </w:r>
-      <w:r>
-        <w:rPr/>
-        <w:t xml:space="preserve">revised manuscript still uses </w:t>
-      </w:r>
-      <w:r>
-        <w:rPr/>
-        <w:t xml:space="preserve">2.4mm </w:t>
-      </w:r>
-      <w:r>
-        <w:rPr/>
-        <w:t>as the upper limit on all the graphs because it is a convenient value to keep them all on the same scale.</w:t>
-      </w:r>
-    </w:p>
-    <w:p>
-      <w:pPr>
-        <w:pStyle w:val="ListParagraph"/>
-        <w:numPr>
-          <w:ilvl w:val="0"/>
-          <w:numId w:val="1"/>
-        </w:numPr>
-        <w:rPr/>
-      </w:pPr>
-      <w:r>
-        <w:rPr>
-          <w:b/>
-        </w:rPr>
-        <w:t xml:space="preserve">Done: </w:t>
-      </w:r>
-      <w:r>
-        <w:rPr>
-          <w:b/>
-        </w:rPr>
-        <w:t>p. 37, l. 548 typo "senativity"</w:t>
+        <w:t>The typo “neighborhood” has been corrected to “neighborhood”. The individual tick marks have been removed and an average over all speakers replaces them. The revised manuscript still uses 2.4mm as the upper limit on all the graphs because it is a convenient value to keep them all on the same scale.</w:t>
+      </w:r>
+    </w:p>
+    <w:p>
+      <w:pPr>
+        <w:pStyle w:val="ListParagraph"/>
+        <w:numPr>
+          <w:ilvl w:val="0"/>
+          <w:numId w:val="1"/>
+        </w:numPr>
+        <w:rPr/>
+      </w:pPr>
+      <w:r>
+        <w:rPr>
+          <w:b/>
+        </w:rPr>
+        <w:t>Done: p. 37, l. 548 typo "senativity"</w:t>
       </w:r>
       <w:r>
         <w:rPr/>
@@ -3827,6 +3892,16 @@
 </w:document>
 </file>
 
+<file path=word/comments.xml><?xml version="1.0" encoding="utf-8"?>
+<w:comments xmlns:o="urn:schemas-microsoft-com:office:office" xmlns:r="http://schemas.openxmlformats.org/officeDocument/2006/relationships" xmlns:v="urn:schemas-microsoft-com:vml" xmlns:w="http://schemas.openxmlformats.org/wordprocessingml/2006/main" xmlns:w10="urn:schemas-microsoft-com:office:word" xmlns:wp="http://schemas.openxmlformats.org/drawingml/2006/wordprocessingDrawing" xmlns:wps="http://schemas.microsoft.com/office/word/2010/wordprocessingShape" xmlns:wpg="http://schemas.microsoft.com/office/word/2010/wordprocessingGroup" xmlns:mc="http://schemas.openxmlformats.org/markup-compatibility/2006" xmlns:wp14="http://schemas.microsoft.com/office/word/2010/wordprocessingDrawing" xmlns:w14="http://schemas.microsoft.com/office/word/2010/wordml" mc:Ignorable="w14 wp14">
+  <w:comment w:id="0" w:author="" w:date="2018-09-27T09:31:04Z" w:initials=""/>
+  <w:comment w:id="1" w:author="" w:date="2018-09-27T09:31:04Z" w:initials=""/>
+  <w:comment w:id="2" w:author="" w:date="2018-09-27T09:33:11Z" w:initials=""/>
+  <w:comment w:id="3" w:author="" w:date="2018-09-27T09:33:11Z" w:initials=""/>
+  <w:comment w:id="4" w:author="" w:date="2018-09-27T09:39:06Z" w:initials=""/>
+</w:comments>
+</file>
+
 <file path=word/numbering.xml><?xml version="1.0" encoding="utf-8"?>
 <w:numbering xmlns:w="http://schemas.openxmlformats.org/wordprocessingml/2006/main" xmlns:o="urn:schemas-microsoft-com:office:office" xmlns:r="http://schemas.openxmlformats.org/officeDocument/2006/relationships" xmlns:v="urn:schemas-microsoft-com:vml">
   <w:abstractNum w:abstractNumId="1">
@@ -3854,6 +3929,7 @@
       </w:pPr>
       <w:rPr>
         <w:rFonts w:ascii="Courier New" w:hAnsi="Courier New" w:cs="Courier New" w:hint="default"/>
+        <w:b w:val="false"/>
         <w:rFonts w:cs="Courier New"/>
       </w:rPr>
     </w:lvl>
@@ -3867,6 +3943,7 @@
       </w:pPr>
       <w:rPr>
         <w:rFonts w:ascii="Wingdings" w:hAnsi="Wingdings" w:cs="Wingdings" w:hint="default"/>
+        <w:rFonts w:cs="Wingdings"/>
       </w:rPr>
     </w:lvl>
     <w:lvl w:ilvl="3">
@@ -3879,6 +3956,7 @@
       </w:pPr>
       <w:rPr>
         <w:rFonts w:ascii="Symbol" w:hAnsi="Symbol" w:cs="Symbol" w:hint="default"/>
+        <w:rFonts w:cs="Symbol"/>
       </w:rPr>
     </w:lvl>
     <w:lvl w:ilvl="4">
@@ -3904,6 +3982,7 @@
       </w:pPr>
       <w:rPr>
         <w:rFonts w:ascii="Wingdings" w:hAnsi="Wingdings" w:cs="Wingdings" w:hint="default"/>
+        <w:rFonts w:cs="Wingdings"/>
       </w:rPr>
     </w:lvl>
     <w:lvl w:ilvl="6">
@@ -3916,6 +3995,7 @@
       </w:pPr>
       <w:rPr>
         <w:rFonts w:ascii="Symbol" w:hAnsi="Symbol" w:cs="Symbol" w:hint="default"/>
+        <w:rFonts w:cs="Symbol"/>
       </w:rPr>
     </w:lvl>
     <w:lvl w:ilvl="7">
@@ -3941,6 +4021,7 @@
       </w:pPr>
       <w:rPr>
         <w:rFonts w:ascii="Wingdings" w:hAnsi="Wingdings" w:cs="Wingdings" w:hint="default"/>
+        <w:rFonts w:cs="Wingdings"/>
       </w:rPr>
     </w:lvl>
   </w:abstractNum>
@@ -3982,6 +4063,7 @@
       </w:pPr>
       <w:rPr>
         <w:rFonts w:ascii="Wingdings" w:hAnsi="Wingdings" w:cs="Wingdings" w:hint="default"/>
+        <w:rFonts w:cs="Wingdings"/>
       </w:rPr>
     </w:lvl>
     <w:lvl w:ilvl="3">
@@ -3994,6 +4076,7 @@
       </w:pPr>
       <w:rPr>
         <w:rFonts w:ascii="Symbol" w:hAnsi="Symbol" w:cs="Symbol" w:hint="default"/>
+        <w:rFonts w:cs="Symbol"/>
       </w:rPr>
     </w:lvl>
     <w:lvl w:ilvl="4">
@@ -4019,6 +4102,7 @@
       </w:pPr>
       <w:rPr>
         <w:rFonts w:ascii="Wingdings" w:hAnsi="Wingdings" w:cs="Wingdings" w:hint="default"/>
+        <w:rFonts w:cs="Wingdings"/>
       </w:rPr>
     </w:lvl>
     <w:lvl w:ilvl="6">
@@ -4031,6 +4115,7 @@
       </w:pPr>
       <w:rPr>
         <w:rFonts w:ascii="Symbol" w:hAnsi="Symbol" w:cs="Symbol" w:hint="default"/>
+        <w:rFonts w:cs="Symbol"/>
       </w:rPr>
     </w:lvl>
     <w:lvl w:ilvl="7">
@@ -4056,6 +4141,7 @@
       </w:pPr>
       <w:rPr>
         <w:rFonts w:ascii="Wingdings" w:hAnsi="Wingdings" w:cs="Wingdings" w:hint="default"/>
+        <w:rFonts w:cs="Wingdings"/>
       </w:rPr>
     </w:lvl>
   </w:abstractNum>
@@ -4179,6 +4265,7 @@
       </w:pPr>
       <w:rPr>
         <w:rFonts w:ascii="Wingdings" w:hAnsi="Wingdings" w:cs="Wingdings" w:hint="default"/>
+        <w:rFonts w:cs="Wingdings"/>
       </w:rPr>
     </w:lvl>
     <w:lvl w:ilvl="3">
@@ -4191,6 +4278,7 @@
       </w:pPr>
       <w:rPr>
         <w:rFonts w:ascii="Symbol" w:hAnsi="Symbol" w:cs="Symbol" w:hint="default"/>
+        <w:rFonts w:cs="Symbol"/>
       </w:rPr>
     </w:lvl>
     <w:lvl w:ilvl="4">
@@ -4216,6 +4304,7 @@
       </w:pPr>
       <w:rPr>
         <w:rFonts w:ascii="Wingdings" w:hAnsi="Wingdings" w:cs="Wingdings" w:hint="default"/>
+        <w:rFonts w:cs="Wingdings"/>
       </w:rPr>
     </w:lvl>
     <w:lvl w:ilvl="6">
@@ -4228,6 +4317,7 @@
       </w:pPr>
       <w:rPr>
         <w:rFonts w:ascii="Symbol" w:hAnsi="Symbol" w:cs="Symbol" w:hint="default"/>
+        <w:rFonts w:cs="Symbol"/>
       </w:rPr>
     </w:lvl>
     <w:lvl w:ilvl="7">
@@ -4253,6 +4343,7 @@
       </w:pPr>
       <w:rPr>
         <w:rFonts w:ascii="Wingdings" w:hAnsi="Wingdings" w:cs="Wingdings" w:hint="default"/>
+        <w:rFonts w:cs="Wingdings"/>
       </w:rPr>
     </w:lvl>
   </w:abstractNum>
@@ -4294,6 +4385,7 @@
       </w:pPr>
       <w:rPr>
         <w:rFonts w:ascii="Wingdings" w:hAnsi="Wingdings" w:cs="Wingdings" w:hint="default"/>
+        <w:rFonts w:cs="Wingdings"/>
       </w:rPr>
     </w:lvl>
     <w:lvl w:ilvl="3">
@@ -4306,6 +4398,7 @@
       </w:pPr>
       <w:rPr>
         <w:rFonts w:ascii="Symbol" w:hAnsi="Symbol" w:cs="Symbol" w:hint="default"/>
+        <w:rFonts w:cs="Symbol"/>
       </w:rPr>
     </w:lvl>
     <w:lvl w:ilvl="4">
@@ -4331,6 +4424,7 @@
       </w:pPr>
       <w:rPr>
         <w:rFonts w:ascii="Wingdings" w:hAnsi="Wingdings" w:cs="Wingdings" w:hint="default"/>
+        <w:rFonts w:cs="Wingdings"/>
       </w:rPr>
     </w:lvl>
     <w:lvl w:ilvl="6">
@@ -4343,6 +4437,7 @@
       </w:pPr>
       <w:rPr>
         <w:rFonts w:ascii="Symbol" w:hAnsi="Symbol" w:cs="Symbol" w:hint="default"/>
+        <w:rFonts w:cs="Symbol"/>
       </w:rPr>
     </w:lvl>
     <w:lvl w:ilvl="7">
@@ -4368,6 +4463,7 @@
       </w:pPr>
       <w:rPr>
         <w:rFonts w:ascii="Wingdings" w:hAnsi="Wingdings" w:cs="Wingdings" w:hint="default"/>
+        <w:rFonts w:cs="Wingdings"/>
       </w:rPr>
     </w:lvl>
   </w:abstractNum>
@@ -4408,6 +4504,7 @@
       </w:pPr>
       <w:rPr>
         <w:rFonts w:ascii="Wingdings" w:hAnsi="Wingdings" w:cs="Wingdings" w:hint="default"/>
+        <w:rFonts w:cs="Wingdings"/>
       </w:rPr>
     </w:lvl>
     <w:lvl w:ilvl="3">
@@ -4420,6 +4517,7 @@
       </w:pPr>
       <w:rPr>
         <w:rFonts w:ascii="Symbol" w:hAnsi="Symbol" w:cs="Symbol" w:hint="default"/>
+        <w:rFonts w:cs="Symbol"/>
       </w:rPr>
     </w:lvl>
     <w:lvl w:ilvl="4">
@@ -4445,6 +4543,7 @@
       </w:pPr>
       <w:rPr>
         <w:rFonts w:ascii="Wingdings" w:hAnsi="Wingdings" w:cs="Wingdings" w:hint="default"/>
+        <w:rFonts w:cs="Wingdings"/>
       </w:rPr>
     </w:lvl>
     <w:lvl w:ilvl="6">
@@ -4457,6 +4556,7 @@
       </w:pPr>
       <w:rPr>
         <w:rFonts w:ascii="Symbol" w:hAnsi="Symbol" w:cs="Symbol" w:hint="default"/>
+        <w:rFonts w:cs="Symbol"/>
       </w:rPr>
     </w:lvl>
     <w:lvl w:ilvl="7">
@@ -4482,6 +4582,7 @@
       </w:pPr>
       <w:rPr>
         <w:rFonts w:ascii="Wingdings" w:hAnsi="Wingdings" w:cs="Wingdings" w:hint="default"/>
+        <w:rFonts w:cs="Wingdings"/>
       </w:rPr>
     </w:lvl>
   </w:abstractNum>
@@ -4634,7 +4735,6 @@
     <w:rPrDefault>
       <w:rPr>
         <w:rFonts w:ascii="Calibri" w:hAnsi="Calibri" w:eastAsia="Calibri" w:cs="DejaVu Sans"/>
-        <w:sz w:val="24"/>
         <w:szCs w:val="24"/>
         <w:lang w:val="en-US" w:eastAsia="en-US" w:bidi="ar-SA"/>
       </w:rPr>
@@ -4648,15 +4748,13 @@
     <w:qFormat/>
     <w:pPr>
       <w:widowControl/>
-      <w:kinsoku w:val="true"/>
-      <w:overflowPunct w:val="true"/>
-      <w:autoSpaceDE w:val="true"/>
+      <w:overflowPunct w:val="false"/>
       <w:bidi w:val="0"/>
       <w:jc w:val="left"/>
     </w:pPr>
     <w:rPr>
-      <w:rFonts w:ascii="Calibri" w:hAnsi="Calibri" w:eastAsia="Calibri"/>
-      <w:color w:val="auto"/>
+      <w:rFonts w:ascii="Calibri" w:hAnsi="Calibri" w:eastAsia="Calibri" w:cs="DejaVu Sans"/>
+      <w:color w:val="00000A"/>
       <w:sz w:val="24"/>
       <w:szCs w:val="24"/>
       <w:lang w:val="en-US" w:eastAsia="en-US" w:bidi="ar-SA"/>
@@ -4933,6 +5031,325 @@
     <w:qFormat/>
     <w:rPr>
       <w:rFonts w:cs="Courier New"/>
+    </w:rPr>
+  </w:style>
+  <w:style w:type="character" w:styleId="ListLabel33">
+    <w:name w:val="ListLabel 33"/>
+    <w:qFormat/>
+    <w:rPr>
+      <w:rFonts w:cs="Calibri"/>
+      <w:b/>
+    </w:rPr>
+  </w:style>
+  <w:style w:type="character" w:styleId="ListLabel34">
+    <w:name w:val="ListLabel 34"/>
+    <w:qFormat/>
+    <w:rPr>
+      <w:rFonts w:cs="Courier New"/>
+      <w:b w:val="false"/>
+    </w:rPr>
+  </w:style>
+  <w:style w:type="character" w:styleId="ListLabel35">
+    <w:name w:val="ListLabel 35"/>
+    <w:qFormat/>
+    <w:rPr>
+      <w:rFonts w:cs="Wingdings"/>
+    </w:rPr>
+  </w:style>
+  <w:style w:type="character" w:styleId="ListLabel36">
+    <w:name w:val="ListLabel 36"/>
+    <w:qFormat/>
+    <w:rPr>
+      <w:rFonts w:cs="Symbol"/>
+    </w:rPr>
+  </w:style>
+  <w:style w:type="character" w:styleId="ListLabel37">
+    <w:name w:val="ListLabel 37"/>
+    <w:qFormat/>
+    <w:rPr>
+      <w:rFonts w:cs="Courier New"/>
+    </w:rPr>
+  </w:style>
+  <w:style w:type="character" w:styleId="ListLabel38">
+    <w:name w:val="ListLabel 38"/>
+    <w:qFormat/>
+    <w:rPr>
+      <w:rFonts w:cs="Wingdings"/>
+    </w:rPr>
+  </w:style>
+  <w:style w:type="character" w:styleId="ListLabel39">
+    <w:name w:val="ListLabel 39"/>
+    <w:qFormat/>
+    <w:rPr>
+      <w:rFonts w:cs="Symbol"/>
+    </w:rPr>
+  </w:style>
+  <w:style w:type="character" w:styleId="ListLabel40">
+    <w:name w:val="ListLabel 40"/>
+    <w:qFormat/>
+    <w:rPr>
+      <w:rFonts w:cs="Courier New"/>
+    </w:rPr>
+  </w:style>
+  <w:style w:type="character" w:styleId="ListLabel41">
+    <w:name w:val="ListLabel 41"/>
+    <w:qFormat/>
+    <w:rPr>
+      <w:rFonts w:cs="Wingdings"/>
+    </w:rPr>
+  </w:style>
+  <w:style w:type="character" w:styleId="ListLabel42">
+    <w:name w:val="ListLabel 42"/>
+    <w:qFormat/>
+    <w:rPr>
+      <w:rFonts w:cs="Calibri"/>
+      <w:b/>
+    </w:rPr>
+  </w:style>
+  <w:style w:type="character" w:styleId="ListLabel43">
+    <w:name w:val="ListLabel 43"/>
+    <w:qFormat/>
+    <w:rPr>
+      <w:rFonts w:cs="Courier New"/>
+    </w:rPr>
+  </w:style>
+  <w:style w:type="character" w:styleId="ListLabel44">
+    <w:name w:val="ListLabel 44"/>
+    <w:qFormat/>
+    <w:rPr>
+      <w:rFonts w:cs="Wingdings"/>
+    </w:rPr>
+  </w:style>
+  <w:style w:type="character" w:styleId="ListLabel45">
+    <w:name w:val="ListLabel 45"/>
+    <w:qFormat/>
+    <w:rPr>
+      <w:rFonts w:cs="Symbol"/>
+    </w:rPr>
+  </w:style>
+  <w:style w:type="character" w:styleId="ListLabel46">
+    <w:name w:val="ListLabel 46"/>
+    <w:qFormat/>
+    <w:rPr>
+      <w:rFonts w:cs="Courier New"/>
+    </w:rPr>
+  </w:style>
+  <w:style w:type="character" w:styleId="ListLabel47">
+    <w:name w:val="ListLabel 47"/>
+    <w:qFormat/>
+    <w:rPr>
+      <w:rFonts w:cs="Wingdings"/>
+    </w:rPr>
+  </w:style>
+  <w:style w:type="character" w:styleId="ListLabel48">
+    <w:name w:val="ListLabel 48"/>
+    <w:qFormat/>
+    <w:rPr>
+      <w:rFonts w:cs="Symbol"/>
+    </w:rPr>
+  </w:style>
+  <w:style w:type="character" w:styleId="ListLabel49">
+    <w:name w:val="ListLabel 49"/>
+    <w:qFormat/>
+    <w:rPr>
+      <w:rFonts w:cs="Courier New"/>
+    </w:rPr>
+  </w:style>
+  <w:style w:type="character" w:styleId="ListLabel50">
+    <w:name w:val="ListLabel 50"/>
+    <w:qFormat/>
+    <w:rPr>
+      <w:rFonts w:cs="Wingdings"/>
+    </w:rPr>
+  </w:style>
+  <w:style w:type="character" w:styleId="ListLabel51">
+    <w:name w:val="ListLabel 51"/>
+    <w:qFormat/>
+    <w:rPr>
+      <w:rFonts w:cs="Calibri"/>
+    </w:rPr>
+  </w:style>
+  <w:style w:type="character" w:styleId="ListLabel52">
+    <w:name w:val="ListLabel 52"/>
+    <w:qFormat/>
+    <w:rPr>
+      <w:rFonts w:cs="Courier New"/>
+    </w:rPr>
+  </w:style>
+  <w:style w:type="character" w:styleId="ListLabel53">
+    <w:name w:val="ListLabel 53"/>
+    <w:qFormat/>
+    <w:rPr>
+      <w:rFonts w:cs="Wingdings"/>
+    </w:rPr>
+  </w:style>
+  <w:style w:type="character" w:styleId="ListLabel54">
+    <w:name w:val="ListLabel 54"/>
+    <w:qFormat/>
+    <w:rPr>
+      <w:rFonts w:cs="Symbol"/>
+    </w:rPr>
+  </w:style>
+  <w:style w:type="character" w:styleId="ListLabel55">
+    <w:name w:val="ListLabel 55"/>
+    <w:qFormat/>
+    <w:rPr>
+      <w:rFonts w:cs="Courier New"/>
+    </w:rPr>
+  </w:style>
+  <w:style w:type="character" w:styleId="ListLabel56">
+    <w:name w:val="ListLabel 56"/>
+    <w:qFormat/>
+    <w:rPr>
+      <w:rFonts w:cs="Wingdings"/>
+    </w:rPr>
+  </w:style>
+  <w:style w:type="character" w:styleId="ListLabel57">
+    <w:name w:val="ListLabel 57"/>
+    <w:qFormat/>
+    <w:rPr>
+      <w:rFonts w:cs="Symbol"/>
+    </w:rPr>
+  </w:style>
+  <w:style w:type="character" w:styleId="ListLabel58">
+    <w:name w:val="ListLabel 58"/>
+    <w:qFormat/>
+    <w:rPr>
+      <w:rFonts w:cs="Courier New"/>
+    </w:rPr>
+  </w:style>
+  <w:style w:type="character" w:styleId="ListLabel59">
+    <w:name w:val="ListLabel 59"/>
+    <w:qFormat/>
+    <w:rPr>
+      <w:rFonts w:cs="Wingdings"/>
+    </w:rPr>
+  </w:style>
+  <w:style w:type="character" w:styleId="ListLabel60">
+    <w:name w:val="ListLabel 60"/>
+    <w:qFormat/>
+    <w:rPr>
+      <w:rFonts w:cs="Calibri"/>
+      <w:sz w:val="23"/>
+    </w:rPr>
+  </w:style>
+  <w:style w:type="character" w:styleId="ListLabel61">
+    <w:name w:val="ListLabel 61"/>
+    <w:qFormat/>
+    <w:rPr>
+      <w:rFonts w:cs="Courier New"/>
+    </w:rPr>
+  </w:style>
+  <w:style w:type="character" w:styleId="ListLabel62">
+    <w:name w:val="ListLabel 62"/>
+    <w:qFormat/>
+    <w:rPr>
+      <w:rFonts w:cs="Wingdings"/>
+    </w:rPr>
+  </w:style>
+  <w:style w:type="character" w:styleId="ListLabel63">
+    <w:name w:val="ListLabel 63"/>
+    <w:qFormat/>
+    <w:rPr>
+      <w:rFonts w:cs="Symbol"/>
+    </w:rPr>
+  </w:style>
+  <w:style w:type="character" w:styleId="ListLabel64">
+    <w:name w:val="ListLabel 64"/>
+    <w:qFormat/>
+    <w:rPr>
+      <w:rFonts w:cs="Courier New"/>
+    </w:rPr>
+  </w:style>
+  <w:style w:type="character" w:styleId="ListLabel65">
+    <w:name w:val="ListLabel 65"/>
+    <w:qFormat/>
+    <w:rPr>
+      <w:rFonts w:cs="Wingdings"/>
+    </w:rPr>
+  </w:style>
+  <w:style w:type="character" w:styleId="ListLabel66">
+    <w:name w:val="ListLabel 66"/>
+    <w:qFormat/>
+    <w:rPr>
+      <w:rFonts w:cs="Symbol"/>
+    </w:rPr>
+  </w:style>
+  <w:style w:type="character" w:styleId="ListLabel67">
+    <w:name w:val="ListLabel 67"/>
+    <w:qFormat/>
+    <w:rPr>
+      <w:rFonts w:cs="Courier New"/>
+    </w:rPr>
+  </w:style>
+  <w:style w:type="character" w:styleId="ListLabel68">
+    <w:name w:val="ListLabel 68"/>
+    <w:qFormat/>
+    <w:rPr>
+      <w:rFonts w:cs="Wingdings"/>
+    </w:rPr>
+  </w:style>
+  <w:style w:type="character" w:styleId="ListLabel69">
+    <w:name w:val="ListLabel 69"/>
+    <w:qFormat/>
+    <w:rPr>
+      <w:rFonts w:cs="Calibri"/>
+    </w:rPr>
+  </w:style>
+  <w:style w:type="character" w:styleId="ListLabel70">
+    <w:name w:val="ListLabel 70"/>
+    <w:qFormat/>
+    <w:rPr>
+      <w:rFonts w:cs="Courier New"/>
+    </w:rPr>
+  </w:style>
+  <w:style w:type="character" w:styleId="ListLabel71">
+    <w:name w:val="ListLabel 71"/>
+    <w:qFormat/>
+    <w:rPr>
+      <w:rFonts w:cs="Wingdings"/>
+    </w:rPr>
+  </w:style>
+  <w:style w:type="character" w:styleId="ListLabel72">
+    <w:name w:val="ListLabel 72"/>
+    <w:qFormat/>
+    <w:rPr>
+      <w:rFonts w:cs="Symbol"/>
+    </w:rPr>
+  </w:style>
+  <w:style w:type="character" w:styleId="ListLabel73">
+    <w:name w:val="ListLabel 73"/>
+    <w:qFormat/>
+    <w:rPr>
+      <w:rFonts w:cs="Courier New"/>
+    </w:rPr>
+  </w:style>
+  <w:style w:type="character" w:styleId="ListLabel74">
+    <w:name w:val="ListLabel 74"/>
+    <w:qFormat/>
+    <w:rPr>
+      <w:rFonts w:cs="Wingdings"/>
+    </w:rPr>
+  </w:style>
+  <w:style w:type="character" w:styleId="ListLabel75">
+    <w:name w:val="ListLabel 75"/>
+    <w:qFormat/>
+    <w:rPr>
+      <w:rFonts w:cs="Symbol"/>
+    </w:rPr>
+  </w:style>
+  <w:style w:type="character" w:styleId="ListLabel76">
+    <w:name w:val="ListLabel 76"/>
+    <w:qFormat/>
+    <w:rPr>
+      <w:rFonts w:cs="Courier New"/>
+    </w:rPr>
+  </w:style>
+  <w:style w:type="character" w:styleId="ListLabel77">
+    <w:name w:val="ListLabel 77"/>
+    <w:qFormat/>
+    <w:rPr>
+      <w:rFonts w:cs="Wingdings"/>
     </w:rPr>
   </w:style>
   <w:style w:type="paragraph" w:styleId="Heading">
@@ -5009,14 +5426,12 @@
     <w:qFormat/>
     <w:pPr>
       <w:widowControl/>
-      <w:kinsoku w:val="true"/>
-      <w:overflowPunct w:val="true"/>
-      <w:autoSpaceDE w:val="true"/>
+      <w:overflowPunct w:val="false"/>
       <w:bidi w:val="0"/>
       <w:jc w:val="left"/>
     </w:pPr>
     <w:rPr>
-      <w:rFonts w:ascii="Times New Roman" w:hAnsi="Times New Roman" w:cs="Times New Roman" w:eastAsia="Calibri"/>
+      <w:rFonts w:ascii="Times New Roman" w:hAnsi="Times New Roman" w:eastAsia="Calibri" w:cs="Times New Roman"/>
       <w:color w:val="000000"/>
       <w:sz w:val="24"/>
       <w:szCs w:val="24"/>

</xml_diff>

<commit_message>
more responses to reviewers
</commit_message>
<xml_diff>
--- a/paper/response_to_reviewers.docx
+++ b/paper/response_to_reviewers.docx
@@ -281,15 +281,7 @@
       </w:pPr>
       <w:r>
         <w:rPr/>
-        <w:t xml:space="preserve">We agree that the definition should mention that a reduction of degrees of freedom plays a central role in the definition of a synergy. The definition on page 3, lines 16-17 has been revised. It now reads as follows: “An articulator synergy is a functional grouping of articulators such as the jaw, tongue, and lips whose coordinated movements produce constrictions during speech, and which instantiates a reduction </w:t>
-      </w:r>
-      <w:r>
-        <w:rPr/>
-        <w:t>in the number of independent degrees of freedom for controlling a vocal tract movement</w:t>
-      </w:r>
-      <w:r>
-        <w:rPr/>
-        <w:t>.”</w:t>
+        <w:t>We agree that the definition should mention that a reduction of degrees of freedom plays a central role in the definition of a synergy. The definition on page 3, lines 16-17 has been revised. It now reads as follows: “An articulator synergy is a functional grouping of articulators such as the jaw, tongue, and lips whose coordinated movements produce constrictions during speech, and which instantiates a reduction in the number of independent degrees of freedom for controlling a vocal tract movement.”</w:t>
       </w:r>
     </w:p>
     <w:p>
@@ -379,15 +371,7 @@
       </m:oMath>
       <w:r>
         <w:rPr/>
-        <w:t xml:space="preserve"> constriction degrees at the phonetic places of articulation. Both involve a reduction of dimensionality. The reduction of dimensionality from contour vertices to factor scores </w:t>
-      </w:r>
-      <w:r>
-        <w:rPr/>
-        <w:t xml:space="preserve">provides a compact representation of the data-set. This reduction of dimensionality </w:t>
-      </w:r>
-      <w:r>
-        <w:rPr/>
-        <w:t>is not scientifically important per se, but the articulatory model is scientifically meaningful for defining the jaw, tongue, and lip degrees of freedom, and the relationships between them. The reduction of dimensionality from factor scores to constriction degrees is scientifically meaningful. It is a reduction of dimensionality from the articulator degrees of freedom to the space of controlled variables. (TODO: connect this to UCM, etc., and put in discussion)</w:t>
+        <w:t xml:space="preserve"> constriction degrees at the phonetic places of articulation. Both involve a reduction of dimensionality. The reduction of dimensionality from contour vertices to factor scores provides a compact representation of the data-set. This reduction of dimensionality is not scientifically important per se, but the articulatory model is scientifically meaningful for defining the jaw, tongue, and lip degrees of freedom, and the relationships between them. The reduction of dimensionality from factor scores to constriction degrees is scientifically meaningful. It is a reduction of dimensionality from the articulator degrees of freedom to the space of controlled variables. (TODO: connect this to UCM, etc., and put in discussion)</w:t>
       </w:r>
     </w:p>
     <w:p>
@@ -596,55 +580,7 @@
       </w:r>
       <w:r>
         <w:rPr/>
-        <w:t xml:space="preserve">Provided that the components are extracted from a sufficiently diverse dataset, </w:t>
-      </w:r>
-      <w:r>
-        <w:rPr/>
-        <w:t>we believe that the factors</w:t>
-      </w:r>
-      <w:r>
-        <w:rPr/>
-        <w:t xml:space="preserve"> should reflect speaker anatomy and efficiencies rather than the speech material. </w:t>
-      </w:r>
-      <w:r>
-        <w:rPr/>
-        <w:t>T</w:t>
-      </w:r>
-      <w:r>
-        <w:rPr/>
-        <w:t xml:space="preserve">he fact that the limited </w:t>
-      </w:r>
-      <w:r>
-        <w:rPr/>
-        <w:t>speech material</w:t>
-      </w:r>
-      <w:r>
-        <w:rPr/>
-        <w:t xml:space="preserve"> used in the present study produces </w:t>
-      </w:r>
-      <w:r>
-        <w:rPr/>
-        <w:t>factors</w:t>
-      </w:r>
-      <w:r>
-        <w:rPr/>
-        <w:t xml:space="preserve"> </w:t>
-      </w:r>
-      <w:r>
-        <w:rPr/>
-        <w:t>similar to</w:t>
-      </w:r>
-      <w:r>
-        <w:rPr/>
-        <w:t xml:space="preserve"> the much larger set in the 2015 paper </w:t>
-      </w:r>
-      <w:r>
-        <w:rPr/>
-        <w:t>supports this view</w:t>
-      </w:r>
-      <w:r>
-        <w:rPr/>
-        <w:t>.</w:t>
+        <w:t>Provided that the components are extracted from a sufficiently diverse dataset, we believe that the factors should reflect speaker anatomy and efficiencies rather than the speech material. The fact that the limited speech material used in the present study produces factors similar to the much larger set in the 2015 paper supports this view.</w:t>
       </w:r>
       <w:r>
         <w:rPr/>
@@ -677,79 +613,41 @@
         <w:ind w:left="1440" w:right="0" w:hanging="0"/>
         <w:rPr/>
       </w:pPr>
+      <w:r>
+        <w:rPr/>
+        <w:commentReference w:id="2"/>
+      </w:r>
       <w:r>
         <w:rPr>
           <w:b w:val="false"/>
           <w:bCs w:val="false"/>
         </w:rPr>
-        <w:commentReference w:id="2"/>
+        <w:t>An appropriately optimized non-linear model for compactly representing the vocal tract shapes might do so with a smaller number of components than the linear model of the present study. We used the linear model because of its interpretability in terms of distinct speech articulators.</w:t>
       </w:r>
       <w:r>
         <w:rPr>
           <w:b w:val="false"/>
           <w:bCs w:val="false"/>
         </w:rPr>
-        <w:t xml:space="preserve">An appropriately optimized non-linear model for compactly representing the vocal tract shapes might do so with a smaller number of components than the linear model </w:t>
-      </w:r>
+        <w:commentReference w:id="3"/>
+      </w:r>
+    </w:p>
+    <w:p>
+      <w:pPr>
+        <w:pStyle w:val="ListParagraph"/>
+        <w:numPr>
+          <w:ilvl w:val="0"/>
+          <w:numId w:val="0"/>
+        </w:numPr>
+        <w:ind w:left="1440" w:right="0" w:hanging="0"/>
+        <w:rPr/>
+      </w:pPr>
       <w:r>
         <w:rPr>
           <w:b w:val="false"/>
           <w:bCs w:val="false"/>
         </w:rPr>
-        <w:t>of the present study</w:t>
-      </w:r>
-      <w:r>
-        <w:rPr>
-          <w:b w:val="false"/>
-          <w:bCs w:val="false"/>
-        </w:rPr>
-        <w:t xml:space="preserve">. </w:t>
-      </w:r>
-      <w:r>
-        <w:rPr>
-          <w:b w:val="false"/>
-          <w:bCs w:val="false"/>
-        </w:rPr>
-        <w:t>We used the linear model because of its interpretability in terms of distinct speech articulators</w:t>
-      </w:r>
-      <w:r>
-        <w:rPr>
-          <w:b w:val="false"/>
-          <w:bCs w:val="false"/>
-        </w:rPr>
-        <w:t>.</w:t>
-      </w:r>
-      <w:r>
-        <w:rPr>
-          <w:b w:val="false"/>
-          <w:bCs w:val="false"/>
-        </w:rPr>
-        <w:commentReference w:id="3"/>
-      </w:r>
-    </w:p>
-    <w:p>
-      <w:pPr>
-        <w:pStyle w:val="ListParagraph"/>
-        <w:numPr>
-          <w:ilvl w:val="0"/>
-          <w:numId w:val="0"/>
-        </w:numPr>
-        <w:ind w:left="1440" w:right="0" w:hanging="0"/>
-        <w:rPr/>
-      </w:pPr>
-      <w:r>
-        <w:rPr>
-          <w:b w:val="false"/>
-          <w:bCs w:val="false"/>
-        </w:rPr>
-        <w:t>In order to quantify how the linearity assumption impacts the results, t</w:t>
-      </w:r>
-      <w:r>
-        <w:rPr>
-          <w:b w:val="false"/>
-          <w:bCs w:val="false"/>
-        </w:rPr>
-        <w:t xml:space="preserve">he revised manuscript quantifies the percent variance explained by each factor as a measure of model performance (cf. Fig. 4). </w:t>
+        <w:t xml:space="preserve">In order to quantify how the linearity assumption impacts the results, the revised manuscript quantifies the percent variance explained by each factor as a measure of model performance (cf. Fig. 4). </w:t>
       </w:r>
     </w:p>
     <w:p>
@@ -794,19 +692,7 @@
       </w:r>
       <w:r>
         <w:rPr/>
-        <w:t xml:space="preserve">Intra-speaker variability is </w:t>
-      </w:r>
-      <w:r>
-        <w:rPr/>
-        <w:t>also</w:t>
-      </w:r>
-      <w:r>
-        <w:rPr/>
-        <w:t xml:space="preserve"> to be expected, </w:t>
-      </w:r>
-      <w:r>
-        <w:rPr/>
-        <w:t>and is reflected at different steps of the modeling as distinct factor scores and distinct articulator synergy biomarker values.</w:t>
+        <w:t>Intra-speaker variability is also to be expected, and is reflected at different steps of the modeling as distinct factor scores and distinct articulator synergy biomarker values.</w:t>
       </w:r>
     </w:p>
     <w:p>
@@ -1565,27 +1451,7 @@
       </w:pPr>
       <w:r>
         <w:rPr/>
-        <w:t>The abstract now includes the modified sentence, “</w:t>
-      </w:r>
-      <w:r>
-        <w:rPr/>
-        <w:t>The test was conducted on utterances [apa], [ata], [aja], and [aka] with a real-time magnetic resonance imaging biomarker that was computed using a statistical model of the direct and differential kinematics of the vocal tract.</w:t>
-      </w:r>
-      <w:r>
-        <w:rPr/>
-        <w:t xml:space="preserve">” The conclusion now includes the modified sentence, “The analysis showed that articulator synergies vary for the following gestures </w:t>
-      </w:r>
-      <w:r>
-        <w:rPr/>
-        <w:t>in the intervocalic context [a]-consonant-[a]</w:t>
-      </w:r>
-      <w:r>
-        <w:rPr/>
-        <w:t xml:space="preserve">: bilabial closure, alveolar closure, palatal approximation, velar closure, and pharyngeal approximation and also vary by speaker.” </w:t>
-      </w:r>
-      <w:r>
-        <w:rPr/>
-        <w:t>The conclusion also suggests that future studies investigate a wider range of articulations (namely, different manner classes).</w:t>
+        <w:t>The abstract now includes the modified sentence, “The test was conducted on utterances [apa], [ata], [aja], and [aka] with a real-time magnetic resonance imaging biomarker that was computed using a statistical model of the direct and differential kinematics of the vocal tract.” The conclusion now includes the modified sentence, “The analysis showed that articulator synergies vary for the following gestures in the intervocalic context [a]-consonant-[a]: bilabial closure, alveolar closure, palatal approximation, velar closure, and pharyngeal approximation and also vary by speaker.” The conclusion also suggests that future studies investigate a wider range of articulations (namely, different manner classes).</w:t>
       </w:r>
     </w:p>
     <w:p>
@@ -1616,39 +1482,7 @@
       </w:pPr>
       <w:r>
         <w:rPr/>
-        <w:t>The terms “</w:t>
-      </w:r>
-      <w:r>
-        <w:rPr/>
-        <w:t xml:space="preserve">Guided Factor Analysis” and “Guided PCA” have </w:t>
-      </w:r>
-      <w:r>
-        <w:rPr/>
-        <w:t xml:space="preserve">both </w:t>
-      </w:r>
-      <w:r>
-        <w:rPr/>
-        <w:t xml:space="preserve">been used to describe Maeda's pioneering work in articulatory modeling. We make no distinction between the two terms. </w:t>
-      </w:r>
-      <w:r>
-        <w:rPr/>
-        <w:t>The</w:t>
-      </w:r>
-      <w:r>
-        <w:rPr/>
-        <w:t xml:space="preserve"> first paragraph </w:t>
-      </w:r>
-      <w:r>
-        <w:rPr/>
-        <w:t>of S</w:t>
-      </w:r>
-      <w:r>
-        <w:rPr/>
-        <w:t>ection IV.</w:t>
-      </w:r>
-      <w:r>
-        <w:rPr/>
-        <w:t>A. now indicates that the origin of the technique lies with Maeda (1990):</w:t>
+        <w:t>The terms “Guided Factor Analysis” and “Guided PCA” have both been used to describe Maeda's pioneering work in articulatory modeling. We make no distinction between the two terms. The first paragraph of Section IV.A. now indicates that the origin of the technique lies with Maeda (1990):</w:t>
       </w:r>
     </w:p>
     <w:p>
@@ -1800,21 +1634,7 @@
           <w:b w:val="false"/>
           <w:bCs w:val="false"/>
         </w:rPr>
-        <w:t xml:space="preserve">It may be that the velum is influenced by the jaw too. We consider it an open research question how much of the jaw-upper lip and jaw-velum correlations are actually biomechanical and how much are due to motor control. However, it would be somewhat beyond the scope of the present paper to investigate this explicitly, and we would prefer to leave this for future research, </w:t>
-      </w:r>
-      <w:r>
-        <w:rPr>
-          <w:b w:val="false"/>
-          <w:bCs w:val="false"/>
-        </w:rPr>
-        <w:t>which is possible with the proposed method</w:t>
-      </w:r>
-      <w:r>
-        <w:rPr>
-          <w:b w:val="false"/>
-          <w:bCs w:val="false"/>
-        </w:rPr>
-        <w:t>.</w:t>
+        <w:t>It may be that the velum is influenced by the jaw too. We consider it an open research question how much of the jaw-upper lip and jaw-velum correlations are actually biomechanical and how much are due to motor control. However, it would be somewhat beyond the scope of the present paper to investigate this explicitly, and we would prefer to leave this for future research, which is possible with the proposed method.</w:t>
       </w:r>
     </w:p>
     <w:p>
@@ -1845,39 +1665,7 @@
       </w:pPr>
       <w:r>
         <w:rPr/>
-        <w:t>The terms “</w:t>
-      </w:r>
-      <w:r>
-        <w:rPr/>
-        <w:t xml:space="preserve">Guided Factor Analysis” and “Guided PCA” have </w:t>
-      </w:r>
-      <w:r>
-        <w:rPr/>
-        <w:t xml:space="preserve">both </w:t>
-      </w:r>
-      <w:r>
-        <w:rPr/>
-        <w:t xml:space="preserve">been used to describe Maeda's pioneering work in articulatory modeling. We make no distinction between the two terms. </w:t>
-      </w:r>
-      <w:r>
-        <w:rPr/>
-        <w:t>The</w:t>
-      </w:r>
-      <w:r>
-        <w:rPr/>
-        <w:t xml:space="preserve"> first paragraph </w:t>
-      </w:r>
-      <w:r>
-        <w:rPr/>
-        <w:t>of S</w:t>
-      </w:r>
-      <w:r>
-        <w:rPr/>
-        <w:t>ection IV.</w:t>
-      </w:r>
-      <w:r>
-        <w:rPr/>
-        <w:t>A. now indicates that the origin of the technique lies with Maeda (1990):</w:t>
+        <w:t>The terms “Guided Factor Analysis” and “Guided PCA” have both been used to describe Maeda's pioneering work in articulatory modeling. We make no distinction between the two terms. The first paragraph of Section IV.A. now indicates that the origin of the technique lies with Maeda (1990):</w:t>
       </w:r>
     </w:p>
     <w:p>
@@ -2520,23 +2308,7 @@
       </w:pPr>
       <w:r>
         <w:rPr/>
-        <w:t>The revised manuscript clarified the issue by revising the sentence quoted above to read as follows: “</w:t>
-      </w:r>
-      <w:r>
-        <w:rPr/>
-        <w:t xml:space="preserve">The time-varying coefficients coefficients ... of the linear combination are </w:t>
-      </w:r>
-      <w:r>
-        <w:rPr/>
-        <w:t xml:space="preserve">factor scores </w:t>
-      </w:r>
-      <w:r>
-        <w:rPr/>
-        <w:t xml:space="preserve">that </w:t>
-      </w:r>
-      <w:r>
-        <w:rPr/>
-        <w:t>characterize temporal variation in the position and shapes of the articulators. Each image has factor scores, which change from one image to the next as the articulators move and change shape. Thus, changes in the factor scores parameterize articulator motion.”</w:t>
+        <w:t>The revised manuscript clarified the issue by revising the sentence quoted above to read as follows: “The time-varying coefficients coefficients ... of the linear combination are factor scores that characterize temporal variation in the position and shapes of the articulators. Each image has factor scores, which change from one image to the next as the articulators move and change shape. Thus, changes in the factor scores parameterize articulator motion.”</w:t>
       </w:r>
     </w:p>
     <w:p>
@@ -3372,6 +3144,10 @@
         <w:rPr/>
         <w:t xml:space="preserve">The intra-class correlation coefficient is the ratio of inter-subject variability to total variability. If the intra-class correlation coefficient is close to 1, variance in the biomarker mostly reflects variability among participants. If the intra-class correlation coefficient is close to 0, variance in the biomarker mostly reflects intra-subject variability (cf. Equation 29 and the text immediately following). Given this interpretation of the intra-class correlation coefficient, we believe that the study quantifies exactly how consistent speakers are within their own productions. </w:t>
       </w:r>
+      <w:r>
+        <w:rPr/>
+        <w:t>The revised submission explains this more clearly in Section VIII.B.</w:t>
+      </w:r>
     </w:p>
     <w:p>
       <w:pPr>
@@ -3894,11 +3670,61 @@
 
 <file path=word/comments.xml><?xml version="1.0" encoding="utf-8"?>
 <w:comments xmlns:o="urn:schemas-microsoft-com:office:office" xmlns:r="http://schemas.openxmlformats.org/officeDocument/2006/relationships" xmlns:v="urn:schemas-microsoft-com:vml" xmlns:w="http://schemas.openxmlformats.org/wordprocessingml/2006/main" xmlns:w10="urn:schemas-microsoft-com:office:word" xmlns:wp="http://schemas.openxmlformats.org/drawingml/2006/wordprocessingDrawing" xmlns:wps="http://schemas.microsoft.com/office/word/2010/wordprocessingShape" xmlns:wpg="http://schemas.microsoft.com/office/word/2010/wordprocessingGroup" xmlns:mc="http://schemas.openxmlformats.org/markup-compatibility/2006" xmlns:wp14="http://schemas.microsoft.com/office/word/2010/wordprocessingDrawing" xmlns:w14="http://schemas.microsoft.com/office/word/2010/wordml" mc:Ignorable="w14 wp14">
-  <w:comment w:id="0" w:author="" w:date="2018-09-27T09:31:04Z" w:initials=""/>
-  <w:comment w:id="1" w:author="" w:date="2018-09-27T09:31:04Z" w:initials=""/>
-  <w:comment w:id="2" w:author="" w:date="2018-09-27T09:33:11Z" w:initials=""/>
-  <w:comment w:id="3" w:author="" w:date="2018-09-27T09:33:11Z" w:initials=""/>
-  <w:comment w:id="4" w:author="" w:date="2018-09-27T09:39:06Z" w:initials=""/>
+  <w:comment w:id="0" w:author="" w:date="2018-09-27T09:31:04Z" w:initials="">
+    <w:p>
+      <w:r>
+        <w:rPr>
+          <w:rFonts w:ascii="Liberation Serif" w:hAnsi="Liberation Serif" w:eastAsia="DejaVu Sans"/>
+          <w:color w:val="auto"/>
+          <w:lang w:val="en-US" w:eastAsia="en-US" w:bidi="en-US"/>
+        </w:rPr>
+      </w:r>
+    </w:p>
+  </w:comment>
+  <w:comment w:id="1" w:author="" w:date="2018-09-27T09:31:04Z" w:initials="">
+    <w:p>
+      <w:r>
+        <w:rPr>
+          <w:rFonts w:ascii="Liberation Serif" w:hAnsi="Liberation Serif" w:eastAsia="DejaVu Sans"/>
+          <w:color w:val="auto"/>
+          <w:lang w:val="en-US" w:eastAsia="en-US" w:bidi="en-US"/>
+        </w:rPr>
+      </w:r>
+    </w:p>
+  </w:comment>
+  <w:comment w:id="2" w:author="" w:date="2018-09-27T09:33:11Z" w:initials="">
+    <w:p>
+      <w:r>
+        <w:rPr>
+          <w:rFonts w:ascii="Liberation Serif" w:hAnsi="Liberation Serif" w:eastAsia="DejaVu Sans"/>
+          <w:color w:val="auto"/>
+          <w:lang w:val="en-US" w:eastAsia="en-US" w:bidi="en-US"/>
+        </w:rPr>
+      </w:r>
+    </w:p>
+  </w:comment>
+  <w:comment w:id="3" w:author="" w:date="2018-09-27T09:33:11Z" w:initials="">
+    <w:p>
+      <w:r>
+        <w:rPr>
+          <w:rFonts w:ascii="Liberation Serif" w:hAnsi="Liberation Serif" w:eastAsia="DejaVu Sans"/>
+          <w:color w:val="auto"/>
+          <w:lang w:val="en-US" w:eastAsia="en-US" w:bidi="en-US"/>
+        </w:rPr>
+      </w:r>
+    </w:p>
+  </w:comment>
+  <w:comment w:id="4" w:author="" w:date="2018-09-27T09:39:06Z" w:initials="">
+    <w:p>
+      <w:r>
+        <w:rPr>
+          <w:rFonts w:ascii="Liberation Serif" w:hAnsi="Liberation Serif" w:eastAsia="DejaVu Sans"/>
+          <w:color w:val="auto"/>
+          <w:lang w:val="en-US" w:eastAsia="en-US" w:bidi="en-US"/>
+        </w:rPr>
+      </w:r>
+    </w:p>
+  </w:comment>
 </w:comments>
 </file>
 
@@ -4735,6 +4561,7 @@
     <w:rPrDefault>
       <w:rPr>
         <w:rFonts w:ascii="Calibri" w:hAnsi="Calibri" w:eastAsia="Calibri" w:cs="DejaVu Sans"/>
+        <w:sz w:val="20"/>
         <w:szCs w:val="24"/>
         <w:lang w:val="en-US" w:eastAsia="en-US" w:bidi="ar-SA"/>
       </w:rPr>
@@ -4748,7 +4575,7 @@
     <w:qFormat/>
     <w:pPr>
       <w:widowControl/>
-      <w:overflowPunct w:val="false"/>
+      <w:overflowPunct w:val="true"/>
       <w:bidi w:val="0"/>
       <w:jc w:val="left"/>
     </w:pPr>
@@ -5347,6 +5174,325 @@
   </w:style>
   <w:style w:type="character" w:styleId="ListLabel77">
     <w:name w:val="ListLabel 77"/>
+    <w:qFormat/>
+    <w:rPr>
+      <w:rFonts w:cs="Wingdings"/>
+    </w:rPr>
+  </w:style>
+  <w:style w:type="character" w:styleId="ListLabel78">
+    <w:name w:val="ListLabel 78"/>
+    <w:qFormat/>
+    <w:rPr>
+      <w:rFonts w:cs="Calibri"/>
+      <w:b/>
+    </w:rPr>
+  </w:style>
+  <w:style w:type="character" w:styleId="ListLabel79">
+    <w:name w:val="ListLabel 79"/>
+    <w:qFormat/>
+    <w:rPr>
+      <w:rFonts w:cs="Courier New"/>
+      <w:b w:val="false"/>
+    </w:rPr>
+  </w:style>
+  <w:style w:type="character" w:styleId="ListLabel80">
+    <w:name w:val="ListLabel 80"/>
+    <w:qFormat/>
+    <w:rPr>
+      <w:rFonts w:cs="Wingdings"/>
+    </w:rPr>
+  </w:style>
+  <w:style w:type="character" w:styleId="ListLabel81">
+    <w:name w:val="ListLabel 81"/>
+    <w:qFormat/>
+    <w:rPr>
+      <w:rFonts w:cs="Symbol"/>
+    </w:rPr>
+  </w:style>
+  <w:style w:type="character" w:styleId="ListLabel82">
+    <w:name w:val="ListLabel 82"/>
+    <w:qFormat/>
+    <w:rPr>
+      <w:rFonts w:cs="Courier New"/>
+    </w:rPr>
+  </w:style>
+  <w:style w:type="character" w:styleId="ListLabel83">
+    <w:name w:val="ListLabel 83"/>
+    <w:qFormat/>
+    <w:rPr>
+      <w:rFonts w:cs="Wingdings"/>
+    </w:rPr>
+  </w:style>
+  <w:style w:type="character" w:styleId="ListLabel84">
+    <w:name w:val="ListLabel 84"/>
+    <w:qFormat/>
+    <w:rPr>
+      <w:rFonts w:cs="Symbol"/>
+    </w:rPr>
+  </w:style>
+  <w:style w:type="character" w:styleId="ListLabel85">
+    <w:name w:val="ListLabel 85"/>
+    <w:qFormat/>
+    <w:rPr>
+      <w:rFonts w:cs="Courier New"/>
+    </w:rPr>
+  </w:style>
+  <w:style w:type="character" w:styleId="ListLabel86">
+    <w:name w:val="ListLabel 86"/>
+    <w:qFormat/>
+    <w:rPr>
+      <w:rFonts w:cs="Wingdings"/>
+    </w:rPr>
+  </w:style>
+  <w:style w:type="character" w:styleId="ListLabel87">
+    <w:name w:val="ListLabel 87"/>
+    <w:qFormat/>
+    <w:rPr>
+      <w:rFonts w:cs="Calibri"/>
+      <w:b/>
+    </w:rPr>
+  </w:style>
+  <w:style w:type="character" w:styleId="ListLabel88">
+    <w:name w:val="ListLabel 88"/>
+    <w:qFormat/>
+    <w:rPr>
+      <w:rFonts w:cs="Courier New"/>
+    </w:rPr>
+  </w:style>
+  <w:style w:type="character" w:styleId="ListLabel89">
+    <w:name w:val="ListLabel 89"/>
+    <w:qFormat/>
+    <w:rPr>
+      <w:rFonts w:cs="Wingdings"/>
+    </w:rPr>
+  </w:style>
+  <w:style w:type="character" w:styleId="ListLabel90">
+    <w:name w:val="ListLabel 90"/>
+    <w:qFormat/>
+    <w:rPr>
+      <w:rFonts w:cs="Symbol"/>
+    </w:rPr>
+  </w:style>
+  <w:style w:type="character" w:styleId="ListLabel91">
+    <w:name w:val="ListLabel 91"/>
+    <w:qFormat/>
+    <w:rPr>
+      <w:rFonts w:cs="Courier New"/>
+    </w:rPr>
+  </w:style>
+  <w:style w:type="character" w:styleId="ListLabel92">
+    <w:name w:val="ListLabel 92"/>
+    <w:qFormat/>
+    <w:rPr>
+      <w:rFonts w:cs="Wingdings"/>
+    </w:rPr>
+  </w:style>
+  <w:style w:type="character" w:styleId="ListLabel93">
+    <w:name w:val="ListLabel 93"/>
+    <w:qFormat/>
+    <w:rPr>
+      <w:rFonts w:cs="Symbol"/>
+    </w:rPr>
+  </w:style>
+  <w:style w:type="character" w:styleId="ListLabel94">
+    <w:name w:val="ListLabel 94"/>
+    <w:qFormat/>
+    <w:rPr>
+      <w:rFonts w:cs="Courier New"/>
+    </w:rPr>
+  </w:style>
+  <w:style w:type="character" w:styleId="ListLabel95">
+    <w:name w:val="ListLabel 95"/>
+    <w:qFormat/>
+    <w:rPr>
+      <w:rFonts w:cs="Wingdings"/>
+    </w:rPr>
+  </w:style>
+  <w:style w:type="character" w:styleId="ListLabel96">
+    <w:name w:val="ListLabel 96"/>
+    <w:qFormat/>
+    <w:rPr>
+      <w:rFonts w:cs="Calibri"/>
+    </w:rPr>
+  </w:style>
+  <w:style w:type="character" w:styleId="ListLabel97">
+    <w:name w:val="ListLabel 97"/>
+    <w:qFormat/>
+    <w:rPr>
+      <w:rFonts w:cs="Courier New"/>
+    </w:rPr>
+  </w:style>
+  <w:style w:type="character" w:styleId="ListLabel98">
+    <w:name w:val="ListLabel 98"/>
+    <w:qFormat/>
+    <w:rPr>
+      <w:rFonts w:cs="Wingdings"/>
+    </w:rPr>
+  </w:style>
+  <w:style w:type="character" w:styleId="ListLabel99">
+    <w:name w:val="ListLabel 99"/>
+    <w:qFormat/>
+    <w:rPr>
+      <w:rFonts w:cs="Symbol"/>
+    </w:rPr>
+  </w:style>
+  <w:style w:type="character" w:styleId="ListLabel100">
+    <w:name w:val="ListLabel 100"/>
+    <w:qFormat/>
+    <w:rPr>
+      <w:rFonts w:cs="Courier New"/>
+    </w:rPr>
+  </w:style>
+  <w:style w:type="character" w:styleId="ListLabel101">
+    <w:name w:val="ListLabel 101"/>
+    <w:qFormat/>
+    <w:rPr>
+      <w:rFonts w:cs="Wingdings"/>
+    </w:rPr>
+  </w:style>
+  <w:style w:type="character" w:styleId="ListLabel102">
+    <w:name w:val="ListLabel 102"/>
+    <w:qFormat/>
+    <w:rPr>
+      <w:rFonts w:cs="Symbol"/>
+    </w:rPr>
+  </w:style>
+  <w:style w:type="character" w:styleId="ListLabel103">
+    <w:name w:val="ListLabel 103"/>
+    <w:qFormat/>
+    <w:rPr>
+      <w:rFonts w:cs="Courier New"/>
+    </w:rPr>
+  </w:style>
+  <w:style w:type="character" w:styleId="ListLabel104">
+    <w:name w:val="ListLabel 104"/>
+    <w:qFormat/>
+    <w:rPr>
+      <w:rFonts w:cs="Wingdings"/>
+    </w:rPr>
+  </w:style>
+  <w:style w:type="character" w:styleId="ListLabel105">
+    <w:name w:val="ListLabel 105"/>
+    <w:qFormat/>
+    <w:rPr>
+      <w:rFonts w:cs="Calibri"/>
+      <w:sz w:val="23"/>
+    </w:rPr>
+  </w:style>
+  <w:style w:type="character" w:styleId="ListLabel106">
+    <w:name w:val="ListLabel 106"/>
+    <w:qFormat/>
+    <w:rPr>
+      <w:rFonts w:cs="Courier New"/>
+    </w:rPr>
+  </w:style>
+  <w:style w:type="character" w:styleId="ListLabel107">
+    <w:name w:val="ListLabel 107"/>
+    <w:qFormat/>
+    <w:rPr>
+      <w:rFonts w:cs="Wingdings"/>
+    </w:rPr>
+  </w:style>
+  <w:style w:type="character" w:styleId="ListLabel108">
+    <w:name w:val="ListLabel 108"/>
+    <w:qFormat/>
+    <w:rPr>
+      <w:rFonts w:cs="Symbol"/>
+    </w:rPr>
+  </w:style>
+  <w:style w:type="character" w:styleId="ListLabel109">
+    <w:name w:val="ListLabel 109"/>
+    <w:qFormat/>
+    <w:rPr>
+      <w:rFonts w:cs="Courier New"/>
+    </w:rPr>
+  </w:style>
+  <w:style w:type="character" w:styleId="ListLabel110">
+    <w:name w:val="ListLabel 110"/>
+    <w:qFormat/>
+    <w:rPr>
+      <w:rFonts w:cs="Wingdings"/>
+    </w:rPr>
+  </w:style>
+  <w:style w:type="character" w:styleId="ListLabel111">
+    <w:name w:val="ListLabel 111"/>
+    <w:qFormat/>
+    <w:rPr>
+      <w:rFonts w:cs="Symbol"/>
+    </w:rPr>
+  </w:style>
+  <w:style w:type="character" w:styleId="ListLabel112">
+    <w:name w:val="ListLabel 112"/>
+    <w:qFormat/>
+    <w:rPr>
+      <w:rFonts w:cs="Courier New"/>
+    </w:rPr>
+  </w:style>
+  <w:style w:type="character" w:styleId="ListLabel113">
+    <w:name w:val="ListLabel 113"/>
+    <w:qFormat/>
+    <w:rPr>
+      <w:rFonts w:cs="Wingdings"/>
+    </w:rPr>
+  </w:style>
+  <w:style w:type="character" w:styleId="ListLabel114">
+    <w:name w:val="ListLabel 114"/>
+    <w:qFormat/>
+    <w:rPr>
+      <w:rFonts w:cs="Calibri"/>
+    </w:rPr>
+  </w:style>
+  <w:style w:type="character" w:styleId="ListLabel115">
+    <w:name w:val="ListLabel 115"/>
+    <w:qFormat/>
+    <w:rPr>
+      <w:rFonts w:cs="Courier New"/>
+    </w:rPr>
+  </w:style>
+  <w:style w:type="character" w:styleId="ListLabel116">
+    <w:name w:val="ListLabel 116"/>
+    <w:qFormat/>
+    <w:rPr>
+      <w:rFonts w:cs="Wingdings"/>
+    </w:rPr>
+  </w:style>
+  <w:style w:type="character" w:styleId="ListLabel117">
+    <w:name w:val="ListLabel 117"/>
+    <w:qFormat/>
+    <w:rPr>
+      <w:rFonts w:cs="Symbol"/>
+    </w:rPr>
+  </w:style>
+  <w:style w:type="character" w:styleId="ListLabel118">
+    <w:name w:val="ListLabel 118"/>
+    <w:qFormat/>
+    <w:rPr>
+      <w:rFonts w:cs="Courier New"/>
+    </w:rPr>
+  </w:style>
+  <w:style w:type="character" w:styleId="ListLabel119">
+    <w:name w:val="ListLabel 119"/>
+    <w:qFormat/>
+    <w:rPr>
+      <w:rFonts w:cs="Wingdings"/>
+    </w:rPr>
+  </w:style>
+  <w:style w:type="character" w:styleId="ListLabel120">
+    <w:name w:val="ListLabel 120"/>
+    <w:qFormat/>
+    <w:rPr>
+      <w:rFonts w:cs="Symbol"/>
+    </w:rPr>
+  </w:style>
+  <w:style w:type="character" w:styleId="ListLabel121">
+    <w:name w:val="ListLabel 121"/>
+    <w:qFormat/>
+    <w:rPr>
+      <w:rFonts w:cs="Courier New"/>
+    </w:rPr>
+  </w:style>
+  <w:style w:type="character" w:styleId="ListLabel122">
+    <w:name w:val="ListLabel 122"/>
     <w:qFormat/>
     <w:rPr>
       <w:rFonts w:cs="Wingdings"/>
@@ -5426,7 +5572,7 @@
     <w:qFormat/>
     <w:pPr>
       <w:widowControl/>
-      <w:overflowPunct w:val="false"/>
+      <w:overflowPunct w:val="true"/>
       <w:bidi w:val="0"/>
       <w:jc w:val="left"/>
     </w:pPr>

</xml_diff>

<commit_message>
removing the supplementary materials showing the error for different factor analysis parameterizations; also removing supplementary materials showing ICC results for different neighborhood sizes; removing graphs of sensitivity analysis
</commit_message>
<xml_diff>
--- a/paper/response_to_reviewers.docx
+++ b/paper/response_to_reviewers.docx
@@ -210,11 +210,35 @@
         <w:rPr>
           <w:b/>
         </w:rPr>
-        <w:t>TODO: Also, please make sure the supplementary materials are truly necessary. Reviewer #1 had a comment questioning the usefulness of some of the supplementary materials.</w:t>
-      </w:r>
-      <w:r>
-        <w:rPr/>
-        <w:t xml:space="preserve"> </w:t>
+        <w:t>Done</w:t>
+      </w:r>
+      <w:r>
+        <w:rPr>
+          <w:b/>
+        </w:rPr>
+        <w:t xml:space="preserve">: Also, please make sure the supplementary materials are truly necessary. </w:t>
+      </w:r>
+    </w:p>
+    <w:p>
+      <w:pPr>
+        <w:pStyle w:val="ListParagraph"/>
+        <w:numPr>
+          <w:ilvl w:val="0"/>
+          <w:numId w:val="0"/>
+        </w:numPr>
+        <w:ind w:left="1440" w:right="0" w:hanging="0"/>
+        <w:rPr>
+          <w:b w:val="false"/>
+          <w:b w:val="false"/>
+          <w:bCs w:val="false"/>
+        </w:rPr>
+      </w:pPr>
+      <w:r>
+        <w:rPr>
+          <w:b w:val="false"/>
+          <w:bCs w:val="false"/>
+        </w:rPr>
+        <w:t>The revised manuscript removed Supplementary Material #2, which gave the results of the cross-validation for different factor analysis parameterizations, Supplementary Material #3, which estimated precision for different neighborhood sizes in the forward kinematic map, and Supplementary Material #4, which made supplemental graphs for the results of the sensitivity analysis (which remains described in the text). These materials would likely be of limited interest. The study retains Supplementary Materials #1, #5, and #6.</w:t>
       </w:r>
     </w:p>
     <w:p>
@@ -3142,11 +3166,7 @@
       </w:pPr>
       <w:r>
         <w:rPr/>
-        <w:t xml:space="preserve">The intra-class correlation coefficient is the ratio of inter-subject variability to total variability. If the intra-class correlation coefficient is close to 1, variance in the biomarker mostly reflects variability among participants. If the intra-class correlation coefficient is close to 0, variance in the biomarker mostly reflects intra-subject variability (cf. Equation 29 and the text immediately following). Given this interpretation of the intra-class correlation coefficient, we believe that the study quantifies exactly how consistent speakers are within their own productions. </w:t>
-      </w:r>
-      <w:r>
-        <w:rPr/>
-        <w:t>The revised submission explains this more clearly in Section VIII.B.</w:t>
+        <w:t>The intra-class correlation coefficient is the ratio of inter-subject variability to total variability. If the intra-class correlation coefficient is close to 1, variance in the biomarker mostly reflects variability among participants. If the intra-class correlation coefficient is close to 0, variance in the biomarker mostly reflects intra-subject variability (cf. Equation 29 and the text immediately following). Given this interpretation of the intra-class correlation coefficient, we believe that the study quantifies exactly how consistent speakers are within their own productions. The revised submission explains this more clearly in Section VIII.B.</w:t>
       </w:r>
     </w:p>
     <w:p>
@@ -4575,7 +4595,7 @@
     <w:qFormat/>
     <w:pPr>
       <w:widowControl/>
-      <w:overflowPunct w:val="true"/>
+      <w:overflowPunct w:val="false"/>
       <w:bidi w:val="0"/>
       <w:jc w:val="left"/>
     </w:pPr>
@@ -5493,6 +5513,325 @@
   </w:style>
   <w:style w:type="character" w:styleId="ListLabel122">
     <w:name w:val="ListLabel 122"/>
+    <w:qFormat/>
+    <w:rPr>
+      <w:rFonts w:cs="Wingdings"/>
+    </w:rPr>
+  </w:style>
+  <w:style w:type="character" w:styleId="ListLabel123">
+    <w:name w:val="ListLabel 123"/>
+    <w:qFormat/>
+    <w:rPr>
+      <w:rFonts w:cs="Calibri"/>
+      <w:b/>
+    </w:rPr>
+  </w:style>
+  <w:style w:type="character" w:styleId="ListLabel124">
+    <w:name w:val="ListLabel 124"/>
+    <w:qFormat/>
+    <w:rPr>
+      <w:rFonts w:cs="Courier New"/>
+      <w:b w:val="false"/>
+    </w:rPr>
+  </w:style>
+  <w:style w:type="character" w:styleId="ListLabel125">
+    <w:name w:val="ListLabel 125"/>
+    <w:qFormat/>
+    <w:rPr>
+      <w:rFonts w:cs="Wingdings"/>
+    </w:rPr>
+  </w:style>
+  <w:style w:type="character" w:styleId="ListLabel126">
+    <w:name w:val="ListLabel 126"/>
+    <w:qFormat/>
+    <w:rPr>
+      <w:rFonts w:cs="Symbol"/>
+    </w:rPr>
+  </w:style>
+  <w:style w:type="character" w:styleId="ListLabel127">
+    <w:name w:val="ListLabel 127"/>
+    <w:qFormat/>
+    <w:rPr>
+      <w:rFonts w:cs="Courier New"/>
+    </w:rPr>
+  </w:style>
+  <w:style w:type="character" w:styleId="ListLabel128">
+    <w:name w:val="ListLabel 128"/>
+    <w:qFormat/>
+    <w:rPr>
+      <w:rFonts w:cs="Wingdings"/>
+    </w:rPr>
+  </w:style>
+  <w:style w:type="character" w:styleId="ListLabel129">
+    <w:name w:val="ListLabel 129"/>
+    <w:qFormat/>
+    <w:rPr>
+      <w:rFonts w:cs="Symbol"/>
+    </w:rPr>
+  </w:style>
+  <w:style w:type="character" w:styleId="ListLabel130">
+    <w:name w:val="ListLabel 130"/>
+    <w:qFormat/>
+    <w:rPr>
+      <w:rFonts w:cs="Courier New"/>
+    </w:rPr>
+  </w:style>
+  <w:style w:type="character" w:styleId="ListLabel131">
+    <w:name w:val="ListLabel 131"/>
+    <w:qFormat/>
+    <w:rPr>
+      <w:rFonts w:cs="Wingdings"/>
+    </w:rPr>
+  </w:style>
+  <w:style w:type="character" w:styleId="ListLabel132">
+    <w:name w:val="ListLabel 132"/>
+    <w:qFormat/>
+    <w:rPr>
+      <w:rFonts w:cs="Calibri"/>
+      <w:b/>
+    </w:rPr>
+  </w:style>
+  <w:style w:type="character" w:styleId="ListLabel133">
+    <w:name w:val="ListLabel 133"/>
+    <w:qFormat/>
+    <w:rPr>
+      <w:rFonts w:cs="Courier New"/>
+    </w:rPr>
+  </w:style>
+  <w:style w:type="character" w:styleId="ListLabel134">
+    <w:name w:val="ListLabel 134"/>
+    <w:qFormat/>
+    <w:rPr>
+      <w:rFonts w:cs="Wingdings"/>
+    </w:rPr>
+  </w:style>
+  <w:style w:type="character" w:styleId="ListLabel135">
+    <w:name w:val="ListLabel 135"/>
+    <w:qFormat/>
+    <w:rPr>
+      <w:rFonts w:cs="Symbol"/>
+    </w:rPr>
+  </w:style>
+  <w:style w:type="character" w:styleId="ListLabel136">
+    <w:name w:val="ListLabel 136"/>
+    <w:qFormat/>
+    <w:rPr>
+      <w:rFonts w:cs="Courier New"/>
+    </w:rPr>
+  </w:style>
+  <w:style w:type="character" w:styleId="ListLabel137">
+    <w:name w:val="ListLabel 137"/>
+    <w:qFormat/>
+    <w:rPr>
+      <w:rFonts w:cs="Wingdings"/>
+    </w:rPr>
+  </w:style>
+  <w:style w:type="character" w:styleId="ListLabel138">
+    <w:name w:val="ListLabel 138"/>
+    <w:qFormat/>
+    <w:rPr>
+      <w:rFonts w:cs="Symbol"/>
+    </w:rPr>
+  </w:style>
+  <w:style w:type="character" w:styleId="ListLabel139">
+    <w:name w:val="ListLabel 139"/>
+    <w:qFormat/>
+    <w:rPr>
+      <w:rFonts w:cs="Courier New"/>
+    </w:rPr>
+  </w:style>
+  <w:style w:type="character" w:styleId="ListLabel140">
+    <w:name w:val="ListLabel 140"/>
+    <w:qFormat/>
+    <w:rPr>
+      <w:rFonts w:cs="Wingdings"/>
+    </w:rPr>
+  </w:style>
+  <w:style w:type="character" w:styleId="ListLabel141">
+    <w:name w:val="ListLabel 141"/>
+    <w:qFormat/>
+    <w:rPr>
+      <w:rFonts w:cs="Calibri"/>
+    </w:rPr>
+  </w:style>
+  <w:style w:type="character" w:styleId="ListLabel142">
+    <w:name w:val="ListLabel 142"/>
+    <w:qFormat/>
+    <w:rPr>
+      <w:rFonts w:cs="Courier New"/>
+    </w:rPr>
+  </w:style>
+  <w:style w:type="character" w:styleId="ListLabel143">
+    <w:name w:val="ListLabel 143"/>
+    <w:qFormat/>
+    <w:rPr>
+      <w:rFonts w:cs="Wingdings"/>
+    </w:rPr>
+  </w:style>
+  <w:style w:type="character" w:styleId="ListLabel144">
+    <w:name w:val="ListLabel 144"/>
+    <w:qFormat/>
+    <w:rPr>
+      <w:rFonts w:cs="Symbol"/>
+    </w:rPr>
+  </w:style>
+  <w:style w:type="character" w:styleId="ListLabel145">
+    <w:name w:val="ListLabel 145"/>
+    <w:qFormat/>
+    <w:rPr>
+      <w:rFonts w:cs="Courier New"/>
+    </w:rPr>
+  </w:style>
+  <w:style w:type="character" w:styleId="ListLabel146">
+    <w:name w:val="ListLabel 146"/>
+    <w:qFormat/>
+    <w:rPr>
+      <w:rFonts w:cs="Wingdings"/>
+    </w:rPr>
+  </w:style>
+  <w:style w:type="character" w:styleId="ListLabel147">
+    <w:name w:val="ListLabel 147"/>
+    <w:qFormat/>
+    <w:rPr>
+      <w:rFonts w:cs="Symbol"/>
+    </w:rPr>
+  </w:style>
+  <w:style w:type="character" w:styleId="ListLabel148">
+    <w:name w:val="ListLabel 148"/>
+    <w:qFormat/>
+    <w:rPr>
+      <w:rFonts w:cs="Courier New"/>
+    </w:rPr>
+  </w:style>
+  <w:style w:type="character" w:styleId="ListLabel149">
+    <w:name w:val="ListLabel 149"/>
+    <w:qFormat/>
+    <w:rPr>
+      <w:rFonts w:cs="Wingdings"/>
+    </w:rPr>
+  </w:style>
+  <w:style w:type="character" w:styleId="ListLabel150">
+    <w:name w:val="ListLabel 150"/>
+    <w:qFormat/>
+    <w:rPr>
+      <w:rFonts w:cs="Calibri"/>
+      <w:sz w:val="23"/>
+    </w:rPr>
+  </w:style>
+  <w:style w:type="character" w:styleId="ListLabel151">
+    <w:name w:val="ListLabel 151"/>
+    <w:qFormat/>
+    <w:rPr>
+      <w:rFonts w:cs="Courier New"/>
+    </w:rPr>
+  </w:style>
+  <w:style w:type="character" w:styleId="ListLabel152">
+    <w:name w:val="ListLabel 152"/>
+    <w:qFormat/>
+    <w:rPr>
+      <w:rFonts w:cs="Wingdings"/>
+    </w:rPr>
+  </w:style>
+  <w:style w:type="character" w:styleId="ListLabel153">
+    <w:name w:val="ListLabel 153"/>
+    <w:qFormat/>
+    <w:rPr>
+      <w:rFonts w:cs="Symbol"/>
+    </w:rPr>
+  </w:style>
+  <w:style w:type="character" w:styleId="ListLabel154">
+    <w:name w:val="ListLabel 154"/>
+    <w:qFormat/>
+    <w:rPr>
+      <w:rFonts w:cs="Courier New"/>
+    </w:rPr>
+  </w:style>
+  <w:style w:type="character" w:styleId="ListLabel155">
+    <w:name w:val="ListLabel 155"/>
+    <w:qFormat/>
+    <w:rPr>
+      <w:rFonts w:cs="Wingdings"/>
+    </w:rPr>
+  </w:style>
+  <w:style w:type="character" w:styleId="ListLabel156">
+    <w:name w:val="ListLabel 156"/>
+    <w:qFormat/>
+    <w:rPr>
+      <w:rFonts w:cs="Symbol"/>
+    </w:rPr>
+  </w:style>
+  <w:style w:type="character" w:styleId="ListLabel157">
+    <w:name w:val="ListLabel 157"/>
+    <w:qFormat/>
+    <w:rPr>
+      <w:rFonts w:cs="Courier New"/>
+    </w:rPr>
+  </w:style>
+  <w:style w:type="character" w:styleId="ListLabel158">
+    <w:name w:val="ListLabel 158"/>
+    <w:qFormat/>
+    <w:rPr>
+      <w:rFonts w:cs="Wingdings"/>
+    </w:rPr>
+  </w:style>
+  <w:style w:type="character" w:styleId="ListLabel159">
+    <w:name w:val="ListLabel 159"/>
+    <w:qFormat/>
+    <w:rPr>
+      <w:rFonts w:cs="Calibri"/>
+    </w:rPr>
+  </w:style>
+  <w:style w:type="character" w:styleId="ListLabel160">
+    <w:name w:val="ListLabel 160"/>
+    <w:qFormat/>
+    <w:rPr>
+      <w:rFonts w:cs="Courier New"/>
+    </w:rPr>
+  </w:style>
+  <w:style w:type="character" w:styleId="ListLabel161">
+    <w:name w:val="ListLabel 161"/>
+    <w:qFormat/>
+    <w:rPr>
+      <w:rFonts w:cs="Wingdings"/>
+    </w:rPr>
+  </w:style>
+  <w:style w:type="character" w:styleId="ListLabel162">
+    <w:name w:val="ListLabel 162"/>
+    <w:qFormat/>
+    <w:rPr>
+      <w:rFonts w:cs="Symbol"/>
+    </w:rPr>
+  </w:style>
+  <w:style w:type="character" w:styleId="ListLabel163">
+    <w:name w:val="ListLabel 163"/>
+    <w:qFormat/>
+    <w:rPr>
+      <w:rFonts w:cs="Courier New"/>
+    </w:rPr>
+  </w:style>
+  <w:style w:type="character" w:styleId="ListLabel164">
+    <w:name w:val="ListLabel 164"/>
+    <w:qFormat/>
+    <w:rPr>
+      <w:rFonts w:cs="Wingdings"/>
+    </w:rPr>
+  </w:style>
+  <w:style w:type="character" w:styleId="ListLabel165">
+    <w:name w:val="ListLabel 165"/>
+    <w:qFormat/>
+    <w:rPr>
+      <w:rFonts w:cs="Symbol"/>
+    </w:rPr>
+  </w:style>
+  <w:style w:type="character" w:styleId="ListLabel166">
+    <w:name w:val="ListLabel 166"/>
+    <w:qFormat/>
+    <w:rPr>
+      <w:rFonts w:cs="Courier New"/>
+    </w:rPr>
+  </w:style>
+  <w:style w:type="character" w:styleId="ListLabel167">
+    <w:name w:val="ListLabel 167"/>
     <w:qFormat/>
     <w:rPr>
       <w:rFonts w:cs="Wingdings"/>
@@ -5572,7 +5911,7 @@
     <w:qFormat/>
     <w:pPr>
       <w:widowControl/>
-      <w:overflowPunct w:val="true"/>
+      <w:overflowPunct w:val="false"/>
       <w:bidi w:val="0"/>
       <w:jc w:val="left"/>
     </w:pPr>

</xml_diff>

<commit_message>
more comments for reviewers
</commit_message>
<xml_diff>
--- a/paper/response_to_reviewers.docx
+++ b/paper/response_to_reviewers.docx
@@ -64,7 +64,7 @@
         <w:rPr>
           <w:b/>
         </w:rPr>
-        <w:t>Done: page 16, equation 13. what does the plus sign (+) mean?</w:t>
+        <w:t>page 16, equation 13. what does the plus sign (+) mean?</w:t>
       </w:r>
       <w:r>
         <w:rPr/>
@@ -105,7 +105,7 @@
         <w:rPr>
           <w:b/>
         </w:rPr>
-        <w:t>Done: line 429, 'velar and pharyngeal', do you mean 'pharyngeal'?</w:t>
+        <w:t>line 429, 'velar and pharyngeal', do you mean 'pharyngeal'?</w:t>
       </w:r>
       <w:r>
         <w:rPr/>
@@ -140,7 +140,7 @@
         <w:rPr>
           <w:b/>
         </w:rPr>
-        <w:t>Done: Figure 5. I might have missed it, but figure 5 does not seem to be referred to in the text.</w:t>
+        <w:t>Figure 5. I might have missed it, but figure 5 does not seem to be referred to in the text.</w:t>
       </w:r>
       <w:r>
         <w:rPr/>
@@ -175,7 +175,7 @@
         <w:rPr>
           <w:b/>
         </w:rPr>
-        <w:t>Done: I noticed that no separate files were submitted for the figures included in the manuscript. If this is the case, please include such figure files in your resubmission.</w:t>
+        <w:t>I noticed that no separate files were submitted for the figures included in the manuscript. If this is the case, please include such figure files in your resubmission.</w:t>
       </w:r>
       <w:r>
         <w:rPr/>
@@ -210,13 +210,7 @@
         <w:rPr>
           <w:b/>
         </w:rPr>
-        <w:t>Done</w:t>
-      </w:r>
-      <w:r>
-        <w:rPr>
-          <w:b/>
-        </w:rPr>
-        <w:t xml:space="preserve">: Also, please make sure the supplementary materials are truly necessary. </w:t>
+        <w:t xml:space="preserve">Also, please make sure the supplementary materials are truly necessary. </w:t>
       </w:r>
     </w:p>
     <w:p>
@@ -295,7 +289,7 @@
         <w:rPr>
           <w:b/>
         </w:rPr>
-        <w:t>Done: The definition of articulator synergy as “a functional grouping of articulators such as the jaw, tongue, and lips whose coordinated movements produce constrictions during speech” is poorly motivated by concurrent definitions.</w:t>
+        <w:t>The definition of articulator synergy as “a functional grouping of articulators such as the jaw, tongue, and lips whose coordinated movements produce constrictions during speech” is poorly motivated by concurrent definitions.</w:t>
       </w:r>
     </w:p>
     <w:p>
@@ -411,7 +405,7 @@
         <w:rPr>
           <w:b/>
         </w:rPr>
-        <w:t>Done: The definition should relate quantities obtained from real-time MRI to parameters of the task dynamics model of speech production.</w:t>
+        <w:t>The definition should relate quantities obtained from real-time MRI to parameters of the task dynamics model of speech production.</w:t>
       </w:r>
       <w:r>
         <w:rPr/>
@@ -537,7 +531,7 @@
         <w:rPr>
           <w:b/>
         </w:rPr>
-        <w:t>Done: The method should be validated by analysis of simulated data. Alternatively, the method could be validated by analysis of real data on the basis of finding patterns that are expected because of available theoretical knowledge of mechanisms.</w:t>
+        <w:t>The method should be validated by analysis of simulated data. Alternatively, the method could be validated by analysis of real data on the basis of finding patterns that are expected because of available theoretical knowledge of mechanisms.</w:t>
       </w:r>
       <w:r>
         <w:rPr/>
@@ -586,7 +580,7 @@
         <w:rPr>
           <w:b/>
         </w:rPr>
-        <w:t>Done: If the components obtained through guided PCA depend on the analyzed speech material, why is there such a similarity to the components reported in Toutios &amp; Narayanan (2015), based on one speaker from the USC-TIMIT database?</w:t>
+        <w:t>If the components obtained through guided PCA depend on the analyzed speech material, why is there such a similarity to the components reported in Toutios &amp; Narayanan (2015), based on one speaker from the USC-TIMIT database?</w:t>
       </w:r>
     </w:p>
     <w:p>
@@ -624,7 +618,7 @@
         <w:rPr>
           <w:b/>
         </w:rPr>
-        <w:t>Done: How does the assumption of linearity in the guided PCA approach affect the results?</w:t>
+        <w:t>How does the assumption of linearity in the guided PCA approach affect the results?</w:t>
       </w:r>
     </w:p>
     <w:p>
@@ -687,7 +681,7 @@
         <w:rPr>
           <w:b/>
         </w:rPr>
-        <w:t xml:space="preserve">Done: What happens when the spatio-temporal pattern of articulator parameters or task variables is not similar for different tokens of the same gesture? Should tokens be sorted into different groups on the basis of their spatio-temporal patterns and be submitted separately to the analysis? </w:t>
+        <w:t xml:space="preserve">What happens when the spatio-temporal pattern of articulator parameters or task variables is not similar for different tokens of the same gesture? Should tokens be sorted into different groups on the basis of their spatio-temporal patterns and be submitted separately to the analysis? </w:t>
       </w:r>
     </w:p>
     <w:p>
@@ -787,7 +781,7 @@
         <w:rPr>
           <w:b/>
         </w:rPr>
-        <w:t>Done: A tutorial style is adopted for some sections, whereas other sections use a terse, descriptive style. More explanation should be given where appropriate (e.g., Eq. 20).</w:t>
+        <w:t>A tutorial style is adopted for some sections, whereas other sections use a terse, descriptive style. More explanation should be given where appropriate (e.g., Eq. 20).</w:t>
       </w:r>
     </w:p>
     <w:p>
@@ -835,7 +829,7 @@
         <w:rPr>
           <w:b/>
         </w:rPr>
-        <w:t xml:space="preserve">Done: p.3, lines 16-17: "An articulator synergy is a functional grouping of articulators such as the jaw, tongue, and lips whose coordinated movements produce constrictions during speech (Turvey, 1977)." Motor synergies can be defined in different ways (see main comment I). </w:t>
+        <w:t xml:space="preserve">p.3, lines 16-17: "An articulator synergy is a functional grouping of articulators such as the jaw, tongue, and lips whose coordinated movements produce constrictions during speech (Turvey, 1977)." Motor synergies can be defined in different ways (see main comment I). </w:t>
       </w:r>
     </w:p>
     <w:p>
@@ -864,7 +858,7 @@
         <w:rPr>
           <w:b/>
         </w:rPr>
-        <w:t xml:space="preserve">Done: p. 3, lines 24 -26: "healthy adult speakers of American English may use the jaw more for anterior constrictions at the bilabial, alveolar, and palatal places of articulation than for posterior constrictions at the velar and pharyngeal places of articulation". Please provide some explanation for this hypothesis. </w:t>
+        <w:t xml:space="preserve">p. 3, lines 24 -26: "healthy adult speakers of American English may use the jaw more for anterior constrictions at the bilabial, alveolar, and palatal places of articulation than for posterior constrictions at the velar and pharyngeal places of articulation". Please provide some explanation for this hypothesis. </w:t>
       </w:r>
     </w:p>
     <w:p>
@@ -890,7 +884,7 @@
         <w:rPr>
           <w:b/>
         </w:rPr>
-        <w:t>Done: p.4 lines 49-51: "The algorithm for computing the articulator synergy biomarker involves a computational model of the direct and differential kinematics of the vocal tract (Lammert et al., 2013a) based on the Task Dynamics model of speech production (Saltzman and Munhall, 1989)" I was a bit puzzled by this passage. As I understood Lammert et al. (2013), the authors of that paper presented a weighted linear regression model (as opposed to a model based on multilayer perceptron) permitting to predict vocal tract constriction degree from articulator positions. If this is the case, wouldn't be more appropriate referring to a "statistical model" rather than to a "computational model"? Moreover, the authors should be more specific about the features shared by the task dynamic model and the weighted linear regression model by Lammert et al (2013). Are the authors referring to the inventories of geometric articulator variables and task variables?</w:t>
+        <w:t>p.4 lines 49-51: "The algorithm for computing the articulator synergy biomarker involves a computational model of the direct and differential kinematics of the vocal tract (Lammert et al., 2013a) based on the Task Dynamics model of speech production (Saltzman and Munhall, 1989)" I was a bit puzzled by this passage. As I understood Lammert et al. (2013), the authors of that paper presented a weighted linear regression model (as opposed to a model based on multilayer perceptron) permitting to predict vocal tract constriction degree from articulator positions. If this is the case, wouldn't be more appropriate referring to a "statistical model" rather than to a "computational model"? Moreover, the authors should be more specific about the features shared by the task dynamic model and the weighted linear regression model by Lammert et al (2013). Are the authors referring to the inventories of geometric articulator variables and task variables?</w:t>
       </w:r>
       <w:r>
         <w:rPr/>
@@ -920,7 +914,7 @@
         <w:rPr>
           <w:b/>
         </w:rPr>
-        <w:t>Done: p.6 lines 66-75: Is it really necessary to summarize the results in the introduction?</w:t>
+        <w:t>p.6 lines 66-75: Is it really necessary to summarize the results in the introduction?</w:t>
       </w:r>
       <w:r>
         <w:rPr/>
@@ -940,7 +934,7 @@
         <w:rPr>
           <w:b/>
         </w:rPr>
-        <w:t>Done: p.6 line 85. The plan of the paper does not include the discussion and the conclusion sections. Moreover, it makes reference to modelling steps which have not been mentioned before. I strongly suggest to give a rapid overview of the method in the introduction in which the authors presents the pre-processing step (the manually assisted segmentation of the FMRI images) and the two main steps of the algorithm (the guided PCA analysis and the mapping between articulator parameters and the constriction degree).</w:t>
+        <w:t>p.6 line 85. The plan of the paper does not include the discussion and the conclusion sections. Moreover, it makes reference to modelling steps which have not been mentioned before. I strongly suggest to give a rapid overview of the method in the introduction in which the authors presents the pre-processing step (the manually assisted segmentation of the FMRI images) and the two main steps of the algorithm (the guided PCA analysis and the mapping between articulator parameters and the constriction degree).</w:t>
       </w:r>
       <w:r>
         <w:rPr/>
@@ -970,7 +964,7 @@
         <w:rPr>
           <w:b/>
         </w:rPr>
-        <w:t>Done: p. 10, line 148, "p is the number of contour vertices": If each vertex is a point on a plane, assuming that X is the vector of the stacked coordinates of the contour vertex, shouldn't p be the number of vertices divided by 2?</w:t>
+        <w:t>p. 10, line 148, "p is the number of contour vertices": If each vertex is a point on a plane, assuming that X is the vector of the stacked coordinates of the contour vertex, shouldn't p be the number of vertices divided by 2?</w:t>
       </w:r>
       <w:r>
         <w:rPr/>
@@ -1000,7 +994,7 @@
         <w:rPr>
           <w:b/>
         </w:rPr>
-        <w:t>Done: p.13, line 286: Was centering applied on the different dimension of X vectors before PCA?</w:t>
+        <w:t>p.13, line 286: Was centering applied on the different dimension of X vectors before PCA?</w:t>
       </w:r>
       <w:r>
         <w:rPr/>
@@ -1030,7 +1024,7 @@
         <w:rPr>
           <w:b/>
         </w:rPr>
-        <w:t>Done: p.16: Please add a multi-panel figure showing in each panel the trajectories of the q factor scores during the production of one different syllable. Each panel should also contain the trajectory of the relevant constriction degree. Such a figure will also be also useful when introducing the construction of the mapping between the factor scores and the constriction degree.</w:t>
+        <w:t>p.16: Please add a multi-panel figure showing in each panel the trajectories of the q factor scores during the production of one different syllable. Each panel should also contain the trajectory of the relevant constriction degree. Such a figure will also be also useful when introducing the construction of the mapping between the factor scores and the constriction degree.</w:t>
       </w:r>
       <w:r>
         <w:rPr/>
@@ -1060,7 +1054,7 @@
         <w:rPr>
           <w:b/>
         </w:rPr>
-        <w:t>Done: p.16, line 239: In order to introduce the construction of the forward map, please consider presenting it as a weighted linear regression problem as in Lammert et al. (2013).</w:t>
+        <w:t>p.16, line 239: In order to introduce the construction of the forward map, please consider presenting it as a weighted linear regression problem as in Lammert et al. (2013).</w:t>
       </w:r>
       <w:r>
         <w:rPr/>
@@ -1090,7 +1084,7 @@
         <w:rPr>
           <w:b/>
         </w:rPr>
-        <w:t>Done: p.17, eq. 18: In Lammert et al. (2013) a regularization term was used. What motivates dropping that term?</w:t>
+        <w:t>p.17, eq. 18: In Lammert et al. (2013) a regularization term was used. What motivates dropping that term?</w:t>
       </w:r>
       <w:r>
         <w:rPr/>
@@ -1162,7 +1156,7 @@
         <w:rPr>
           <w:b/>
         </w:rPr>
-        <w:t>Done: p.19, line 245: Are h and f two independent free parameters or is h adjusted to obtain the desired number of neighbours? And by the way, is h constant over different dimensions?</w:t>
+        <w:t>p.19, line 245: Are h and f two independent free parameters or is h adjusted to obtain the desired number of neighbours? And by the way, is h constant over different dimensions?</w:t>
       </w:r>
       <w:r>
         <w:rPr/>
@@ -1312,7 +1306,7 @@
         <w:rPr>
           <w:b/>
         </w:rPr>
-        <w:t>TODO: p.32, lines 454-456, "The study demonstrated low error in the estimator of the direct and differential kinematics and consistent estimation of the articulator synergy biomarker in a test-retest repeatability experiment.": If I am not wrong, the median values of the consistency index for the synergy biomarker were more often below 50% than above this percentage.</w:t>
+        <w:t>p.32, lines 454-456, "The study demonstrated low error in the estimator of the direct and differential kinematics and consistent estimation of the articulator synergy biomarker in a test-retest repeatability experiment.": If I am not wrong, the median values of the consistency index for the synergy biomarker were more often below 50% than above this percentage.</w:t>
       </w:r>
       <w:r>
         <w:rPr/>
@@ -1326,23 +1320,31 @@
       </w:pPr>
       <w:r>
         <w:rPr/>
-        <w:t>The intra-class correlation coefficient measures the ratio of inter-subject variance to total (inter-subject plus intra-subject) variance. Thus, the reason for low values of the intra-class correlation coefficient may either be low inter-subject variability, high intra-subject variability, or both. Given that the voluntary movement of speech production can be quite variable even within a given subject, low intra-class correlation coefficient may be inevitable. The revised manuscript includes an explanation of this in the discussion section.</w:t>
-      </w:r>
-    </w:p>
-    <w:p>
-      <w:pPr>
-        <w:pStyle w:val="ListParagraph"/>
-        <w:numPr>
-          <w:ilvl w:val="0"/>
-          <w:numId w:val="1"/>
-        </w:numPr>
-        <w:rPr/>
-      </w:pPr>
-      <w:r>
-        <w:rPr>
-          <w:b/>
-        </w:rPr>
-        <w:t>Done: p.33, lines 460-462: I am not convinced that the results reported imply that the biomarker has adequate precision to characterize articulator synergies. See main comment III.</w:t>
+        <w:t xml:space="preserve">The intra-class correlation coefficient measures the ratio of inter-subject variance to total (inter-subject plus intra-subject) variance. Thus, the reason for low values of the intra-class correlation coefficient may either be low inter-subject variability, high intra-subject variability, or both. Given that the voluntary movement of speech production can be quite variable even within a given subject, low intra-class correlation coefficient may be inevitable. The revised manuscript includes an explanation of this in the discussion, </w:t>
+      </w:r>
+      <w:r>
+        <w:rPr/>
+        <w:t>Section VIII.B</w:t>
+      </w:r>
+      <w:r>
+        <w:rPr/>
+        <w:t>.</w:t>
+      </w:r>
+    </w:p>
+    <w:p>
+      <w:pPr>
+        <w:pStyle w:val="ListParagraph"/>
+        <w:numPr>
+          <w:ilvl w:val="0"/>
+          <w:numId w:val="1"/>
+        </w:numPr>
+        <w:rPr/>
+      </w:pPr>
+      <w:r>
+        <w:rPr>
+          <w:b/>
+        </w:rPr>
+        <w:t>p.33, lines 460-462: I am not convinced that the results reported imply that the biomarker has adequate precision to characterize articulator synergies. See main comment III.</w:t>
       </w:r>
       <w:r>
         <w:rPr/>
@@ -1372,7 +1374,7 @@
         <w:rPr>
           <w:b/>
         </w:rPr>
-        <w:t>Done: p.33, lines 472-474: This is a cut and paste from p.4 lines 49-51. The same comment applies here.</w:t>
+        <w:t>p.33, lines 472-474: This is a cut and paste from p.4 lines 49-51. The same comment applies here.</w:t>
       </w:r>
       <w:r>
         <w:rPr/>
@@ -1412,12 +1414,16 @@
         <w:rPr>
           <w:b/>
         </w:rPr>
-        <w:t>Done: p.36, lines 534-535: Not all scripts are available as supplemental material. Strictly speaking, in the supplemental material there are wrappers that launch the core scripts residing on a server.</w:t>
+        <w:t>p.36, lines 534-535: Not all scripts are available as supplemental material. Strictly speaking, in the supplemental material there are wrappers that launch the core scripts residing on a server.</w:t>
       </w:r>
       <w:r>
         <w:rPr/>
         <w:t xml:space="preserve">  In the original submission, some scripts were obtained by cloning the Git repository “span_contour_processing” (https://github.com/usc-sail/span_contour_processing). This is no longer the case. All scripts are included in the main repository. </w:t>
       </w:r>
+      <w:r>
+        <w:rPr/>
+        <w:t>In both the original and current submissions, all scripts were/are executed on the machine from which this repository is cloned (i.e., not on another server).</w:t>
+      </w:r>
     </w:p>
     <w:p>
       <w:pPr>
@@ -1465,7 +1471,7 @@
         <w:rPr>
           <w:b/>
         </w:rPr>
-        <w:t xml:space="preserve">Done: The corpus … is strongly limited to the four isolated vowel-consonant-vowel utterances [apa], [ata], [aka], [aja]. This significantly hinders the validity of the conclusions, and should be clearly mentioned in the concluding section as well as in the abstract. </w:t>
+        <w:t xml:space="preserve">The corpus … is strongly limited to the four isolated vowel-consonant-vowel utterances [apa], [ata], [aka], [aja]. This significantly hinders the validity of the conclusions, and should be clearly mentioned in the concluding section as well as in the abstract. </w:t>
       </w:r>
     </w:p>
     <w:p>
@@ -1491,7 +1497,7 @@
         <w:rPr>
           <w:b/>
         </w:rPr>
-        <w:t>Done: Section IV.A does not sufficiently explain the differences between Guided Factor Analysis and Guided PCA (Principal Component Analysis), and why Guided Factor Analysis has been chosen. Indeed, Guided PCA has been abundantly used in the literature for articulatory modelling … It is thus important to quote some of this literature and to emphasize how the present approach is different.</w:t>
+        <w:t>Section IV.A does not sufficiently explain the differences between Guided Factor Analysis and Guided PCA (Principal Component Analysis), and why Guided Factor Analysis has been chosen. Indeed, Guided PCA has been abundantly used in the literature for articulatory modelling … It is thus important to quote some of this literature and to emphasize how the present approach is different.</w:t>
       </w:r>
     </w:p>
     <w:p>
@@ -1546,7 +1552,7 @@
         <w:rPr>
           <w:b/>
         </w:rPr>
-        <w:t>Done: In fact, it would seem that these principal axes do capture the variance of tongue and lips that is linearly correlated with the jaw factors, as described in the literature. Could the authors clarify this issue?</w:t>
+        <w:t>In fact, it would seem that these principal axes do capture the variance of tongue and lips that is linearly correlated with the jaw factors, as described in the literature. Could the authors clarify this issue?</w:t>
       </w:r>
     </w:p>
     <w:p>
@@ -1584,7 +1590,7 @@
         <w:rPr>
           <w:b/>
         </w:rPr>
-        <w:t>Done: Note also that the upper lip might be influenced by jaw in some subjects: this is apparently not taken into account (e.g. Fig. 3, top left), though of minor acoustic importance.</w:t>
+        <w:t>Note also that the upper lip might be influenced by jaw in some subjects: this is apparently not taken into account (e.g. Fig. 3, top left), though of minor acoustic importance.</w:t>
       </w:r>
     </w:p>
     <w:p>
@@ -1674,7 +1680,7 @@
         <w:rPr>
           <w:b/>
         </w:rPr>
-        <w:t>Done: Finally, it would be very useful to conclude section IV with a comparison of the performances of the Guided Factor Analysis used and more standard Guided PCA.</w:t>
+        <w:t>Finally, it would be very useful to conclude section IV with a comparison of the performances of the Guided Factor Analysis used and more standard Guided PCA.</w:t>
       </w:r>
     </w:p>
     <w:p>
@@ -1741,7 +1747,7 @@
         <w:rPr>
           <w:b/>
         </w:rPr>
-        <w:t>Done: It would be useful to mention more explicitly in section IV.A which organs are really modelled (jaw, tongue, velum, lips?).</w:t>
+        <w:t>It would be useful to mention more explicitly in section IV.A which organs are really modelled (jaw, tongue, velum, lips?).</w:t>
       </w:r>
     </w:p>
     <w:p>
@@ -1775,7 +1781,7 @@
         <w:rPr>
           <w:b/>
         </w:rPr>
-        <w:t>Done: Are the three degrees of freedom expected for a solid object in 2D enough to represent the jaw variance?</w:t>
+        <w:t>Are the three degrees of freedom expected for a solid object in 2D enough to represent the jaw variance?</w:t>
       </w:r>
     </w:p>
     <w:p>
@@ -1812,7 +1818,7 @@
         <w:rPr>
           <w:b/>
         </w:rPr>
-        <w:t>Done: In lines 52-53, the authors state that “direct kinematics relates the position and shape of articulators to the corresponding degree of constriction”. This definition clearly indicates that these maps are not kinematic, i.e. not related to time, but only represent relations between two partial representations of the geometry of articulators (articulator contours and construction areas). This expression is thus very confusing and should be avoided. Similarly, the authors state that “differential kinematics relates small increments of articulator movement to the resulting changes in the constriction degrees”. Here too, time is not involved either, which is also confusing.</w:t>
+        <w:t>In lines 52-53, the authors state that “direct kinematics relates the position and shape of articulators to the corresponding degree of constriction”. This definition clearly indicates that these maps are not kinematic, i.e. not related to time, but only represent relations between two partial representations of the geometry of articulators (articulator contours and construction areas). This expression is thus very confusing and should be avoided. Similarly, the authors state that “differential kinematics relates small increments of articulator movement to the resulting changes in the constriction degrees”. Here too, time is not involved either, which is also confusing.</w:t>
       </w:r>
     </w:p>
     <w:p>
@@ -2322,7 +2328,7 @@
         <w:rPr>
           <w:b/>
         </w:rPr>
-        <w:t>Done: Finally, the authors write that “factor scores [that] characterize temporal variation in the position and shape of the articulators” (line 151). It is not obvious that these factor scores bear any temporal / kinematic information. The authors are thus invited to clarify this issue.</w:t>
+        <w:t>Finally, the authors write that “factor scores [that] characterize temporal variation in the position and shape of the articulators” (line 151). It is not obvious that these factor scores bear any temporal / kinematic information. The authors are thus invited to clarify this issue.</w:t>
       </w:r>
     </w:p>
     <w:p>
@@ -2351,7 +2357,7 @@
         <w:rPr>
           <w:b/>
         </w:rPr>
-        <w:t>Done: Could the authors explain the relation/interaction between parameters “h” and “f”?</w:t>
+        <w:t>Could the authors explain the relation/interaction between parameters “h” and “f”?</w:t>
       </w:r>
     </w:p>
     <w:p>
@@ -2527,7 +2533,7 @@
         <w:rPr>
           <w:b/>
         </w:rPr>
-        <w:t>Done: In lines 46-48, a general definition of “imaging biomarker” is offered. In section VI.A however, no practical definition is proposed before the long technical development that leads to equation 27. The sentence (line 311-2) “The articulator synergy biomarker is the percent contribution of the jaw to narrowing and widening the vocal tract for a constriction.” suggests that a biomarker is a measurable consequence of articulator synergy, more related to latent variables that to visible geometrical parameters that may be deduced from the image. Clarifications about the nature of the biomarkers are thus strongly needed (note that Fig. 5 does not seem to be referred to, though it appears that it could contribute to this clarification).</w:t>
+        <w:t>In lines 46-48, a general definition of “imaging biomarker” is offered. In section VI.A however, no practical definition is proposed before the long technical development that leads to equation 27. The sentence (line 311-2) “The articulator synergy biomarker is the percent contribution of the jaw to narrowing and widening the vocal tract for a constriction.” suggests that a biomarker is a measurable consequence of articulator synergy, more related to latent variables that to visible geometrical parameters that may be deduced from the image. Clarifications about the nature of the biomarkers are thus strongly needed (note that Fig. 5 does not seem to be referred to, though it appears that it could contribute to this clarification).</w:t>
       </w:r>
     </w:p>
     <w:p>
@@ -2610,7 +2616,7 @@
         <w:rPr>
           <w:b/>
         </w:rPr>
-        <w:t>Done: Note also that the notion of “elapsed change in constriction degree” needs clarification, in particular “elapsed” (between what instants?).</w:t>
+        <w:t>Note also that the notion of “elapsed change in constriction degree” needs clarification, in particular “elapsed” (between what instants?).</w:t>
       </w:r>
     </w:p>
     <w:p>
@@ -2687,7 +2693,7 @@
         <w:rPr>
           <w:b/>
         </w:rPr>
-        <w:t>Done: The use of 10-fold cross-validation is indeed an interesting choice. However, RMSE tends to hide the largest errors. It could thus be very useful to supplement RMSE with another statistical parameter, for instance the 10th - 90th percentile range that gives a more accurate idea of the error extent.</w:t>
+        <w:t>The use of 10-fold cross-validation is indeed an interesting choice. However, RMSE tends to hide the largest errors. It could thus be very useful to supplement RMSE with another statistical parameter, for instance the 10th - 90th percentile range that gives a more accurate idea of the error extent.</w:t>
       </w:r>
     </w:p>
     <w:p>
@@ -2755,26 +2761,97 @@
         <w:rPr>
           <w:b/>
         </w:rPr>
-        <w:t>TODO: Statistical results presented at page 30 are a bit confusing. For instance, the authors state that “On average, the percent jaw contribution was 17% less at the velar place compared to the bilabial place (z = 1.9, p = 0.19)”. What is the point to offer a comparison and to mention indirectly that it is not statistically significant? This section would need more specific rewriting.</w:t>
-      </w:r>
-    </w:p>
-    <w:p>
-      <w:pPr>
-        <w:pStyle w:val="ListParagraph"/>
-        <w:numPr>
-          <w:ilvl w:val="0"/>
-          <w:numId w:val="1"/>
-        </w:numPr>
-        <w:rPr>
-          <w:b/>
-          <w:b/>
-        </w:rPr>
-      </w:pPr>
-      <w:r>
-        <w:rPr>
-          <w:b/>
-        </w:rPr>
-        <w:t>Done: Use of “study personnel”: if this expression refers to the authors of the manuscript and of the work, it sounds peculiar and should be rephrased. If it would refer to personnel who has participated to the work but is not listed as co-authors, it would not appear to comply with standard practice in the academic world.</w:t>
+        <w:t>Statistical results presented at page 30 are a bit confusing. For instance, the authors state that “On average, the percent jaw contribution was 17% less at the velar place compared to the bilabial place (z = 1.9, p = 0.19)”. What is the point to offer a comparison and to mention indirectly that it is not statistically significant? This section would need more specific rewriting.</w:t>
+      </w:r>
+    </w:p>
+    <w:p>
+      <w:pPr>
+        <w:pStyle w:val="ListParagraph"/>
+        <w:numPr>
+          <w:ilvl w:val="0"/>
+          <w:numId w:val="0"/>
+        </w:numPr>
+        <w:ind w:left="1440" w:right="0" w:hanging="0"/>
+        <w:rPr>
+          <w:b w:val="false"/>
+          <w:b w:val="false"/>
+          <w:bCs w:val="false"/>
+        </w:rPr>
+      </w:pPr>
+      <w:r>
+        <w:rPr>
+          <w:b w:val="false"/>
+          <w:bCs w:val="false"/>
+        </w:rPr>
+        <w:t xml:space="preserve">The </w:t>
+      </w:r>
+      <w:r>
+        <w:rPr>
+          <w:b w:val="false"/>
+          <w:bCs w:val="false"/>
+        </w:rPr>
+        <w:t xml:space="preserve">revised </w:t>
+      </w:r>
+      <w:r>
+        <w:rPr>
+          <w:b w:val="false"/>
+          <w:bCs w:val="false"/>
+        </w:rPr>
+        <w:t xml:space="preserve">manuscript </w:t>
+      </w:r>
+      <w:r>
+        <w:rPr>
+          <w:b w:val="false"/>
+          <w:bCs w:val="false"/>
+        </w:rPr>
+        <w:t xml:space="preserve">seeks a compromise by </w:t>
+      </w:r>
+      <w:r>
+        <w:rPr>
+          <w:b w:val="false"/>
+          <w:bCs w:val="false"/>
+        </w:rPr>
+        <w:t>report</w:t>
+      </w:r>
+      <w:r>
+        <w:rPr>
+          <w:b w:val="false"/>
+          <w:bCs w:val="false"/>
+        </w:rPr>
+        <w:t>ing</w:t>
+      </w:r>
+      <w:r>
+        <w:rPr>
+          <w:b w:val="false"/>
+          <w:bCs w:val="false"/>
+        </w:rPr>
+        <w:t xml:space="preserve"> the results of all statistical tests </w:t>
+      </w:r>
+      <w:r>
+        <w:rPr>
+          <w:b w:val="false"/>
+          <w:bCs w:val="false"/>
+        </w:rPr>
+        <w:t>in Table 1, while explaining the significant results in the text. This strikes a balance between clarity in the text and established guidelines for reporting statistical results, which we take to indicate that planned statistical tests cannot be omitted from a report because they were not statistically significant.</w:t>
+      </w:r>
+    </w:p>
+    <w:p>
+      <w:pPr>
+        <w:pStyle w:val="ListParagraph"/>
+        <w:numPr>
+          <w:ilvl w:val="0"/>
+          <w:numId w:val="1"/>
+        </w:numPr>
+        <w:rPr>
+          <w:b/>
+          <w:b/>
+        </w:rPr>
+      </w:pPr>
+      <w:r>
+        <w:rPr>
+          <w:b/>
+        </w:rPr>
+        <w:t>Use of “study personnel”: if this expression refers to the authors of the manuscript and of the work, it sounds peculiar and should be rephrased. If it would refer to personnel who has participated to the work but is not listed as co-authors, it would not appear to comply with standard practice in the academic world.</w:t>
       </w:r>
     </w:p>
     <w:p>
@@ -2803,7 +2880,7 @@
         <w:rPr>
           <w:b/>
         </w:rPr>
-        <w:t>Done: The notion of “constriction degree” is ambiguous. One might consider that a high degree of constriction refers to a very narrow constriction, but legend in Fig. 5 states “the jaw and tongue produce a narrowing at the palatal place, and constriction degree decreases to a minimum”, which seems to imply the opposite. More specific expressions such as “constriction area” or “constriction size” should be used.</w:t>
+        <w:t>The notion of “constriction degree” is ambiguous. One might consider that a high degree of constriction refers to a very narrow constriction, but legend in Fig. 5 states “the jaw and tongue produce a narrowing at the palatal place, and constriction degree decreases to a minimum”, which seems to imply the opposite. More specific expressions such as “constriction area” or “constriction size” should be used.</w:t>
       </w:r>
     </w:p>
     <w:p>
@@ -2898,7 +2975,7 @@
         <w:rPr>
           <w:b/>
         </w:rPr>
-        <w:t>Done: Line 148: Vertices in 2D are specified by two coordinates. This should reflect somehow in the number “p” that could be “2 x p”?</w:t>
+        <w:t>Line 148: Vertices in 2D are specified by two coordinates. This should reflect somehow in the number “p” that could be “2 x p”?</w:t>
       </w:r>
     </w:p>
     <w:p>
@@ -2948,7 +3025,7 @@
         <w:rPr>
           <w:b/>
         </w:rPr>
-        <w:t>Done: Bottom of page 10: “Contour vertices x_i” have apparently not been defined earlier (cf. remark above).</w:t>
+        <w:t>Bottom of page 10: “Contour vertices x_i” have apparently not been defined earlier (cf. remark above).</w:t>
       </w:r>
     </w:p>
     <w:p>
@@ -2989,27 +3066,11 @@
         <w:rPr>
           <w:b/>
         </w:rPr>
-        <w:t>Done: Line 548: Please, correct to “sensitivity”.</w:t>
-      </w:r>
-      <w:r>
-        <w:rPr/>
-        <w:t xml:space="preserve"> Done</w:t>
-      </w:r>
-    </w:p>
-    <w:p>
-      <w:pPr>
-        <w:pStyle w:val="ListParagraph"/>
-        <w:numPr>
-          <w:ilvl w:val="0"/>
-          <w:numId w:val="1"/>
-        </w:numPr>
-        <w:rPr/>
-      </w:pPr>
-      <w:r>
-        <w:rPr>
-          <w:b/>
-        </w:rPr>
-        <w:t xml:space="preserve">Done: Figure 4. The tick marks on the right Y-axis are hardly visible. </w:t>
+        <w:t>Line 548: Please, correct to “sensitivity”.</w:t>
+      </w:r>
+      <w:r>
+        <w:rPr/>
+        <w:t xml:space="preserve"> </w:t>
       </w:r>
     </w:p>
     <w:p>
@@ -3020,55 +3081,78 @@
           <w:numId w:val="0"/>
         </w:numPr>
         <w:ind w:left="1440" w:right="0" w:hanging="0"/>
-        <w:rPr>
-          <w:b w:val="false"/>
+        <w:rPr/>
+      </w:pPr>
+      <w:r>
+        <w:rPr/>
+        <w:t>Done</w:t>
+      </w:r>
+    </w:p>
+    <w:p>
+      <w:pPr>
+        <w:pStyle w:val="ListParagraph"/>
+        <w:numPr>
+          <w:ilvl w:val="0"/>
+          <w:numId w:val="1"/>
+        </w:numPr>
+        <w:rPr/>
+      </w:pPr>
+      <w:r>
+        <w:rPr>
+          <w:b/>
+        </w:rPr>
+        <w:t xml:space="preserve">Figure 4. The tick marks on the right Y-axis are hardly visible. </w:t>
+      </w:r>
+    </w:p>
+    <w:p>
+      <w:pPr>
+        <w:pStyle w:val="ListParagraph"/>
+        <w:numPr>
+          <w:ilvl w:val="0"/>
+          <w:numId w:val="0"/>
+        </w:numPr>
+        <w:ind w:left="1440" w:right="0" w:hanging="0"/>
+        <w:rPr/>
+      </w:pPr>
+      <w:r>
+        <w:rPr>
           <w:b w:val="false"/>
           <w:bCs w:val="false"/>
         </w:rPr>
+        <w:t>The revised manuscript has tick marks that are twice as wide. As per Reviewer 3’s request, these have been replaced by an average over all speakers.</w:t>
+      </w:r>
+    </w:p>
+    <w:p>
+      <w:pPr>
+        <w:pStyle w:val="ListParagraph"/>
+        <w:numPr>
+          <w:ilvl w:val="0"/>
+          <w:numId w:val="1"/>
+        </w:numPr>
+        <w:rPr/>
+      </w:pPr>
+      <w:r>
+        <w:rPr>
+          <w:b/>
+        </w:rPr>
+        <w:t>Figure 6. Lines and symbols are too thin to be neatly visible.</w:t>
+      </w:r>
+    </w:p>
+    <w:p>
+      <w:pPr>
+        <w:pStyle w:val="ListParagraph"/>
+        <w:numPr>
+          <w:ilvl w:val="0"/>
+          <w:numId w:val="0"/>
+        </w:numPr>
+        <w:ind w:left="1440" w:right="0" w:hanging="0"/>
+        <w:rPr/>
       </w:pPr>
       <w:r>
         <w:rPr>
           <w:b w:val="false"/>
           <w:bCs w:val="false"/>
         </w:rPr>
-        <w:t>The revised manuscript has tick marks that are twice as wide. As per Reviewer 3’s request, these have been replaced by an average over all speakers.</w:t>
-      </w:r>
-    </w:p>
-    <w:p>
-      <w:pPr>
-        <w:pStyle w:val="ListParagraph"/>
-        <w:numPr>
-          <w:ilvl w:val="0"/>
-          <w:numId w:val="1"/>
-        </w:numPr>
-        <w:rPr/>
-      </w:pPr>
-      <w:r>
-        <w:rPr>
-          <w:b/>
-        </w:rPr>
-        <w:t>Done: Figure 6. Lines and symbols are too thin to be neatly visible.</w:t>
-      </w:r>
-    </w:p>
-    <w:p>
-      <w:pPr>
-        <w:pStyle w:val="ListParagraph"/>
-        <w:numPr>
-          <w:ilvl w:val="0"/>
-          <w:numId w:val="0"/>
-        </w:numPr>
-        <w:ind w:left="1440" w:right="0" w:hanging="0"/>
-        <w:rPr>
-          <w:b w:val="false"/>
-          <w:b w:val="false"/>
-          <w:bCs w:val="false"/>
-        </w:rPr>
-      </w:pPr>
-      <w:r>
-        <w:rPr>
-          <w:b w:val="false"/>
-          <w:bCs w:val="false"/>
-        </w:rPr>
         <w:t>The revised manuscript has thicker lines and markers in the figure and in the legend.</w:t>
       </w:r>
     </w:p>
@@ -3116,7 +3200,7 @@
         <w:rPr>
           <w:b/>
         </w:rPr>
-        <w:t>Done: First of all, one could say that it is not big news that the jaw contributes more to more anterior than more posterior constrictions. What would be more interesting to know is whether these differences can be explained by a simple view of jaw movement as pure rotation at the condyle - if so it would not be necessary to assume different synergies at different places of articulation, the differences would just fall out of the biomechanical arrangement of the articulators. In other words, do we need to assume, for example, different combinations of jaw rotation and translation at the condyle for different places of articulation?</w:t>
+        <w:t>First of all, one could say that it is not big news that the jaw contributes more to more anterior than more posterior constrictions. What would be more interesting to know is whether these differences can be explained by a simple view of jaw movement as pure rotation at the condyle - if so it would not be necessary to assume different synergies at different places of articulation, the differences would just fall out of the biomechanical arrangement of the articulators. In other words, do we need to assume, for example, different combinations of jaw rotation and translation at the condyle for different places of articulation?</w:t>
       </w:r>
     </w:p>
     <w:p>
@@ -3156,7 +3240,7 @@
         <w:rPr>
           <w:b/>
         </w:rPr>
-        <w:t>Done: Also the observation of interspeaker variability in jaw involvement does not, I feel, go as far as it might. That speakers differ is not surprising, but are they consistent within themselves across different places of articulation?</w:t>
+        <w:t>Also the observation of interspeaker variability in jaw involvement does not, I feel, go as far as it might. That speakers differ is not surprising, but are they consistent within themselves across different places of articulation?</w:t>
       </w:r>
     </w:p>
     <w:p>
@@ -3185,7 +3269,7 @@
         <w:rPr>
           <w:b/>
         </w:rPr>
-        <w:t>Done: There is also a potential confound in the design of the experiment: the study does not present a pure comparison of place of articulation, but mixes it with manner of articulation (basically approximant for palatal and pharyngeal, but stop elsewhere). In fact, my first reaction to the paper was that it would have been more interesting if it had actually focussed on manner of articulation (this is not mentioned as a possible future direction at the end), since it is well known since e.g. Vatikiotis-Bateson &amp; Ostry (JPhon, 1995) that manner of articulation can have a substantial impact on patterns of jaw movement. Concentrating on manner of articulation at a single place of articulation may also be easier to interpret directly as differences in synergy, given that the complicating factor of distance from the condyle is more or less absent.</w:t>
+        <w:t>There is also a potential confound in the design of the experiment: the study does not present a pure comparison of place of articulation, but mixes it with manner of articulation (basically approximant for palatal and pharyngeal, but stop elsewhere). In fact, my first reaction to the paper was that it would have been more interesting if it had actually focussed on manner of articulation (this is not mentioned as a possible future direction at the end), since it is well known since e.g. Vatikiotis-Bateson &amp; Ostry (JPhon, 1995) that manner of articulation can have a substantial impact on patterns of jaw movement. Concentrating on manner of articulation at a single place of articulation may also be easier to interpret directly as differences in synergy, given that the complicating factor of distance from the condyle is more or less absent.</w:t>
       </w:r>
     </w:p>
     <w:p>
@@ -3211,7 +3295,7 @@
         <w:rPr>
           <w:b/>
         </w:rPr>
-        <w:t>Done: I find the basic assumption making the current approach feasible, namely that the relevant relationships are locally linear, perfectly plausible. Nonetheless it would be interesting to have more discussion of the pre-requisites for this assumption, and also whether the present approach can also be used to identify potentially interesting cases where the assumption may start to break down. To take labial constriction as a specific example, it is presumably the case in the present approach that when the constriction size goes to zero then the movements of the lips, based on the external contours of the lips, also cease (so the relationship between constriction, and articulator movement is indeed quite straightforward). However, one could argue that in a more realistic view of the movements of the articulators, the lips continue to move even when the lip aperture has reached zero, and that perhaps other measurement techniques, or other approaches to extracting movement information from the MRI images, might capture this. Would such techniques then actually be less suitable for the present approach (since the relationship between change in articulator position and change in constriction size might then be decidedly non-linear)? Perhaps a similar question from a different point of view: How would the present approach mesh with a somewhat more abstract conceptualization of the constriction target, for example use of negative constriction size (as in TADA) as a target to achieve firm closure in stops?</w:t>
+        <w:t>I find the basic assumption making the current approach feasible, namely that the relevant relationships are locally linear, perfectly plausible. Nonetheless it would be interesting to have more discussion of the pre-requisites for this assumption, and also whether the present approach can also be used to identify potentially interesting cases where the assumption may start to break down. To take labial constriction as a specific example, it is presumably the case in the present approach that when the constriction size goes to zero then the movements of the lips, based on the external contours of the lips, also cease (so the relationship between constriction, and articulator movement is indeed quite straightforward). However, one could argue that in a more realistic view of the movements of the articulators, the lips continue to move even when the lip aperture has reached zero, and that perhaps other measurement techniques, or other approaches to extracting movement information from the MRI images, might capture this. Would such techniques then actually be less suitable for the present approach (since the relationship between change in articulator position and change in constriction size might then be decidedly non-linear)? Perhaps a similar question from a different point of view: How would the present approach mesh with a somewhat more abstract conceptualization of the constriction target, for example use of negative constriction size (as in TADA) as a target to achieve firm closure in stops?</w:t>
       </w:r>
     </w:p>
     <w:p>
@@ -3262,7 +3346,7 @@
         <w:rPr>
           <w:b/>
         </w:rPr>
-        <w:t>Done: It would be worth pointing out in the discussion that the present study only looks at one particular group of synergies, namely those involving the jaw. Many models assume that constrictions at the tongue-tip also involve synergistic movement of tip and dorsum. Would it be feasible to investigate this kind synergy too? And more specifically, can patterns of tip-jaw synergies be interpreted unambigously if at least one further synergy is involved?</w:t>
+        <w:t>It would be worth pointing out in the discussion that the present study only looks at one particular group of synergies, namely those involving the jaw. Many models assume that constrictions at the tongue-tip also involve synergistic movement of tip and dorsum. Would it be feasible to investigate this kind synergy too? And more specifically, can patterns of tip-jaw synergies be interpreted unambigously if at least one further synergy is involved?</w:t>
       </w:r>
     </w:p>
     <w:p>
@@ -3291,7 +3375,7 @@
         <w:rPr>
           <w:b/>
         </w:rPr>
-        <w:t>Done: The formulation of the hypotheses is somewhat ad hoc. The initial formulation (p. 5) aims to test for a difference between anterior (bilabial, alveolar, palatal) and posterior (velar, pharyngeal). In fact the motivation for this specific division is not very clear. Might it not be just as plausible to suggest a division based on main active articulator (lips, vs. tongue-tip vs. tongue-dorsum/root)? The formulation on p. 29 is different, since it now refers to the jaw not contributing to posterior constrictions (not just to being different from anterior constrictions). And the formulation of the null hypotheses at the bottom of p.30 is different again.</w:t>
+        <w:t>The formulation of the hypotheses is somewhat ad hoc. The initial formulation (p. 5) aims to test for a difference between anterior (bilabial, alveolar, palatal) and posterior (velar, pharyngeal). In fact the motivation for this specific division is not very clear. Might it not be just as plausible to suggest a division based on main active articulator (lips, vs. tongue-tip vs. tongue-dorsum/root)? The formulation on p. 29 is different, since it now refers to the jaw not contributing to posterior constrictions (not just to being different from anterior constrictions). And the formulation of the null hypotheses at the bottom of p.30 is different again.</w:t>
       </w:r>
     </w:p>
     <w:p>
@@ -3375,7 +3459,7 @@
         <w:rPr>
           <w:b/>
         </w:rPr>
-        <w:t>Done: p. 4 and elsewhere. I think phrases like "12ms temporal resolution" should be used cautiously. Is really the temporal resolution meant, or just something like frame-rate? Given the complex reconstruction algorithms used in real-time MRI the two may not be synonymous.</w:t>
+        <w:t>p. 4 and elsewhere. I think phrases like "12ms temporal resolution" should be used cautiously. Is really the temporal resolution meant, or just something like frame-rate? Given the complex reconstruction algorithms used in real-time MRI the two may not be synonymous.</w:t>
       </w:r>
       <w:r>
         <w:rPr/>
@@ -3431,12 +3515,6 @@
         </w:numPr>
         <w:rPr/>
       </w:pPr>
-      <w:r>
-        <w:rPr>
-          <w:b/>
-        </w:rPr>
-        <w:t xml:space="preserve">Done: </w:t>
-      </w:r>
       <w:bookmarkStart w:id="0" w:name="_GoBack"/>
       <w:bookmarkEnd w:id="0"/>
       <w:r>
@@ -3469,7 +3547,7 @@
         <w:rPr>
           <w:b/>
         </w:rPr>
-        <w:t>Done: p. 10 I think the work of Maeda is a sufficiently important part of the background that it should be referred to explicitly, rather than indirectly via the reference to Toutios &amp; Narayanan (2015), since this could help many readers to quickly get to grips with some of the basic concepts of the current approach.</w:t>
+        <w:t>p. 10 I think the work of Maeda is a sufficiently important part of the background that it should be referred to explicitly, rather than indirectly via the reference to Toutios &amp; Narayanan (2015), since this could help many readers to quickly get to grips with some of the basic concepts of the current approach.</w:t>
       </w:r>
       <w:r>
         <w:rPr/>
@@ -3499,7 +3577,7 @@
         <w:rPr>
           <w:b/>
         </w:rPr>
-        <w:t>Done: p. 21, l. 287. The definition of Time 0 and Time T is not completely clear. Presumably Time 0 means onset of movement towards the constriction, not the onset of an aerodynamically relevant consonantal constriction (referred to by some authors as target achievement). (Similarly the earlier description p. 7, l. 107 is rather vague. Perhaps a sketch of a typical closing-opening movement would be useful for defining terms)</w:t>
+        <w:t>p. 21, l. 287. The definition of Time 0 and Time T is not completely clear. Presumably Time 0 means onset of movement towards the constriction, not the onset of an aerodynamically relevant consonantal constriction (referred to by some authors as target achievement). (Similarly the earlier description p. 7, l. 107 is rather vague. Perhaps a sketch of a typical closing-opening movement would be useful for defining terms)</w:t>
       </w:r>
       <w:r>
         <w:rPr/>
@@ -3534,7 +3612,7 @@
         <w:rPr>
           <w:b/>
         </w:rPr>
-        <w:t>Done: p. 19 . 250 typo: "is important parameter"</w:t>
+        <w:t>p. 19 . 250 typo: "is important parameter"</w:t>
       </w:r>
       <w:r>
         <w:rPr/>
@@ -3569,7 +3647,7 @@
         <w:rPr>
           <w:b/>
         </w:rPr>
-        <w:t xml:space="preserve">Done: p. 21, i. 275 Insert mm after 2.4 </w:t>
+        <w:t xml:space="preserve">p. 21, i. 275 Insert mm after 2.4 </w:t>
       </w:r>
     </w:p>
     <w:p>
@@ -3600,7 +3678,7 @@
         <w:rPr>
           <w:b/>
         </w:rPr>
-        <w:t>Done: p. 22 fig. 4 typo: "neighborood" I'm not sure the tiny tick marks in the right-most panels of this figure are useful. Why not just a single (visible) tick corresponding to the average over all speakers? Also, is the figure of 2.4mm really a realistic criterion for discussing error of the differential kinematics? Multiplying by the framerate this corresponds to an error of about 200mm/s, which is really huge (close to peak velocity of many articulator movements), so one would indeed hope that the error is nowhere near this.</w:t>
+        <w:t>p. 22 fig. 4 typo: "neighborood" I'm not sure the tiny tick marks in the right-most panels of this figure are useful. Why not just a single (visible) tick corresponding to the average over all speakers? Also, is the figure of 2.4mm really a realistic criterion for discussing error of the differential kinematics? Multiplying by the framerate this corresponds to an error of about 200mm/s, which is really huge (close to peak velocity of many articulator movements), so one would indeed hope that the error is nowhere near this.</w:t>
       </w:r>
       <w:r>
         <w:rPr/>
@@ -3635,7 +3713,7 @@
         <w:rPr>
           <w:b/>
         </w:rPr>
-        <w:t>Done: p. 37, l. 548 typo "senativity"</w:t>
+        <w:t>p. 37, l. 548 typo "senativity"</w:t>
       </w:r>
       <w:r>
         <w:rPr/>

</xml_diff>

<commit_message>
added comment to conclusion citing studies with similar results
</commit_message>
<xml_diff>
--- a/paper/response_to_reviewers.docx
+++ b/paper/response_to_reviewers.docx
@@ -1379,11 +1379,46 @@
         <w:rPr>
           <w:b/>
         </w:rPr>
-        <w:t>TODO: p.35, lines 521-523: "The implication of the results is that articulator synergies are task-dependent in that they have different patterns of inter-articulator coordination depending on their place of articulation". Here I expected some comparison with other studies based on other approaches and supporting the idea that speech motor synergies are task dependent.</w:t>
+        <w:t>p.35, lines 521-523: "The implication of the results is that articulator synergies are task-dependent in that they have different patterns of inter-articulator coordination depending on their place of articulation". Here I expected some comparison with other studies based on other approaches and supporting the idea that speech motor synergies are task dependent.</w:t>
       </w:r>
       <w:r>
         <w:rPr/>
         <w:t xml:space="preserve"> </w:t>
+      </w:r>
+    </w:p>
+    <w:p>
+      <w:pPr>
+        <w:pStyle w:val="ListParagraph"/>
+        <w:numPr>
+          <w:ilvl w:val="0"/>
+          <w:numId w:val="0"/>
+        </w:numPr>
+        <w:ind w:left="1440" w:right="0" w:hanging="0"/>
+        <w:rPr/>
+      </w:pPr>
+      <w:r>
+        <w:rPr/>
+        <w:t xml:space="preserve">The revised manuscript now refers to similar results obtained through studies using different experiments and analyses: </w:t>
+      </w:r>
+      <w:r>
+        <w:rPr/>
+        <w:t xml:space="preserve">“This complements findings that articulator synergies are task-dependent in terms of </w:t>
+      </w:r>
+      <w:r>
+        <w:rPr/>
+        <w:t>inter-articulator coupling (Lancia &amp; Rosenbaum, 2018) and in terms of response</w:t>
+      </w:r>
+      <w:r>
+        <w:rPr/>
+        <w:t xml:space="preserve"> to mechanical perturbation of </w:t>
+      </w:r>
+      <w:r>
+        <w:rPr/>
+        <w:t>articulator</w:t>
+      </w:r>
+      <w:r>
+        <w:rPr/>
+        <w:t xml:space="preserve"> positions (Kelso et al., 1984).”</w:t>
       </w:r>
     </w:p>
     <w:p>
@@ -4579,7 +4614,7 @@
     <w:qFormat/>
     <w:pPr>
       <w:widowControl/>
-      <w:overflowPunct w:val="false"/>
+      <w:overflowPunct w:val="true"/>
       <w:bidi w:val="0"/>
       <w:jc w:val="left"/>
     </w:pPr>
@@ -7092,6 +7127,325 @@
   </w:style>
   <w:style w:type="character" w:styleId="ListLabel347">
     <w:name w:val="ListLabel 347"/>
+    <w:qFormat/>
+    <w:rPr>
+      <w:rFonts w:cs="Wingdings"/>
+    </w:rPr>
+  </w:style>
+  <w:style w:type="character" w:styleId="ListLabel348">
+    <w:name w:val="ListLabel 348"/>
+    <w:qFormat/>
+    <w:rPr>
+      <w:rFonts w:cs="Calibri"/>
+      <w:b/>
+    </w:rPr>
+  </w:style>
+  <w:style w:type="character" w:styleId="ListLabel349">
+    <w:name w:val="ListLabel 349"/>
+    <w:qFormat/>
+    <w:rPr>
+      <w:rFonts w:cs="Courier New"/>
+      <w:b w:val="false"/>
+    </w:rPr>
+  </w:style>
+  <w:style w:type="character" w:styleId="ListLabel350">
+    <w:name w:val="ListLabel 350"/>
+    <w:qFormat/>
+    <w:rPr>
+      <w:rFonts w:cs="Wingdings"/>
+    </w:rPr>
+  </w:style>
+  <w:style w:type="character" w:styleId="ListLabel351">
+    <w:name w:val="ListLabel 351"/>
+    <w:qFormat/>
+    <w:rPr>
+      <w:rFonts w:cs="Symbol"/>
+    </w:rPr>
+  </w:style>
+  <w:style w:type="character" w:styleId="ListLabel352">
+    <w:name w:val="ListLabel 352"/>
+    <w:qFormat/>
+    <w:rPr>
+      <w:rFonts w:cs="Courier New"/>
+    </w:rPr>
+  </w:style>
+  <w:style w:type="character" w:styleId="ListLabel353">
+    <w:name w:val="ListLabel 353"/>
+    <w:qFormat/>
+    <w:rPr>
+      <w:rFonts w:cs="Wingdings"/>
+    </w:rPr>
+  </w:style>
+  <w:style w:type="character" w:styleId="ListLabel354">
+    <w:name w:val="ListLabel 354"/>
+    <w:qFormat/>
+    <w:rPr>
+      <w:rFonts w:cs="Symbol"/>
+    </w:rPr>
+  </w:style>
+  <w:style w:type="character" w:styleId="ListLabel355">
+    <w:name w:val="ListLabel 355"/>
+    <w:qFormat/>
+    <w:rPr>
+      <w:rFonts w:cs="Courier New"/>
+    </w:rPr>
+  </w:style>
+  <w:style w:type="character" w:styleId="ListLabel356">
+    <w:name w:val="ListLabel 356"/>
+    <w:qFormat/>
+    <w:rPr>
+      <w:rFonts w:cs="Wingdings"/>
+    </w:rPr>
+  </w:style>
+  <w:style w:type="character" w:styleId="ListLabel357">
+    <w:name w:val="ListLabel 357"/>
+    <w:qFormat/>
+    <w:rPr>
+      <w:rFonts w:cs="Calibri"/>
+      <w:b/>
+    </w:rPr>
+  </w:style>
+  <w:style w:type="character" w:styleId="ListLabel358">
+    <w:name w:val="ListLabel 358"/>
+    <w:qFormat/>
+    <w:rPr>
+      <w:rFonts w:cs="Courier New"/>
+    </w:rPr>
+  </w:style>
+  <w:style w:type="character" w:styleId="ListLabel359">
+    <w:name w:val="ListLabel 359"/>
+    <w:qFormat/>
+    <w:rPr>
+      <w:rFonts w:cs="Wingdings"/>
+    </w:rPr>
+  </w:style>
+  <w:style w:type="character" w:styleId="ListLabel360">
+    <w:name w:val="ListLabel 360"/>
+    <w:qFormat/>
+    <w:rPr>
+      <w:rFonts w:cs="Symbol"/>
+    </w:rPr>
+  </w:style>
+  <w:style w:type="character" w:styleId="ListLabel361">
+    <w:name w:val="ListLabel 361"/>
+    <w:qFormat/>
+    <w:rPr>
+      <w:rFonts w:cs="Courier New"/>
+    </w:rPr>
+  </w:style>
+  <w:style w:type="character" w:styleId="ListLabel362">
+    <w:name w:val="ListLabel 362"/>
+    <w:qFormat/>
+    <w:rPr>
+      <w:rFonts w:cs="Wingdings"/>
+    </w:rPr>
+  </w:style>
+  <w:style w:type="character" w:styleId="ListLabel363">
+    <w:name w:val="ListLabel 363"/>
+    <w:qFormat/>
+    <w:rPr>
+      <w:rFonts w:cs="Symbol"/>
+    </w:rPr>
+  </w:style>
+  <w:style w:type="character" w:styleId="ListLabel364">
+    <w:name w:val="ListLabel 364"/>
+    <w:qFormat/>
+    <w:rPr>
+      <w:rFonts w:cs="Courier New"/>
+    </w:rPr>
+  </w:style>
+  <w:style w:type="character" w:styleId="ListLabel365">
+    <w:name w:val="ListLabel 365"/>
+    <w:qFormat/>
+    <w:rPr>
+      <w:rFonts w:cs="Wingdings"/>
+    </w:rPr>
+  </w:style>
+  <w:style w:type="character" w:styleId="ListLabel366">
+    <w:name w:val="ListLabel 366"/>
+    <w:qFormat/>
+    <w:rPr>
+      <w:rFonts w:cs="Calibri"/>
+    </w:rPr>
+  </w:style>
+  <w:style w:type="character" w:styleId="ListLabel367">
+    <w:name w:val="ListLabel 367"/>
+    <w:qFormat/>
+    <w:rPr>
+      <w:rFonts w:cs="Courier New"/>
+    </w:rPr>
+  </w:style>
+  <w:style w:type="character" w:styleId="ListLabel368">
+    <w:name w:val="ListLabel 368"/>
+    <w:qFormat/>
+    <w:rPr>
+      <w:rFonts w:cs="Wingdings"/>
+    </w:rPr>
+  </w:style>
+  <w:style w:type="character" w:styleId="ListLabel369">
+    <w:name w:val="ListLabel 369"/>
+    <w:qFormat/>
+    <w:rPr>
+      <w:rFonts w:cs="Symbol"/>
+    </w:rPr>
+  </w:style>
+  <w:style w:type="character" w:styleId="ListLabel370">
+    <w:name w:val="ListLabel 370"/>
+    <w:qFormat/>
+    <w:rPr>
+      <w:rFonts w:cs="Courier New"/>
+    </w:rPr>
+  </w:style>
+  <w:style w:type="character" w:styleId="ListLabel371">
+    <w:name w:val="ListLabel 371"/>
+    <w:qFormat/>
+    <w:rPr>
+      <w:rFonts w:cs="Wingdings"/>
+    </w:rPr>
+  </w:style>
+  <w:style w:type="character" w:styleId="ListLabel372">
+    <w:name w:val="ListLabel 372"/>
+    <w:qFormat/>
+    <w:rPr>
+      <w:rFonts w:cs="Symbol"/>
+    </w:rPr>
+  </w:style>
+  <w:style w:type="character" w:styleId="ListLabel373">
+    <w:name w:val="ListLabel 373"/>
+    <w:qFormat/>
+    <w:rPr>
+      <w:rFonts w:cs="Courier New"/>
+    </w:rPr>
+  </w:style>
+  <w:style w:type="character" w:styleId="ListLabel374">
+    <w:name w:val="ListLabel 374"/>
+    <w:qFormat/>
+    <w:rPr>
+      <w:rFonts w:cs="Wingdings"/>
+    </w:rPr>
+  </w:style>
+  <w:style w:type="character" w:styleId="ListLabel375">
+    <w:name w:val="ListLabel 375"/>
+    <w:qFormat/>
+    <w:rPr>
+      <w:rFonts w:cs="Calibri"/>
+      <w:sz w:val="23"/>
+    </w:rPr>
+  </w:style>
+  <w:style w:type="character" w:styleId="ListLabel376">
+    <w:name w:val="ListLabel 376"/>
+    <w:qFormat/>
+    <w:rPr>
+      <w:rFonts w:cs="Courier New"/>
+    </w:rPr>
+  </w:style>
+  <w:style w:type="character" w:styleId="ListLabel377">
+    <w:name w:val="ListLabel 377"/>
+    <w:qFormat/>
+    <w:rPr>
+      <w:rFonts w:cs="Wingdings"/>
+    </w:rPr>
+  </w:style>
+  <w:style w:type="character" w:styleId="ListLabel378">
+    <w:name w:val="ListLabel 378"/>
+    <w:qFormat/>
+    <w:rPr>
+      <w:rFonts w:cs="Symbol"/>
+    </w:rPr>
+  </w:style>
+  <w:style w:type="character" w:styleId="ListLabel379">
+    <w:name w:val="ListLabel 379"/>
+    <w:qFormat/>
+    <w:rPr>
+      <w:rFonts w:cs="Courier New"/>
+    </w:rPr>
+  </w:style>
+  <w:style w:type="character" w:styleId="ListLabel380">
+    <w:name w:val="ListLabel 380"/>
+    <w:qFormat/>
+    <w:rPr>
+      <w:rFonts w:cs="Wingdings"/>
+    </w:rPr>
+  </w:style>
+  <w:style w:type="character" w:styleId="ListLabel381">
+    <w:name w:val="ListLabel 381"/>
+    <w:qFormat/>
+    <w:rPr>
+      <w:rFonts w:cs="Symbol"/>
+    </w:rPr>
+  </w:style>
+  <w:style w:type="character" w:styleId="ListLabel382">
+    <w:name w:val="ListLabel 382"/>
+    <w:qFormat/>
+    <w:rPr>
+      <w:rFonts w:cs="Courier New"/>
+    </w:rPr>
+  </w:style>
+  <w:style w:type="character" w:styleId="ListLabel383">
+    <w:name w:val="ListLabel 383"/>
+    <w:qFormat/>
+    <w:rPr>
+      <w:rFonts w:cs="Wingdings"/>
+    </w:rPr>
+  </w:style>
+  <w:style w:type="character" w:styleId="ListLabel384">
+    <w:name w:val="ListLabel 384"/>
+    <w:qFormat/>
+    <w:rPr>
+      <w:rFonts w:cs="Calibri"/>
+    </w:rPr>
+  </w:style>
+  <w:style w:type="character" w:styleId="ListLabel385">
+    <w:name w:val="ListLabel 385"/>
+    <w:qFormat/>
+    <w:rPr>
+      <w:rFonts w:cs="Courier New"/>
+    </w:rPr>
+  </w:style>
+  <w:style w:type="character" w:styleId="ListLabel386">
+    <w:name w:val="ListLabel 386"/>
+    <w:qFormat/>
+    <w:rPr>
+      <w:rFonts w:cs="Wingdings"/>
+    </w:rPr>
+  </w:style>
+  <w:style w:type="character" w:styleId="ListLabel387">
+    <w:name w:val="ListLabel 387"/>
+    <w:qFormat/>
+    <w:rPr>
+      <w:rFonts w:cs="Symbol"/>
+    </w:rPr>
+  </w:style>
+  <w:style w:type="character" w:styleId="ListLabel388">
+    <w:name w:val="ListLabel 388"/>
+    <w:qFormat/>
+    <w:rPr>
+      <w:rFonts w:cs="Courier New"/>
+    </w:rPr>
+  </w:style>
+  <w:style w:type="character" w:styleId="ListLabel389">
+    <w:name w:val="ListLabel 389"/>
+    <w:qFormat/>
+    <w:rPr>
+      <w:rFonts w:cs="Wingdings"/>
+    </w:rPr>
+  </w:style>
+  <w:style w:type="character" w:styleId="ListLabel390">
+    <w:name w:val="ListLabel 390"/>
+    <w:qFormat/>
+    <w:rPr>
+      <w:rFonts w:cs="Symbol"/>
+    </w:rPr>
+  </w:style>
+  <w:style w:type="character" w:styleId="ListLabel391">
+    <w:name w:val="ListLabel 391"/>
+    <w:qFormat/>
+    <w:rPr>
+      <w:rFonts w:cs="Courier New"/>
+    </w:rPr>
+  </w:style>
+  <w:style w:type="character" w:styleId="ListLabel392">
+    <w:name w:val="ListLabel 392"/>
     <w:qFormat/>
     <w:rPr>
       <w:rFonts w:cs="Wingdings"/>
@@ -7171,7 +7525,7 @@
     <w:qFormat/>
     <w:pPr>
       <w:widowControl/>
-      <w:overflowPunct w:val="false"/>
+      <w:overflowPunct w:val="true"/>
       <w:bidi w:val="0"/>
       <w:jc w:val="left"/>
     </w:pPr>

</xml_diff>

<commit_message>
some UCM comments in response_to_reviewers.docx
</commit_message>
<xml_diff>
--- a/paper/response_to_reviewers.docx
+++ b/paper/response_to_reviewers.docx
@@ -385,7 +385,75 @@
       </m:oMath>
       <w:r>
         <w:rPr/>
-        <w:t xml:space="preserve"> constriction degrees at the phonetic places of articulation. Both involve a reduction of dimensionality. The reduction of dimensionality from contour vertices to factor scores provides a compact representation of the data-set. This reduction of dimensionality is not scientifically important per se, but the articulatory model is scientifically meaningful for defining the jaw, tongue, and lip degrees of freedom, and the relationships between them. The reduction of dimensionality from factor scores to constriction degrees is scientifically meaningful. It is a reduction of dimensionality from the articulator degrees of freedom to the space of controlled variables. (TODO: connect this to UCM, etc., and put in discussion)</w:t>
+        <w:t xml:space="preserve"> constriction </w:t>
+      </w:r>
+      <w:r>
+        <w:rPr/>
+        <w:t>task variables</w:t>
+      </w:r>
+      <w:r>
+        <w:rPr/>
+        <w:t xml:space="preserve"> at the phonetic places of articulation. Both involve a reduction of dimensionality. The reduction of dimensionality from contour vertices to factor scores provides a compact representation of the data-set. This reduction of dimensionality is not scientifically important per se, but the articulatory model is scientifically meaningful for defining the jaw, tongue, and lip degrees of freedom, and the relationships between them. The reduction of dimensionality from factor scores to constriction </w:t>
+      </w:r>
+      <w:r>
+        <w:rPr/>
+        <w:t>task variables (i.e., the reduction in dimensionality performed by the forward kinematic map)</w:t>
+      </w:r>
+      <w:r>
+        <w:rPr/>
+        <w:t xml:space="preserve"> is scientifically meaningful. It is a reduction of dimensionality from the articulator degrees of freedom to the space </w:t>
+      </w:r>
+      <w:r>
+        <w:rPr/>
+        <w:t xml:space="preserve">of </w:t>
+      </w:r>
+      <w:r>
+        <w:rPr/>
+        <w:t xml:space="preserve">variables </w:t>
+      </w:r>
+      <w:r>
+        <w:rPr/>
+        <w:t>whose values indicate the production of vocal tract constrictions</w:t>
+      </w:r>
+      <w:r>
+        <w:rPr/>
+        <w:t xml:space="preserve">. </w:t>
+      </w:r>
+      <w:r>
+        <w:rPr/>
+        <w:t>This allows the forward kinematic map to characterize how a multidimensional set of jaw, tongue, and lip factors influences the evolution of a constriction task variable in time.</w:t>
+      </w:r>
+    </w:p>
+    <w:p>
+      <w:pPr>
+        <w:pStyle w:val="ListParagraph"/>
+        <w:rPr/>
+      </w:pPr>
+      <w:r>
+        <w:rPr/>
+        <w:tab/>
+        <w:t xml:space="preserve">The present study showed that the forward kinematic map is a function that can be estimated from MR images. It has not directly addressed the internal forward model, which is the brain’s internal model of the forward kinematic map. As demonstrated by Hogan et al. (2014) in a study using synthetic data, analyses of The Uncontrolled Manifold approach (Scholtz &amp; Schoener, 1999) could be used to test this hypothesis using behavioral data. </w:t>
+      </w:r>
+    </w:p>
+    <w:p>
+      <w:pPr>
+        <w:pStyle w:val="ListParagraph"/>
+        <w:rPr/>
+      </w:pPr>
+      <w:r>
+        <w:rPr/>
+        <w:tab/>
+        <w:t>As demonstrated by Hogan et al. (2014), the Uncontrolled Manifold approach requires that the coordinate system for the kinematic data be the same as that which the nervous system uses to plan movements. The present study did not provide evidence that the coordinate systems implied by the factors or the constriction task variables is the coordinate system used by the nervous system to plan movements, although the latter is argued for directly in studies of Articulatory Phonology (Browman &amp; Goldstein). The result of a test of the uncontrolled manifold hypothesis is indeterminate without a priori knowledge of the coordinate system used by the nervous system to plan movements. Second, the method requires that the brain controls the constriction task variables. The present study did not test this hypothesis, other studies in Articulatory Phonology directly argue for this point.</w:t>
+      </w:r>
+    </w:p>
+    <w:p>
+      <w:pPr>
+        <w:pStyle w:val="ListParagraph"/>
+        <w:rPr/>
+      </w:pPr>
+      <w:r>
+        <w:rPr/>
+        <w:t xml:space="preserve">The present study used constriction task variables as indicators of motor performance  for vocal tract constrictions. It may be </w:t>
       </w:r>
     </w:p>
     <w:p>
@@ -714,7 +782,7 @@
       </w:pPr>
       <w:r>
         <w:rPr/>
-        <w:t xml:space="preserve">Variability in the spatio-temporal pattern of constriction degrees for different tokens of the same gesture is minor in the sense that the same basic pattern is observed for all tokens of a particular gesture. Specifically, the constriction degree associated with the consonant closure decreases to a minimum at the point of maximum constriction and then increases again. Subtle variations in this spatio-temporal pattern may be present (e.g., peak velocity, time to peak velocity, etc.), but other techniques with finer temporal and spatial resolution are perhaps better suited to study fine details of the time-course of constriction degrees (e.g., electromagnetic articulography).  </w:t>
+        <w:t xml:space="preserve">Variability in the spatio-temporal pattern of s for different tokens of the same gesture is minor in the sense that the same basic pattern is observed for all tokens of a particular gesture. Specifically, the  associated with the consonant closure decreases to a minimum at the point of maximum constriction and then increases again. Subtle variations in this spatio-temporal pattern may be present (e.g., peak velocity, time to peak velocity, etc.), but other techniques with finer temporal and spatial resolution are perhaps better suited to study fine details of the time-course of s (e.g., electromagnetic articulography).  </w:t>
       </w:r>
     </w:p>
     <w:p>
@@ -725,7 +793,7 @@
       </w:pPr>
       <w:r>
         <w:rPr/>
-        <w:t>Whether or not it makes sense to group observations into different spatio-temporal patterns and to submit these patterns to the analysis separately depends on which stage of the analysis you are referring to. With regard to the analysis of biomarker precision, one could subset the data according to spatio-temporal pattern instead of by vowel-consonant-vowel sequence type, but different spatio-temporal patterns may contain different numbers of observations from each participant. As this would complicate the analysis, we did not pursue this approach. With regard to the cross-validation of the direct and differential kinematics, the data was divided into subsets by place of articulation. We believe that this is the most intuitive way to subset the data because the error being analyzed was the error in constriction degree at exactly these places of articulation. Without a sound reason for believing that different spatio-temporal patterns would involve errors of different magnitude, we did not pursue this approach. With regard to testing the main hypothesis (i.e., task-dependence of articulator synergies), our main interest was in determining differences between constrictions of the anterior vocal tract and constrictions of the posterior vocal tract. We subset the data by place of articulation (in addition to scan number and participant) because this straightforwardly reflected the anterior vs. posterior distinction, with bilabial being most anterior and pharyngeal being most posterior. As further subdivisions of the data on the basis of spatio-temporal patterning do not reflect this distinction, we have not pursued it here.</w:t>
+        <w:t>Whether or not it makes sense to group observations into different spatio-temporal patterns and to submit these patterns to the analysis separately depends on which stage of the analysis you are referring to. With regard to the analysis of biomarker precision, one could subset the data according to spatio-temporal pattern instead of by vowel-consonant-vowel sequence type, but different spatio-temporal patterns may contain different numbers of observations from each participant. As this would complicate the analysis, we did not pursue this approach. With regard to the cross-validation of the direct and differential kinematics, the data was divided into subsets by place of articulation. We believe that this is the most intuitive way to subset the data because the error being analyzed was the error in  at exactly these places of articulation. Without a sound reason for believing that different spatio-temporal patterns would involve errors of different magnitude, we did not pursue this approach. With regard to testing the main hypothesis (i.e., task-dependence of articulator synergies), our main interest was in determining differences between constrictions of the anterior vocal tract and constrictions of the posterior vocal tract. We subset the data by place of articulation (in addition to scan number and participant) because this straightforwardly reflected the anterior vs. posterior distinction, with bilabial being most anterior and pharyngeal being most posterior. As further subdivisions of the data on the basis of spatio-temporal patterning do not reflect this distinction, we have not pursued it here.</w:t>
       </w:r>
     </w:p>
     <w:p>
@@ -891,7 +959,7 @@
       </w:pPr>
       <w:r>
         <w:rPr/>
-        <w:t xml:space="preserve">In the revised manuscript, the quoted passage has been changed to the following: "The algorithm for computing the articulator synergy biomarker involves a statistical model of the direct and differential kinematics of the vocal tract (Lammert et al., 2013a), which uses MRI to estimate a forward kinematic map relating articulatory parameters and constriction degrees, as in the Task Dynamics model of speech production (Saltzman and Munhall, 1989)”. This change uses the term “statistical model” instead of “computational model” and clarifies that the statistical model of Lammert et al. (2013) is a model of the forward kinematic map and its jacobian matrix from the Task Dynamics model of speech production. Additionally, the revised manuscript has replaced all other instances of the term “computational model” with “statistical model”. </w:t>
+        <w:t xml:space="preserve">In the revised manuscript, the quoted passage has been changed to the following: "The algorithm for computing the articulator synergy biomarker involves a statistical model of the direct and differential kinematics of the vocal tract (Lammert et al., 2013a), which uses MRI to estimate a forward kinematic map relating articulatory parameters and s, as in the Task Dynamics model of speech production (Saltzman and Munhall, 1989)”. This change uses the term “statistical model” instead of “computational model” and clarifies that the statistical model of Lammert et al. (2013) is a model of the forward kinematic map and its jacobian matrix from the Task Dynamics model of speech production. Additionally, the revised manuscript has replaced all other instances of the term “computational model” with “statistical model”. </w:t>
       </w:r>
     </w:p>
     <w:p>
@@ -941,7 +1009,7 @@
       </w:pPr>
       <w:r>
         <w:rPr/>
-        <w:t xml:space="preserve">The plan of the paper now only refers to modelling steps that have been mentioned previously in the introduction. It reads as follows: “Section II describes the MRI experiment, scanner sequence, participant characteristics, and method for manually annotating the start and end time-points in the real-time MRI. Sections III and IV describe the segmentation of articulator contours in the images and use the segmentation results to estimate of constriction degrees and parameters of articulator shape and position, which are related by the direct and differential kinematics of the vocal tract. Section V estimates the direct and differential kinematics and evaluates the model through cross-validation. Section VI defines the articulator synergy biomarker and evaluates the precision of the articulator synergy biomarker in a test-retest experiment, which estimated the repeatability of the articulator synergy biomarker in two experiments on the same day under the same experimental conditions. Section VII uses the articulator synergy biomarker to test the task-dependence of articulator synergies. Sections VIII and IX offer discussion and conclusions.” </w:t>
+        <w:t xml:space="preserve">The plan of the paper now only refers to modelling steps that have been mentioned previously in the introduction. It reads as follows: “Section II describes the MRI experiment, scanner sequence, participant characteristics, and method for manually annotating the start and end time-points in the real-time MRI. Sections III and IV describe the segmentation of articulator contours in the images and use the segmentation results to estimate of s and parameters of articulator shape and position, which are related by the direct and differential kinematics of the vocal tract. Section V estimates the direct and differential kinematics and evaluates the model through cross-validation. Section VI defines the articulator synergy biomarker and evaluates the precision of the articulator synergy biomarker in a test-retest experiment, which estimated the repeatability of the articulator synergy biomarker in two experiments on the same day under the same experimental conditions. Section VII uses the articulator synergy biomarker to test the task-dependence of articulator synergies. Sections VIII and IX offer discussion and conclusions.” </w:t>
       </w:r>
     </w:p>
     <w:p>
@@ -1031,7 +1099,7 @@
       </w:pPr>
       <w:r>
         <w:rPr/>
-        <w:t>Since the paper does not differentiate the various factors of a given articulator from one another (e.g., distinguishing the contribution of the first and second tongue factors), we believe that it may be confusing to the reader to distinguish them graphically. For this reason, we have proposed a revision to the existing Fig. 5. The revised manuscript adds the palatal constriction degree to Fig. 5 in order to illustrate the connection between jaw and tongue factor contributions and the constriction degrees. In particular, this illustrates that the sum of jaw and tongue contributions equals the constriction degree.</w:t>
+        <w:t>Since the paper does not differentiate the various factors of a given articulator from one another (e.g., distinguishing the contribution of the first and second tongue factors), we believe that it may be confusing to the reader to distinguish them graphically. For this reason, we have proposed a revision to the existing Fig. 5. The revised manuscript adds the palatal  to Fig. 5 in order to illustrate the connection between jaw and tongue factor contributions and the s. In particular, this illustrates that the sum of jaw and tongue contributions equals the .</w:t>
       </w:r>
     </w:p>
     <w:p>
@@ -1363,7 +1431,7 @@
       </w:r>
       <w:r>
         <w:rPr/>
-        <w:t xml:space="preserve"> The revised manuscript changes the text to “The algorithm for computing the articulator synergy biomarker involves a statistical model of the direct and differential kinematics of the vocal tract (Lammert et al., 2013a), which uses MRI to estimate a forward kinematic map relating articulatory parameters and constriction degrees, as in the Task Dynamics model of speech production (Saltzman and Munhall, 1989).”</w:t>
+        <w:t xml:space="preserve"> The revised manuscript changes the text to “The algorithm for computing the articulator synergy biomarker involves a statistical model of the direct and differential kinematics of the vocal tract (Lammert et al., 2013a), which uses MRI to estimate a forward kinematic map relating articulatory parameters and s, as in the Task Dynamics model of speech production (Saltzman and Munhall, 1989).”</w:t>
       </w:r>
     </w:p>
     <w:p>
@@ -1398,27 +1466,7 @@
       </w:pPr>
       <w:r>
         <w:rPr/>
-        <w:t xml:space="preserve">The revised manuscript now refers to similar results obtained through studies using different experiments and analyses: </w:t>
-      </w:r>
-      <w:r>
-        <w:rPr/>
-        <w:t xml:space="preserve">“This complements findings that articulator synergies are task-dependent in terms of </w:t>
-      </w:r>
-      <w:r>
-        <w:rPr/>
-        <w:t>inter-articulator coupling (Lancia &amp; Rosenbaum, 2018) and in terms of response</w:t>
-      </w:r>
-      <w:r>
-        <w:rPr/>
-        <w:t xml:space="preserve"> to mechanical perturbation of </w:t>
-      </w:r>
-      <w:r>
-        <w:rPr/>
-        <w:t>articulator</w:t>
-      </w:r>
-      <w:r>
-        <w:rPr/>
-        <w:t xml:space="preserve"> positions (Kelso et al., 1984).”</w:t>
+        <w:t>The revised manuscript now refers to similar results obtained through studies using different experiments and analyses: “This complements findings that articulator synergies are task-dependent in terms of inter-articulator coupling (Lancia &amp; Rosenbaum, 2018) and in terms of response to mechanical perturbation of articulator positions (Kelso et al., 1984).”</w:t>
       </w:r>
     </w:p>
     <w:p>
@@ -1821,10 +1869,7 @@
           <w:ilvl w:val="0"/>
           <w:numId w:val="1"/>
         </w:numPr>
-        <w:rPr>
-          <w:b/>
-          <w:b/>
-        </w:rPr>
+        <w:rPr/>
       </w:pPr>
       <w:r>
         <w:rPr>
@@ -2609,7 +2654,7 @@
       </m:oMath>
       <w:r>
         <w:rPr/>
-        <w:t xml:space="preserve"> is the percent contribution of the lips (for the bilabial place) or the tongue (for the alveolar, palatal, velar, and pharyngeal places) to a constriction. Through Equation 26, these quantities are based on the kinematic relations between factor scores and constriction degrees (i.e., the jacobian of the forward kinematic map), and on how the factor scores and the constriction degrees evolve in time.” The revised manuscript now also uses Figure 5 to clarify the nature of the biomarker and to explain Equation 26, on which the biomarker is based.</w:t>
+        <w:t xml:space="preserve"> is the percent contribution of the lips (for the bilabial place) or the tongue (for the alveolar, palatal, velar, and pharyngeal places) to a constriction. Through Equation 26, these quantities are based on the kinematic relations between factor scores and s (i.e., the jacobian of the forward kinematic map), and on how the factor scores and the s evolve in time.” The revised manuscript now also uses Figure 5 to clarify the nature of the biomarker and to explain Equation 26, on which the biomarker is based.</w:t>
       </w:r>
     </w:p>
     <w:p>
@@ -2619,10 +2664,7 @@
           <w:ilvl w:val="0"/>
           <w:numId w:val="1"/>
         </w:numPr>
-        <w:rPr>
-          <w:b/>
-          <w:b/>
-        </w:rPr>
+        <w:rPr/>
       </w:pPr>
       <w:r>
         <w:rPr>
@@ -2826,10 +2868,7 @@
           <w:ilvl w:val="0"/>
           <w:numId w:val="1"/>
         </w:numPr>
-        <w:rPr>
-          <w:b/>
-          <w:b/>
-        </w:rPr>
+        <w:rPr/>
       </w:pPr>
       <w:r>
         <w:rPr>
@@ -3271,7 +3310,7 @@
       <w:r>
         <w:rPr/>
         <w:tab/>
-        <w:t>The approach to quantifying the articulator synergy biomarkers does not have to deal directly with negative constriction degrees, as of course they do not occur in real data. In related work, we are using the framework presented in the present study for simulation (as in the validation study using synthetic data) as well as in articulatory speech synthesis experiments. In such use-cases, we can use negative constriction degree targets, since we have a method to deal with tissue-tissue contact.</w:t>
+        <w:t>The approach to quantifying the articulator synergy biomarkers does not have to deal directly with negative s, as of course they do not occur in real data. In related work, we are using the framework presented in the present study for simulation (as in the validation study using synthetic data) as well as in articulatory speech synthesis experiments. In such use-cases, we can use negative  targets, since we have a method to deal with tissue-tissue contact.</w:t>
       </w:r>
     </w:p>
     <w:p>
@@ -4614,7 +4653,7 @@
     <w:qFormat/>
     <w:pPr>
       <w:widowControl/>
-      <w:overflowPunct w:val="true"/>
+      <w:overflowPunct w:val="false"/>
       <w:bidi w:val="0"/>
       <w:jc w:val="left"/>
     </w:pPr>
@@ -7449,6 +7488,332 @@
     <w:qFormat/>
     <w:rPr>
       <w:rFonts w:cs="Wingdings"/>
+    </w:rPr>
+  </w:style>
+  <w:style w:type="character" w:styleId="ListLabel393">
+    <w:name w:val="ListLabel 393"/>
+    <w:qFormat/>
+    <w:rPr>
+      <w:rFonts w:cs="Calibri"/>
+      <w:b/>
+    </w:rPr>
+  </w:style>
+  <w:style w:type="character" w:styleId="ListLabel394">
+    <w:name w:val="ListLabel 394"/>
+    <w:qFormat/>
+    <w:rPr>
+      <w:rFonts w:cs="Courier New"/>
+      <w:b w:val="false"/>
+    </w:rPr>
+  </w:style>
+  <w:style w:type="character" w:styleId="ListLabel395">
+    <w:name w:val="ListLabel 395"/>
+    <w:qFormat/>
+    <w:rPr>
+      <w:rFonts w:cs="Wingdings"/>
+    </w:rPr>
+  </w:style>
+  <w:style w:type="character" w:styleId="ListLabel396">
+    <w:name w:val="ListLabel 396"/>
+    <w:qFormat/>
+    <w:rPr>
+      <w:rFonts w:cs="Symbol"/>
+    </w:rPr>
+  </w:style>
+  <w:style w:type="character" w:styleId="ListLabel397">
+    <w:name w:val="ListLabel 397"/>
+    <w:qFormat/>
+    <w:rPr>
+      <w:rFonts w:cs="Courier New"/>
+    </w:rPr>
+  </w:style>
+  <w:style w:type="character" w:styleId="ListLabel398">
+    <w:name w:val="ListLabel 398"/>
+    <w:qFormat/>
+    <w:rPr>
+      <w:rFonts w:cs="Wingdings"/>
+    </w:rPr>
+  </w:style>
+  <w:style w:type="character" w:styleId="ListLabel399">
+    <w:name w:val="ListLabel 399"/>
+    <w:qFormat/>
+    <w:rPr>
+      <w:rFonts w:cs="Symbol"/>
+    </w:rPr>
+  </w:style>
+  <w:style w:type="character" w:styleId="ListLabel400">
+    <w:name w:val="ListLabel 400"/>
+    <w:qFormat/>
+    <w:rPr>
+      <w:rFonts w:cs="Courier New"/>
+    </w:rPr>
+  </w:style>
+  <w:style w:type="character" w:styleId="ListLabel401">
+    <w:name w:val="ListLabel 401"/>
+    <w:qFormat/>
+    <w:rPr>
+      <w:rFonts w:cs="Wingdings"/>
+    </w:rPr>
+  </w:style>
+  <w:style w:type="character" w:styleId="ListLabel402">
+    <w:name w:val="ListLabel 402"/>
+    <w:qFormat/>
+    <w:rPr>
+      <w:rFonts w:cs="Calibri"/>
+      <w:b/>
+    </w:rPr>
+  </w:style>
+  <w:style w:type="character" w:styleId="ListLabel403">
+    <w:name w:val="ListLabel 403"/>
+    <w:qFormat/>
+    <w:rPr>
+      <w:rFonts w:cs="Courier New"/>
+    </w:rPr>
+  </w:style>
+  <w:style w:type="character" w:styleId="ListLabel404">
+    <w:name w:val="ListLabel 404"/>
+    <w:qFormat/>
+    <w:rPr>
+      <w:rFonts w:cs="Wingdings"/>
+    </w:rPr>
+  </w:style>
+  <w:style w:type="character" w:styleId="ListLabel405">
+    <w:name w:val="ListLabel 405"/>
+    <w:qFormat/>
+    <w:rPr>
+      <w:rFonts w:cs="Symbol"/>
+    </w:rPr>
+  </w:style>
+  <w:style w:type="character" w:styleId="ListLabel406">
+    <w:name w:val="ListLabel 406"/>
+    <w:qFormat/>
+    <w:rPr>
+      <w:rFonts w:cs="Courier New"/>
+    </w:rPr>
+  </w:style>
+  <w:style w:type="character" w:styleId="ListLabel407">
+    <w:name w:val="ListLabel 407"/>
+    <w:qFormat/>
+    <w:rPr>
+      <w:rFonts w:cs="Wingdings"/>
+    </w:rPr>
+  </w:style>
+  <w:style w:type="character" w:styleId="ListLabel408">
+    <w:name w:val="ListLabel 408"/>
+    <w:qFormat/>
+    <w:rPr>
+      <w:rFonts w:cs="Symbol"/>
+    </w:rPr>
+  </w:style>
+  <w:style w:type="character" w:styleId="ListLabel409">
+    <w:name w:val="ListLabel 409"/>
+    <w:qFormat/>
+    <w:rPr>
+      <w:rFonts w:cs="Courier New"/>
+    </w:rPr>
+  </w:style>
+  <w:style w:type="character" w:styleId="ListLabel410">
+    <w:name w:val="ListLabel 410"/>
+    <w:qFormat/>
+    <w:rPr>
+      <w:rFonts w:cs="Wingdings"/>
+    </w:rPr>
+  </w:style>
+  <w:style w:type="character" w:styleId="ListLabel411">
+    <w:name w:val="ListLabel 411"/>
+    <w:qFormat/>
+    <w:rPr>
+      <w:rFonts w:cs="Calibri"/>
+    </w:rPr>
+  </w:style>
+  <w:style w:type="character" w:styleId="ListLabel412">
+    <w:name w:val="ListLabel 412"/>
+    <w:qFormat/>
+    <w:rPr>
+      <w:rFonts w:cs="Courier New"/>
+    </w:rPr>
+  </w:style>
+  <w:style w:type="character" w:styleId="ListLabel413">
+    <w:name w:val="ListLabel 413"/>
+    <w:qFormat/>
+    <w:rPr>
+      <w:rFonts w:cs="Wingdings"/>
+    </w:rPr>
+  </w:style>
+  <w:style w:type="character" w:styleId="ListLabel414">
+    <w:name w:val="ListLabel 414"/>
+    <w:qFormat/>
+    <w:rPr>
+      <w:rFonts w:cs="Symbol"/>
+    </w:rPr>
+  </w:style>
+  <w:style w:type="character" w:styleId="ListLabel415">
+    <w:name w:val="ListLabel 415"/>
+    <w:qFormat/>
+    <w:rPr>
+      <w:rFonts w:cs="Courier New"/>
+    </w:rPr>
+  </w:style>
+  <w:style w:type="character" w:styleId="ListLabel416">
+    <w:name w:val="ListLabel 416"/>
+    <w:qFormat/>
+    <w:rPr>
+      <w:rFonts w:cs="Wingdings"/>
+    </w:rPr>
+  </w:style>
+  <w:style w:type="character" w:styleId="ListLabel417">
+    <w:name w:val="ListLabel 417"/>
+    <w:qFormat/>
+    <w:rPr>
+      <w:rFonts w:cs="Symbol"/>
+    </w:rPr>
+  </w:style>
+  <w:style w:type="character" w:styleId="ListLabel418">
+    <w:name w:val="ListLabel 418"/>
+    <w:qFormat/>
+    <w:rPr>
+      <w:rFonts w:cs="Courier New"/>
+    </w:rPr>
+  </w:style>
+  <w:style w:type="character" w:styleId="ListLabel419">
+    <w:name w:val="ListLabel 419"/>
+    <w:qFormat/>
+    <w:rPr>
+      <w:rFonts w:cs="Wingdings"/>
+    </w:rPr>
+  </w:style>
+  <w:style w:type="character" w:styleId="ListLabel420">
+    <w:name w:val="ListLabel 420"/>
+    <w:qFormat/>
+    <w:rPr>
+      <w:rFonts w:cs="Calibri"/>
+      <w:sz w:val="23"/>
+    </w:rPr>
+  </w:style>
+  <w:style w:type="character" w:styleId="ListLabel421">
+    <w:name w:val="ListLabel 421"/>
+    <w:qFormat/>
+    <w:rPr>
+      <w:rFonts w:cs="Courier New"/>
+    </w:rPr>
+  </w:style>
+  <w:style w:type="character" w:styleId="ListLabel422">
+    <w:name w:val="ListLabel 422"/>
+    <w:qFormat/>
+    <w:rPr>
+      <w:rFonts w:cs="Wingdings"/>
+    </w:rPr>
+  </w:style>
+  <w:style w:type="character" w:styleId="ListLabel423">
+    <w:name w:val="ListLabel 423"/>
+    <w:qFormat/>
+    <w:rPr>
+      <w:rFonts w:cs="Symbol"/>
+    </w:rPr>
+  </w:style>
+  <w:style w:type="character" w:styleId="ListLabel424">
+    <w:name w:val="ListLabel 424"/>
+    <w:qFormat/>
+    <w:rPr>
+      <w:rFonts w:cs="Courier New"/>
+    </w:rPr>
+  </w:style>
+  <w:style w:type="character" w:styleId="ListLabel425">
+    <w:name w:val="ListLabel 425"/>
+    <w:qFormat/>
+    <w:rPr>
+      <w:rFonts w:cs="Wingdings"/>
+    </w:rPr>
+  </w:style>
+  <w:style w:type="character" w:styleId="ListLabel426">
+    <w:name w:val="ListLabel 426"/>
+    <w:qFormat/>
+    <w:rPr>
+      <w:rFonts w:cs="Symbol"/>
+    </w:rPr>
+  </w:style>
+  <w:style w:type="character" w:styleId="ListLabel427">
+    <w:name w:val="ListLabel 427"/>
+    <w:qFormat/>
+    <w:rPr>
+      <w:rFonts w:cs="Courier New"/>
+    </w:rPr>
+  </w:style>
+  <w:style w:type="character" w:styleId="ListLabel428">
+    <w:name w:val="ListLabel 428"/>
+    <w:qFormat/>
+    <w:rPr>
+      <w:rFonts w:cs="Wingdings"/>
+    </w:rPr>
+  </w:style>
+  <w:style w:type="character" w:styleId="ListLabel429">
+    <w:name w:val="ListLabel 429"/>
+    <w:qFormat/>
+    <w:rPr>
+      <w:rFonts w:cs="Calibri"/>
+    </w:rPr>
+  </w:style>
+  <w:style w:type="character" w:styleId="ListLabel430">
+    <w:name w:val="ListLabel 430"/>
+    <w:qFormat/>
+    <w:rPr>
+      <w:rFonts w:cs="Courier New"/>
+    </w:rPr>
+  </w:style>
+  <w:style w:type="character" w:styleId="ListLabel431">
+    <w:name w:val="ListLabel 431"/>
+    <w:qFormat/>
+    <w:rPr>
+      <w:rFonts w:cs="Wingdings"/>
+    </w:rPr>
+  </w:style>
+  <w:style w:type="character" w:styleId="ListLabel432">
+    <w:name w:val="ListLabel 432"/>
+    <w:qFormat/>
+    <w:rPr>
+      <w:rFonts w:cs="Symbol"/>
+    </w:rPr>
+  </w:style>
+  <w:style w:type="character" w:styleId="ListLabel433">
+    <w:name w:val="ListLabel 433"/>
+    <w:qFormat/>
+    <w:rPr>
+      <w:rFonts w:cs="Courier New"/>
+    </w:rPr>
+  </w:style>
+  <w:style w:type="character" w:styleId="ListLabel434">
+    <w:name w:val="ListLabel 434"/>
+    <w:qFormat/>
+    <w:rPr>
+      <w:rFonts w:cs="Wingdings"/>
+    </w:rPr>
+  </w:style>
+  <w:style w:type="character" w:styleId="ListLabel435">
+    <w:name w:val="ListLabel 435"/>
+    <w:qFormat/>
+    <w:rPr>
+      <w:rFonts w:cs="Symbol"/>
+    </w:rPr>
+  </w:style>
+  <w:style w:type="character" w:styleId="ListLabel436">
+    <w:name w:val="ListLabel 436"/>
+    <w:qFormat/>
+    <w:rPr>
+      <w:rFonts w:cs="Courier New"/>
+    </w:rPr>
+  </w:style>
+  <w:style w:type="character" w:styleId="ListLabel437">
+    <w:name w:val="ListLabel 437"/>
+    <w:qFormat/>
+    <w:rPr>
+      <w:rFonts w:cs="Wingdings"/>
+    </w:rPr>
+  </w:style>
+  <w:style w:type="character" w:styleId="Bullets">
+    <w:name w:val="Bullets"/>
+    <w:qFormat/>
+    <w:rPr>
+      <w:rFonts w:ascii="OpenSymbol" w:hAnsi="OpenSymbol" w:eastAsia="OpenSymbol" w:cs="OpenSymbol"/>
     </w:rPr>
   </w:style>
   <w:style w:type="paragraph" w:styleId="Heading">
@@ -7525,7 +7890,7 @@
     <w:qFormat/>
     <w:pPr>
       <w:widowControl/>
-      <w:overflowPunct w:val="true"/>
+      <w:overflowPunct w:val="false"/>
       <w:bidi w:val="0"/>
       <w:jc w:val="left"/>
     </w:pPr>

</xml_diff>

<commit_message>
cleaning up histograms, segmentation, templates, and validation graphs; correcting bibliography (manually checking each entry)
</commit_message>
<xml_diff>
--- a/paper/response_to_reviewers.docx
+++ b/paper/response_to_reviewers.docx
@@ -1096,7 +1096,7 @@
       </w:pPr>
       <w:r>
         <w:rPr/>
-        <w:t>Since the paper does not differentiate the various factors of a given articulator from one another (e.g., distinguishing the contribution of the first and second tongue factors), we believe that it may be confusing to the reader to distinguish them graphically. For this reason, we have proposed a revision to the existing Fig. 6. The revised manuscript adds the palatal constriction task variable to Fig. 6 in order to illustrate the connection between jaw and tongue factor contributions and the constriction task variables. In particular, this illustrates that the sum of jaw and tongue contributions equals the constriction task variable.</w:t>
+        <w:t xml:space="preserve">Since the paper does not differentiate the various factors of a given articulator from one another (e.g., distinguishing the contribution of the first and second tongue factors), it may be confusing to the reader to distinguish them graphically. </w:t>
       </w:r>
     </w:p>
     <w:p>
@@ -2923,11 +2923,7 @@
       </w:pPr>
       <w:r>
         <w:rPr/>
-        <w:t xml:space="preserve">The specific suggestion that mandibular morphology contributes to articulator synergies is intriguing, and one of our current projects is to uncover morphology-function relationships in speech by analyzing anatomical MRI scans along with 2D real-time MRI. </w:t>
-      </w:r>
-      <w:r>
-        <w:rPr/>
-        <w:t>We consider this future work.</w:t>
+        <w:t>The specific suggestion that mandibular morphology contributes to articulator synergies is intriguing, and one of our current projects is to uncover morphology-function relationships in speech by analyzing anatomical MRI scans along with 2D real-time MRI. We consider this future work.</w:t>
       </w:r>
     </w:p>
     <w:p>
@@ -2985,11 +2981,7 @@
       </w:pPr>
       <w:r>
         <w:rPr/>
-        <w:t xml:space="preserve">The revised manuscript mentions this potential confound in the conclusion and uses this as motivation for listing manner of articulation as a possible future research direction. </w:t>
-      </w:r>
-      <w:r>
-        <w:rPr/>
-        <w:t>See lines 622-626.</w:t>
+        <w:t>The revised manuscript mentions this potential confound in the conclusion and uses this as motivation for listing manner of articulation as a possible future research direction. See lines 622-626.</w:t>
       </w:r>
     </w:p>
     <w:p>
@@ -3026,23 +3018,7 @@
       <w:r>
         <w:rPr/>
         <w:tab/>
-        <w:t xml:space="preserve">The approach to quantifying the articulator synergy biomarkers does not have to deal directly with negative </w:t>
-      </w:r>
-      <w:r>
-        <w:rPr/>
-        <w:t>constriction task variable</w:t>
-      </w:r>
-      <w:r>
-        <w:rPr/>
-        <w:t xml:space="preserve">s, as of course they do not occur in real data. In related work </w:t>
-      </w:r>
-      <w:r>
-        <w:rPr/>
-        <w:t>(Alexander et al., 2017)</w:t>
-      </w:r>
-      <w:r>
-        <w:rPr/>
-        <w:t>, we are using the framework presented in the present study for simulation (as in the validation study using synthetic data) as well as in articulatory speech synthesis experiments. In such use-cases, we can use negative constriction task variable targets, since we have a method to deal with tissue-tissue contact.</w:t>
+        <w:t>The approach to quantifying the articulator synergy biomarkers does not have to deal directly with negative constriction task variables, as of course they do not occur in real data. In related work (Alexander et al., 2017), we are using the framework presented in the present study for simulation (as in the validation study using synthetic data) as well as in articulatory speech synthesis experiments. In such use-cases, we can use negative constriction task variable targets, since we have a method to deal with tissue-tissue contact.</w:t>
       </w:r>
     </w:p>
     <w:p>
@@ -3118,19 +3094,7 @@
       </w:pPr>
       <w:r>
         <w:rPr/>
-        <w:t>The revised manuscript lists this</w:t>
-      </w:r>
-      <w:r>
-        <w:rPr/>
-        <w:t xml:space="preserve"> as a potential future direction for research. </w:t>
-      </w:r>
-      <w:r>
-        <w:rPr/>
-        <w:t>See lines 626-628</w:t>
-      </w:r>
-      <w:r>
-        <w:rPr/>
-        <w:t xml:space="preserve">. </w:t>
+        <w:t xml:space="preserve">The revised manuscript lists this as a potential future direction for research. See lines 626-628. </w:t>
       </w:r>
     </w:p>
     <w:p>
@@ -3187,15 +3151,7 @@
       </w:pPr>
       <w:r>
         <w:rPr/>
-        <w:t>The second mention reads: “</w:t>
-      </w:r>
-      <w:r>
-        <w:rPr/>
-        <w:t>The present study tested the task-dependence of articulator synergies by determining whether the jaw contributes more for anterior constrictions at the bilabial, alveolar, and palatal places of articulation than for posterior constrictions at the velar and pharyngeal places of articulation using a linear mixed effects model fitted with the package lme4 in R.</w:t>
-      </w:r>
-      <w:r>
-        <w:rPr/>
-        <w:t>”</w:t>
+        <w:t>The second mention reads: “The present study tested the task-dependence of articulator synergies by determining whether the jaw contributes more for anterior constrictions at the bilabial, alveolar, and palatal places of articulation than for posterior constrictions at the velar and pharyngeal places of articulation using a linear mixed effects model fitted with the package lme4 in R.”</w:t>
         <w:br/>
         <w:t>To this, we add the specific null hypotheses tested: “Specifically, the present study tested the null hypotheses that there is no difference in articulator synergy biomarker values between anterior (i.e., bilabial, alveolar, and palatal) and posterior (i.e., velar and pharyngeal) places of articulation.”</w:t>
       </w:r>
@@ -3241,23 +3197,7 @@
       </w:pPr>
       <w:r>
         <w:rPr/>
-        <w:t xml:space="preserve">The temporal resolution is correct. As </w:t>
-      </w:r>
-      <w:r>
-        <w:rPr/>
-        <w:t>reported</w:t>
-      </w:r>
-      <w:r>
-        <w:rPr/>
-        <w:t xml:space="preserve"> on </w:t>
-      </w:r>
-      <w:r>
-        <w:rPr/>
-        <w:t>lines 113-116</w:t>
-      </w:r>
-      <w:r>
-        <w:rPr/>
-        <w:t>, a single image is reconstructed from the MR signal acquired in two TRs. There is no view-sharing between consecutive images.</w:t>
+        <w:t>The temporal resolution is correct. As reported on lines 113-116, a single image is reconstructed from the MR signal acquired in two TRs. There is no view-sharing between consecutive images.</w:t>
       </w:r>
     </w:p>
     <w:p>
@@ -3287,23 +3227,7 @@
       </w:pPr>
       <w:r>
         <w:rPr/>
-        <w:t>Fig.</w:t>
-      </w:r>
-      <w:r>
-        <w:rPr/>
-        <w:t xml:space="preserve"> 1, </w:t>
-      </w:r>
-      <w:r>
-        <w:rPr/>
-        <w:t>panel a,</w:t>
-      </w:r>
-      <w:r>
-        <w:rPr/>
-        <w:t xml:space="preserve"> now includes labels. Chin and mandible contours are analyzed together as jaw contours. </w:t>
-      </w:r>
-      <w:r>
-        <w:rPr/>
-        <w:t>See lines 192-193.</w:t>
+        <w:t>Fig. 1, panel a, now includes labels. Chin and mandible contours are analyzed together as jaw contours. See lines 192-193.</w:t>
       </w:r>
     </w:p>
     <w:p>
@@ -3329,11 +3253,7 @@
       </w:pPr>
       <w:r>
         <w:rPr/>
-        <w:t xml:space="preserve">Mention of the velopharyngeal port has been removed from the revised manuscript, except in the following sentence where it is used as a landmark used for defining the relevant subsection of the rear pharyngeal wall. </w:t>
-      </w:r>
-      <w:r>
-        <w:rPr/>
-        <w:t>See line 139.</w:t>
+        <w:t>Mention of the velopharyngeal port has been removed from the revised manuscript, except in the following sentence where it is used as a landmark used for defining the relevant subsection of the rear pharyngeal wall. See line 139.</w:t>
       </w:r>
     </w:p>
     <w:p>
@@ -3363,11 +3283,7 @@
       </w:pPr>
       <w:r>
         <w:rPr/>
-        <w:t xml:space="preserve">The revised manuscript now cites Maeda </w:t>
-      </w:r>
-      <w:r>
-        <w:rPr/>
-        <w:t>(1990).</w:t>
+        <w:t>The revised manuscript now cites Maeda (1990).</w:t>
       </w:r>
     </w:p>
     <w:p>
@@ -3422,15 +3338,7 @@
       </w:pPr>
       <w:r>
         <w:rPr/>
-        <w:t xml:space="preserve">The revised manuscript now refers to </w:t>
-      </w:r>
-      <w:r>
-        <w:rPr/>
-        <w:t xml:space="preserve">Fig. 6 </w:t>
-      </w:r>
-      <w:r>
-        <w:rPr/>
-        <w:t>in order to explain these terms.</w:t>
+        <w:t>The revised manuscript now refers to Fig. 6 in order to explain these terms.</w:t>
       </w:r>
     </w:p>
     <w:p>
@@ -5761,7 +5669,7 @@
     <w:qFormat/>
     <w:pPr>
       <w:widowControl/>
-      <w:overflowPunct w:val="true"/>
+      <w:overflowPunct w:val="false"/>
       <w:bidi w:val="0"/>
       <w:jc w:val="left"/>
     </w:pPr>
@@ -10401,6 +10309,703 @@
   </w:style>
   <w:style w:type="character" w:styleId="ListLabel641">
     <w:name w:val="ListLabel 641"/>
+    <w:qFormat/>
+    <w:rPr>
+      <w:rFonts w:cs="OpenSymbol"/>
+    </w:rPr>
+  </w:style>
+  <w:style w:type="character" w:styleId="ListLabel642">
+    <w:name w:val="ListLabel 642"/>
+    <w:qFormat/>
+    <w:rPr>
+      <w:rFonts w:cs="Calibri"/>
+      <w:b/>
+    </w:rPr>
+  </w:style>
+  <w:style w:type="character" w:styleId="ListLabel643">
+    <w:name w:val="ListLabel 643"/>
+    <w:qFormat/>
+    <w:rPr>
+      <w:rFonts w:cs="Courier New"/>
+      <w:b w:val="false"/>
+    </w:rPr>
+  </w:style>
+  <w:style w:type="character" w:styleId="ListLabel644">
+    <w:name w:val="ListLabel 644"/>
+    <w:qFormat/>
+    <w:rPr>
+      <w:rFonts w:cs="Wingdings"/>
+    </w:rPr>
+  </w:style>
+  <w:style w:type="character" w:styleId="ListLabel645">
+    <w:name w:val="ListLabel 645"/>
+    <w:qFormat/>
+    <w:rPr>
+      <w:rFonts w:cs="Symbol"/>
+    </w:rPr>
+  </w:style>
+  <w:style w:type="character" w:styleId="ListLabel646">
+    <w:name w:val="ListLabel 646"/>
+    <w:qFormat/>
+    <w:rPr>
+      <w:rFonts w:cs="Courier New"/>
+    </w:rPr>
+  </w:style>
+  <w:style w:type="character" w:styleId="ListLabel647">
+    <w:name w:val="ListLabel 647"/>
+    <w:qFormat/>
+    <w:rPr>
+      <w:rFonts w:cs="Wingdings"/>
+    </w:rPr>
+  </w:style>
+  <w:style w:type="character" w:styleId="ListLabel648">
+    <w:name w:val="ListLabel 648"/>
+    <w:qFormat/>
+    <w:rPr>
+      <w:rFonts w:cs="Symbol"/>
+    </w:rPr>
+  </w:style>
+  <w:style w:type="character" w:styleId="ListLabel649">
+    <w:name w:val="ListLabel 649"/>
+    <w:qFormat/>
+    <w:rPr>
+      <w:rFonts w:cs="Courier New"/>
+    </w:rPr>
+  </w:style>
+  <w:style w:type="character" w:styleId="ListLabel650">
+    <w:name w:val="ListLabel 650"/>
+    <w:qFormat/>
+    <w:rPr>
+      <w:rFonts w:cs="Wingdings"/>
+    </w:rPr>
+  </w:style>
+  <w:style w:type="character" w:styleId="ListLabel651">
+    <w:name w:val="ListLabel 651"/>
+    <w:qFormat/>
+    <w:rPr>
+      <w:rFonts w:cs="Calibri"/>
+      <w:b/>
+    </w:rPr>
+  </w:style>
+  <w:style w:type="character" w:styleId="ListLabel652">
+    <w:name w:val="ListLabel 652"/>
+    <w:qFormat/>
+    <w:rPr>
+      <w:rFonts w:cs="Courier New"/>
+    </w:rPr>
+  </w:style>
+  <w:style w:type="character" w:styleId="ListLabel653">
+    <w:name w:val="ListLabel 653"/>
+    <w:qFormat/>
+    <w:rPr>
+      <w:rFonts w:cs="Wingdings"/>
+    </w:rPr>
+  </w:style>
+  <w:style w:type="character" w:styleId="ListLabel654">
+    <w:name w:val="ListLabel 654"/>
+    <w:qFormat/>
+    <w:rPr>
+      <w:rFonts w:cs="Symbol"/>
+    </w:rPr>
+  </w:style>
+  <w:style w:type="character" w:styleId="ListLabel655">
+    <w:name w:val="ListLabel 655"/>
+    <w:qFormat/>
+    <w:rPr>
+      <w:rFonts w:cs="Courier New"/>
+    </w:rPr>
+  </w:style>
+  <w:style w:type="character" w:styleId="ListLabel656">
+    <w:name w:val="ListLabel 656"/>
+    <w:qFormat/>
+    <w:rPr>
+      <w:rFonts w:cs="Wingdings"/>
+    </w:rPr>
+  </w:style>
+  <w:style w:type="character" w:styleId="ListLabel657">
+    <w:name w:val="ListLabel 657"/>
+    <w:qFormat/>
+    <w:rPr>
+      <w:rFonts w:cs="Symbol"/>
+    </w:rPr>
+  </w:style>
+  <w:style w:type="character" w:styleId="ListLabel658">
+    <w:name w:val="ListLabel 658"/>
+    <w:qFormat/>
+    <w:rPr>
+      <w:rFonts w:cs="Courier New"/>
+    </w:rPr>
+  </w:style>
+  <w:style w:type="character" w:styleId="ListLabel659">
+    <w:name w:val="ListLabel 659"/>
+    <w:qFormat/>
+    <w:rPr>
+      <w:rFonts w:cs="Wingdings"/>
+    </w:rPr>
+  </w:style>
+  <w:style w:type="character" w:styleId="ListLabel660">
+    <w:name w:val="ListLabel 660"/>
+    <w:qFormat/>
+    <w:rPr>
+      <w:rFonts w:cs="Calibri"/>
+    </w:rPr>
+  </w:style>
+  <w:style w:type="character" w:styleId="ListLabel661">
+    <w:name w:val="ListLabel 661"/>
+    <w:qFormat/>
+    <w:rPr>
+      <w:rFonts w:cs="Courier New"/>
+    </w:rPr>
+  </w:style>
+  <w:style w:type="character" w:styleId="ListLabel662">
+    <w:name w:val="ListLabel 662"/>
+    <w:qFormat/>
+    <w:rPr>
+      <w:rFonts w:cs="Wingdings"/>
+    </w:rPr>
+  </w:style>
+  <w:style w:type="character" w:styleId="ListLabel663">
+    <w:name w:val="ListLabel 663"/>
+    <w:qFormat/>
+    <w:rPr>
+      <w:rFonts w:cs="Symbol"/>
+    </w:rPr>
+  </w:style>
+  <w:style w:type="character" w:styleId="ListLabel664">
+    <w:name w:val="ListLabel 664"/>
+    <w:qFormat/>
+    <w:rPr>
+      <w:rFonts w:cs="Courier New"/>
+    </w:rPr>
+  </w:style>
+  <w:style w:type="character" w:styleId="ListLabel665">
+    <w:name w:val="ListLabel 665"/>
+    <w:qFormat/>
+    <w:rPr>
+      <w:rFonts w:cs="Wingdings"/>
+    </w:rPr>
+  </w:style>
+  <w:style w:type="character" w:styleId="ListLabel666">
+    <w:name w:val="ListLabel 666"/>
+    <w:qFormat/>
+    <w:rPr>
+      <w:rFonts w:cs="Symbol"/>
+    </w:rPr>
+  </w:style>
+  <w:style w:type="character" w:styleId="ListLabel667">
+    <w:name w:val="ListLabel 667"/>
+    <w:qFormat/>
+    <w:rPr>
+      <w:rFonts w:cs="Courier New"/>
+    </w:rPr>
+  </w:style>
+  <w:style w:type="character" w:styleId="ListLabel668">
+    <w:name w:val="ListLabel 668"/>
+    <w:qFormat/>
+    <w:rPr>
+      <w:rFonts w:cs="Wingdings"/>
+    </w:rPr>
+  </w:style>
+  <w:style w:type="character" w:styleId="ListLabel669">
+    <w:name w:val="ListLabel 669"/>
+    <w:qFormat/>
+    <w:rPr>
+      <w:rFonts w:cs="Calibri"/>
+      <w:sz w:val="23"/>
+    </w:rPr>
+  </w:style>
+  <w:style w:type="character" w:styleId="ListLabel670">
+    <w:name w:val="ListLabel 670"/>
+    <w:qFormat/>
+    <w:rPr>
+      <w:rFonts w:cs="Courier New"/>
+    </w:rPr>
+  </w:style>
+  <w:style w:type="character" w:styleId="ListLabel671">
+    <w:name w:val="ListLabel 671"/>
+    <w:qFormat/>
+    <w:rPr>
+      <w:rFonts w:cs="Wingdings"/>
+    </w:rPr>
+  </w:style>
+  <w:style w:type="character" w:styleId="ListLabel672">
+    <w:name w:val="ListLabel 672"/>
+    <w:qFormat/>
+    <w:rPr>
+      <w:rFonts w:cs="Symbol"/>
+    </w:rPr>
+  </w:style>
+  <w:style w:type="character" w:styleId="ListLabel673">
+    <w:name w:val="ListLabel 673"/>
+    <w:qFormat/>
+    <w:rPr>
+      <w:rFonts w:cs="Courier New"/>
+    </w:rPr>
+  </w:style>
+  <w:style w:type="character" w:styleId="ListLabel674">
+    <w:name w:val="ListLabel 674"/>
+    <w:qFormat/>
+    <w:rPr>
+      <w:rFonts w:cs="Wingdings"/>
+    </w:rPr>
+  </w:style>
+  <w:style w:type="character" w:styleId="ListLabel675">
+    <w:name w:val="ListLabel 675"/>
+    <w:qFormat/>
+    <w:rPr>
+      <w:rFonts w:cs="Symbol"/>
+    </w:rPr>
+  </w:style>
+  <w:style w:type="character" w:styleId="ListLabel676">
+    <w:name w:val="ListLabel 676"/>
+    <w:qFormat/>
+    <w:rPr>
+      <w:rFonts w:cs="Courier New"/>
+    </w:rPr>
+  </w:style>
+  <w:style w:type="character" w:styleId="ListLabel677">
+    <w:name w:val="ListLabel 677"/>
+    <w:qFormat/>
+    <w:rPr>
+      <w:rFonts w:cs="Wingdings"/>
+    </w:rPr>
+  </w:style>
+  <w:style w:type="character" w:styleId="ListLabel678">
+    <w:name w:val="ListLabel 678"/>
+    <w:qFormat/>
+    <w:rPr>
+      <w:rFonts w:cs="Calibri"/>
+    </w:rPr>
+  </w:style>
+  <w:style w:type="character" w:styleId="ListLabel679">
+    <w:name w:val="ListLabel 679"/>
+    <w:qFormat/>
+    <w:rPr>
+      <w:rFonts w:cs="Courier New"/>
+    </w:rPr>
+  </w:style>
+  <w:style w:type="character" w:styleId="ListLabel680">
+    <w:name w:val="ListLabel 680"/>
+    <w:qFormat/>
+    <w:rPr>
+      <w:rFonts w:cs="Wingdings"/>
+    </w:rPr>
+  </w:style>
+  <w:style w:type="character" w:styleId="ListLabel681">
+    <w:name w:val="ListLabel 681"/>
+    <w:qFormat/>
+    <w:rPr>
+      <w:rFonts w:cs="Symbol"/>
+    </w:rPr>
+  </w:style>
+  <w:style w:type="character" w:styleId="ListLabel682">
+    <w:name w:val="ListLabel 682"/>
+    <w:qFormat/>
+    <w:rPr>
+      <w:rFonts w:cs="Courier New"/>
+    </w:rPr>
+  </w:style>
+  <w:style w:type="character" w:styleId="ListLabel683">
+    <w:name w:val="ListLabel 683"/>
+    <w:qFormat/>
+    <w:rPr>
+      <w:rFonts w:cs="Wingdings"/>
+    </w:rPr>
+  </w:style>
+  <w:style w:type="character" w:styleId="ListLabel684">
+    <w:name w:val="ListLabel 684"/>
+    <w:qFormat/>
+    <w:rPr>
+      <w:rFonts w:cs="Symbol"/>
+    </w:rPr>
+  </w:style>
+  <w:style w:type="character" w:styleId="ListLabel685">
+    <w:name w:val="ListLabel 685"/>
+    <w:qFormat/>
+    <w:rPr>
+      <w:rFonts w:cs="Courier New"/>
+    </w:rPr>
+  </w:style>
+  <w:style w:type="character" w:styleId="ListLabel686">
+    <w:name w:val="ListLabel 686"/>
+    <w:qFormat/>
+    <w:rPr>
+      <w:rFonts w:cs="Wingdings"/>
+    </w:rPr>
+  </w:style>
+  <w:style w:type="character" w:styleId="ListLabel687">
+    <w:name w:val="ListLabel 687"/>
+    <w:qFormat/>
+    <w:rPr>
+      <w:rFonts w:cs="OpenSymbol"/>
+    </w:rPr>
+  </w:style>
+  <w:style w:type="character" w:styleId="ListLabel688">
+    <w:name w:val="ListLabel 688"/>
+    <w:qFormat/>
+    <w:rPr>
+      <w:rFonts w:cs="OpenSymbol"/>
+    </w:rPr>
+  </w:style>
+  <w:style w:type="character" w:styleId="ListLabel689">
+    <w:name w:val="ListLabel 689"/>
+    <w:qFormat/>
+    <w:rPr>
+      <w:rFonts w:cs="OpenSymbol"/>
+    </w:rPr>
+  </w:style>
+  <w:style w:type="character" w:styleId="ListLabel690">
+    <w:name w:val="ListLabel 690"/>
+    <w:qFormat/>
+    <w:rPr>
+      <w:rFonts w:cs="OpenSymbol"/>
+    </w:rPr>
+  </w:style>
+  <w:style w:type="character" w:styleId="ListLabel691">
+    <w:name w:val="ListLabel 691"/>
+    <w:qFormat/>
+    <w:rPr>
+      <w:rFonts w:cs="OpenSymbol"/>
+    </w:rPr>
+  </w:style>
+  <w:style w:type="character" w:styleId="ListLabel692">
+    <w:name w:val="ListLabel 692"/>
+    <w:qFormat/>
+    <w:rPr>
+      <w:rFonts w:cs="OpenSymbol"/>
+    </w:rPr>
+  </w:style>
+  <w:style w:type="character" w:styleId="ListLabel693">
+    <w:name w:val="ListLabel 693"/>
+    <w:qFormat/>
+    <w:rPr>
+      <w:rFonts w:cs="OpenSymbol"/>
+    </w:rPr>
+  </w:style>
+  <w:style w:type="character" w:styleId="ListLabel694">
+    <w:name w:val="ListLabel 694"/>
+    <w:qFormat/>
+    <w:rPr>
+      <w:rFonts w:cs="OpenSymbol"/>
+    </w:rPr>
+  </w:style>
+  <w:style w:type="character" w:styleId="ListLabel695">
+    <w:name w:val="ListLabel 695"/>
+    <w:qFormat/>
+    <w:rPr>
+      <w:rFonts w:cs="OpenSymbol"/>
+    </w:rPr>
+  </w:style>
+  <w:style w:type="character" w:styleId="ListLabel696">
+    <w:name w:val="ListLabel 696"/>
+    <w:qFormat/>
+    <w:rPr>
+      <w:rFonts w:cs="OpenSymbol"/>
+    </w:rPr>
+  </w:style>
+  <w:style w:type="character" w:styleId="ListLabel697">
+    <w:name w:val="ListLabel 697"/>
+    <w:qFormat/>
+    <w:rPr>
+      <w:rFonts w:cs="OpenSymbol"/>
+    </w:rPr>
+  </w:style>
+  <w:style w:type="character" w:styleId="ListLabel698">
+    <w:name w:val="ListLabel 698"/>
+    <w:qFormat/>
+    <w:rPr>
+      <w:rFonts w:cs="OpenSymbol"/>
+    </w:rPr>
+  </w:style>
+  <w:style w:type="character" w:styleId="ListLabel699">
+    <w:name w:val="ListLabel 699"/>
+    <w:qFormat/>
+    <w:rPr>
+      <w:rFonts w:cs="OpenSymbol"/>
+    </w:rPr>
+  </w:style>
+  <w:style w:type="character" w:styleId="ListLabel700">
+    <w:name w:val="ListLabel 700"/>
+    <w:qFormat/>
+    <w:rPr>
+      <w:rFonts w:cs="OpenSymbol"/>
+    </w:rPr>
+  </w:style>
+  <w:style w:type="character" w:styleId="ListLabel701">
+    <w:name w:val="ListLabel 701"/>
+    <w:qFormat/>
+    <w:rPr>
+      <w:rFonts w:cs="OpenSymbol"/>
+    </w:rPr>
+  </w:style>
+  <w:style w:type="character" w:styleId="ListLabel702">
+    <w:name w:val="ListLabel 702"/>
+    <w:qFormat/>
+    <w:rPr>
+      <w:rFonts w:cs="OpenSymbol"/>
+    </w:rPr>
+  </w:style>
+  <w:style w:type="character" w:styleId="ListLabel703">
+    <w:name w:val="ListLabel 703"/>
+    <w:qFormat/>
+    <w:rPr>
+      <w:rFonts w:cs="OpenSymbol"/>
+    </w:rPr>
+  </w:style>
+  <w:style w:type="character" w:styleId="ListLabel704">
+    <w:name w:val="ListLabel 704"/>
+    <w:qFormat/>
+    <w:rPr>
+      <w:rFonts w:cs="OpenSymbol"/>
+    </w:rPr>
+  </w:style>
+  <w:style w:type="character" w:styleId="ListLabel705">
+    <w:name w:val="ListLabel 705"/>
+    <w:qFormat/>
+    <w:rPr>
+      <w:rFonts w:cs="OpenSymbol"/>
+    </w:rPr>
+  </w:style>
+  <w:style w:type="character" w:styleId="ListLabel706">
+    <w:name w:val="ListLabel 706"/>
+    <w:qFormat/>
+    <w:rPr>
+      <w:rFonts w:cs="OpenSymbol"/>
+    </w:rPr>
+  </w:style>
+  <w:style w:type="character" w:styleId="ListLabel707">
+    <w:name w:val="ListLabel 707"/>
+    <w:qFormat/>
+    <w:rPr>
+      <w:rFonts w:cs="OpenSymbol"/>
+    </w:rPr>
+  </w:style>
+  <w:style w:type="character" w:styleId="ListLabel708">
+    <w:name w:val="ListLabel 708"/>
+    <w:qFormat/>
+    <w:rPr>
+      <w:rFonts w:cs="OpenSymbol"/>
+    </w:rPr>
+  </w:style>
+  <w:style w:type="character" w:styleId="ListLabel709">
+    <w:name w:val="ListLabel 709"/>
+    <w:qFormat/>
+    <w:rPr>
+      <w:rFonts w:cs="OpenSymbol"/>
+    </w:rPr>
+  </w:style>
+  <w:style w:type="character" w:styleId="ListLabel710">
+    <w:name w:val="ListLabel 710"/>
+    <w:qFormat/>
+    <w:rPr>
+      <w:rFonts w:cs="OpenSymbol"/>
+    </w:rPr>
+  </w:style>
+  <w:style w:type="character" w:styleId="ListLabel711">
+    <w:name w:val="ListLabel 711"/>
+    <w:qFormat/>
+    <w:rPr>
+      <w:rFonts w:cs="OpenSymbol"/>
+    </w:rPr>
+  </w:style>
+  <w:style w:type="character" w:styleId="ListLabel712">
+    <w:name w:val="ListLabel 712"/>
+    <w:qFormat/>
+    <w:rPr>
+      <w:rFonts w:cs="OpenSymbol"/>
+    </w:rPr>
+  </w:style>
+  <w:style w:type="character" w:styleId="ListLabel713">
+    <w:name w:val="ListLabel 713"/>
+    <w:qFormat/>
+    <w:rPr>
+      <w:rFonts w:cs="OpenSymbol"/>
+    </w:rPr>
+  </w:style>
+  <w:style w:type="character" w:styleId="ListLabel714">
+    <w:name w:val="ListLabel 714"/>
+    <w:qFormat/>
+    <w:rPr>
+      <w:rFonts w:cs="OpenSymbol"/>
+    </w:rPr>
+  </w:style>
+  <w:style w:type="character" w:styleId="ListLabel715">
+    <w:name w:val="ListLabel 715"/>
+    <w:qFormat/>
+    <w:rPr>
+      <w:rFonts w:cs="OpenSymbol"/>
+    </w:rPr>
+  </w:style>
+  <w:style w:type="character" w:styleId="ListLabel716">
+    <w:name w:val="ListLabel 716"/>
+    <w:qFormat/>
+    <w:rPr>
+      <w:rFonts w:cs="OpenSymbol"/>
+    </w:rPr>
+  </w:style>
+  <w:style w:type="character" w:styleId="ListLabel717">
+    <w:name w:val="ListLabel 717"/>
+    <w:qFormat/>
+    <w:rPr>
+      <w:rFonts w:cs="OpenSymbol"/>
+    </w:rPr>
+  </w:style>
+  <w:style w:type="character" w:styleId="ListLabel718">
+    <w:name w:val="ListLabel 718"/>
+    <w:qFormat/>
+    <w:rPr>
+      <w:rFonts w:cs="OpenSymbol"/>
+    </w:rPr>
+  </w:style>
+  <w:style w:type="character" w:styleId="ListLabel719">
+    <w:name w:val="ListLabel 719"/>
+    <w:qFormat/>
+    <w:rPr>
+      <w:rFonts w:cs="OpenSymbol"/>
+    </w:rPr>
+  </w:style>
+  <w:style w:type="character" w:styleId="ListLabel720">
+    <w:name w:val="ListLabel 720"/>
+    <w:qFormat/>
+    <w:rPr>
+      <w:rFonts w:cs="OpenSymbol"/>
+    </w:rPr>
+  </w:style>
+  <w:style w:type="character" w:styleId="ListLabel721">
+    <w:name w:val="ListLabel 721"/>
+    <w:qFormat/>
+    <w:rPr>
+      <w:rFonts w:cs="OpenSymbol"/>
+    </w:rPr>
+  </w:style>
+  <w:style w:type="character" w:styleId="ListLabel722">
+    <w:name w:val="ListLabel 722"/>
+    <w:qFormat/>
+    <w:rPr>
+      <w:rFonts w:cs="OpenSymbol"/>
+    </w:rPr>
+  </w:style>
+  <w:style w:type="character" w:styleId="ListLabel723">
+    <w:name w:val="ListLabel 723"/>
+    <w:qFormat/>
+    <w:rPr>
+      <w:rFonts w:cs="OpenSymbol"/>
+    </w:rPr>
+  </w:style>
+  <w:style w:type="character" w:styleId="ListLabel724">
+    <w:name w:val="ListLabel 724"/>
+    <w:qFormat/>
+    <w:rPr>
+      <w:rFonts w:cs="OpenSymbol"/>
+    </w:rPr>
+  </w:style>
+  <w:style w:type="character" w:styleId="ListLabel725">
+    <w:name w:val="ListLabel 725"/>
+    <w:qFormat/>
+    <w:rPr>
+      <w:rFonts w:cs="OpenSymbol"/>
+    </w:rPr>
+  </w:style>
+  <w:style w:type="character" w:styleId="ListLabel726">
+    <w:name w:val="ListLabel 726"/>
+    <w:qFormat/>
+    <w:rPr>
+      <w:rFonts w:cs="OpenSymbol"/>
+    </w:rPr>
+  </w:style>
+  <w:style w:type="character" w:styleId="ListLabel727">
+    <w:name w:val="ListLabel 727"/>
+    <w:qFormat/>
+    <w:rPr>
+      <w:rFonts w:cs="OpenSymbol"/>
+    </w:rPr>
+  </w:style>
+  <w:style w:type="character" w:styleId="ListLabel728">
+    <w:name w:val="ListLabel 728"/>
+    <w:qFormat/>
+    <w:rPr>
+      <w:rFonts w:cs="OpenSymbol"/>
+    </w:rPr>
+  </w:style>
+  <w:style w:type="character" w:styleId="ListLabel729">
+    <w:name w:val="ListLabel 729"/>
+    <w:qFormat/>
+    <w:rPr>
+      <w:rFonts w:cs="OpenSymbol"/>
+    </w:rPr>
+  </w:style>
+  <w:style w:type="character" w:styleId="ListLabel730">
+    <w:name w:val="ListLabel 730"/>
+    <w:qFormat/>
+    <w:rPr>
+      <w:rFonts w:cs="OpenSymbol"/>
+    </w:rPr>
+  </w:style>
+  <w:style w:type="character" w:styleId="ListLabel731">
+    <w:name w:val="ListLabel 731"/>
+    <w:qFormat/>
+    <w:rPr>
+      <w:rFonts w:cs="OpenSymbol"/>
+    </w:rPr>
+  </w:style>
+  <w:style w:type="character" w:styleId="ListLabel732">
+    <w:name w:val="ListLabel 732"/>
+    <w:qFormat/>
+    <w:rPr>
+      <w:rFonts w:cs="OpenSymbol"/>
+    </w:rPr>
+  </w:style>
+  <w:style w:type="character" w:styleId="ListLabel733">
+    <w:name w:val="ListLabel 733"/>
+    <w:qFormat/>
+    <w:rPr>
+      <w:rFonts w:cs="OpenSymbol"/>
+    </w:rPr>
+  </w:style>
+  <w:style w:type="character" w:styleId="ListLabel734">
+    <w:name w:val="ListLabel 734"/>
+    <w:qFormat/>
+    <w:rPr>
+      <w:rFonts w:cs="OpenSymbol"/>
+    </w:rPr>
+  </w:style>
+  <w:style w:type="character" w:styleId="ListLabel735">
+    <w:name w:val="ListLabel 735"/>
+    <w:qFormat/>
+    <w:rPr>
+      <w:rFonts w:cs="OpenSymbol"/>
+    </w:rPr>
+  </w:style>
+  <w:style w:type="character" w:styleId="ListLabel736">
+    <w:name w:val="ListLabel 736"/>
+    <w:qFormat/>
+    <w:rPr>
+      <w:rFonts w:cs="OpenSymbol"/>
+    </w:rPr>
+  </w:style>
+  <w:style w:type="character" w:styleId="ListLabel737">
+    <w:name w:val="ListLabel 737"/>
+    <w:qFormat/>
+    <w:rPr>
+      <w:rFonts w:cs="OpenSymbol"/>
+    </w:rPr>
+  </w:style>
+  <w:style w:type="character" w:styleId="ListLabel738">
+    <w:name w:val="ListLabel 738"/>
+    <w:qFormat/>
+    <w:rPr>
+      <w:rFonts w:cs="OpenSymbol"/>
+    </w:rPr>
+  </w:style>
+  <w:style w:type="character" w:styleId="ListLabel739">
+    <w:name w:val="ListLabel 739"/>
+    <w:qFormat/>
+    <w:rPr>
+      <w:rFonts w:cs="OpenSymbol"/>
+    </w:rPr>
+  </w:style>
+  <w:style w:type="character" w:styleId="ListLabel740">
+    <w:name w:val="ListLabel 740"/>
     <w:qFormat/>
     <w:rPr>
       <w:rFonts w:cs="OpenSymbol"/>
@@ -10494,7 +11099,7 @@
     <w:qFormat/>
     <w:pPr>
       <w:widowControl/>
-      <w:overflowPunct w:val="true"/>
+      <w:overflowPunct w:val="false"/>
       <w:bidi w:val="0"/>
       <w:jc w:val="left"/>
     </w:pPr>
@@ -10558,7 +11163,7 @@
     <w:qFormat/>
     <w:rsid w:val="00340e92"/>
     <w:pPr>
-      <w:overflowPunct w:val="false"/>
+      <w:overflowPunct w:val="true"/>
       <w:spacing w:beforeAutospacing="1" w:afterAutospacing="1"/>
     </w:pPr>
     <w:rPr>

</xml_diff>

<commit_message>
v2.0; revisions for LG
</commit_message>
<xml_diff>
--- a/paper/response_to_reviewers.docx
+++ b/paper/response_to_reviewers.docx
@@ -2824,7 +2824,23 @@
       </w:pPr>
       <w:r>
         <w:rPr/>
-        <w:t>The revised manuscript has tick marks in Fig. 5 that are twice as wide. As per Reviewer 3’s request, these have been replaced by an average over all speakers.</w:t>
+        <w:t xml:space="preserve">The revised manuscript has </w:t>
+      </w:r>
+      <w:r>
+        <w:rPr/>
+        <w:t xml:space="preserve">a dashed line </w:t>
+      </w:r>
+      <w:r>
+        <w:rPr/>
+        <w:t xml:space="preserve">in Fig. 5 </w:t>
+      </w:r>
+      <w:r>
+        <w:rPr/>
+        <w:t>instead of ticks</w:t>
+      </w:r>
+      <w:r>
+        <w:rPr/>
+        <w:t>. As per Reviewer 3’s request, these have been replaced by an average over all speakers.</w:t>
       </w:r>
     </w:p>
     <w:p>
@@ -3427,7 +3443,15 @@
       </w:pPr>
       <w:r>
         <w:rPr/>
-        <w:t>The typo “neighborhood” has been corrected to “neighborhood”. The individual tick marks have been removed and an average over all speakers replaces them. The revised manuscript still uses 2.4mm as the upper limit on all the graphs because it is a convenient value to keep them all on the same scale.</w:t>
+        <w:t xml:space="preserve">The typo “neighborhood” has been corrected to “neighborhood”. The individual tick marks have been removed and an average over all speakers replaces them, </w:t>
+      </w:r>
+      <w:r>
+        <w:rPr/>
+        <w:t>this time as a dashed line</w:t>
+      </w:r>
+      <w:r>
+        <w:rPr/>
+        <w:t>. The revised manuscript still uses 2.4mm as the upper limit on all the graphs because it is a convenient value to keep them all on the same scale.</w:t>
       </w:r>
     </w:p>
     <w:p>
@@ -5669,7 +5693,7 @@
     <w:qFormat/>
     <w:pPr>
       <w:widowControl/>
-      <w:overflowPunct w:val="false"/>
+      <w:overflowPunct w:val="true"/>
       <w:bidi w:val="0"/>
       <w:jc w:val="left"/>
     </w:pPr>
@@ -11006,6 +11030,703 @@
   </w:style>
   <w:style w:type="character" w:styleId="ListLabel740">
     <w:name w:val="ListLabel 740"/>
+    <w:qFormat/>
+    <w:rPr>
+      <w:rFonts w:cs="OpenSymbol"/>
+    </w:rPr>
+  </w:style>
+  <w:style w:type="character" w:styleId="ListLabel741">
+    <w:name w:val="ListLabel 741"/>
+    <w:qFormat/>
+    <w:rPr>
+      <w:rFonts w:cs="Calibri"/>
+      <w:b/>
+    </w:rPr>
+  </w:style>
+  <w:style w:type="character" w:styleId="ListLabel742">
+    <w:name w:val="ListLabel 742"/>
+    <w:qFormat/>
+    <w:rPr>
+      <w:rFonts w:cs="Courier New"/>
+      <w:b w:val="false"/>
+    </w:rPr>
+  </w:style>
+  <w:style w:type="character" w:styleId="ListLabel743">
+    <w:name w:val="ListLabel 743"/>
+    <w:qFormat/>
+    <w:rPr>
+      <w:rFonts w:cs="Wingdings"/>
+    </w:rPr>
+  </w:style>
+  <w:style w:type="character" w:styleId="ListLabel744">
+    <w:name w:val="ListLabel 744"/>
+    <w:qFormat/>
+    <w:rPr>
+      <w:rFonts w:cs="Symbol"/>
+    </w:rPr>
+  </w:style>
+  <w:style w:type="character" w:styleId="ListLabel745">
+    <w:name w:val="ListLabel 745"/>
+    <w:qFormat/>
+    <w:rPr>
+      <w:rFonts w:cs="Courier New"/>
+    </w:rPr>
+  </w:style>
+  <w:style w:type="character" w:styleId="ListLabel746">
+    <w:name w:val="ListLabel 746"/>
+    <w:qFormat/>
+    <w:rPr>
+      <w:rFonts w:cs="Wingdings"/>
+    </w:rPr>
+  </w:style>
+  <w:style w:type="character" w:styleId="ListLabel747">
+    <w:name w:val="ListLabel 747"/>
+    <w:qFormat/>
+    <w:rPr>
+      <w:rFonts w:cs="Symbol"/>
+    </w:rPr>
+  </w:style>
+  <w:style w:type="character" w:styleId="ListLabel748">
+    <w:name w:val="ListLabel 748"/>
+    <w:qFormat/>
+    <w:rPr>
+      <w:rFonts w:cs="Courier New"/>
+    </w:rPr>
+  </w:style>
+  <w:style w:type="character" w:styleId="ListLabel749">
+    <w:name w:val="ListLabel 749"/>
+    <w:qFormat/>
+    <w:rPr>
+      <w:rFonts w:cs="Wingdings"/>
+    </w:rPr>
+  </w:style>
+  <w:style w:type="character" w:styleId="ListLabel750">
+    <w:name w:val="ListLabel 750"/>
+    <w:qFormat/>
+    <w:rPr>
+      <w:rFonts w:cs="Calibri"/>
+      <w:b/>
+    </w:rPr>
+  </w:style>
+  <w:style w:type="character" w:styleId="ListLabel751">
+    <w:name w:val="ListLabel 751"/>
+    <w:qFormat/>
+    <w:rPr>
+      <w:rFonts w:cs="Courier New"/>
+    </w:rPr>
+  </w:style>
+  <w:style w:type="character" w:styleId="ListLabel752">
+    <w:name w:val="ListLabel 752"/>
+    <w:qFormat/>
+    <w:rPr>
+      <w:rFonts w:cs="Wingdings"/>
+    </w:rPr>
+  </w:style>
+  <w:style w:type="character" w:styleId="ListLabel753">
+    <w:name w:val="ListLabel 753"/>
+    <w:qFormat/>
+    <w:rPr>
+      <w:rFonts w:cs="Symbol"/>
+    </w:rPr>
+  </w:style>
+  <w:style w:type="character" w:styleId="ListLabel754">
+    <w:name w:val="ListLabel 754"/>
+    <w:qFormat/>
+    <w:rPr>
+      <w:rFonts w:cs="Courier New"/>
+    </w:rPr>
+  </w:style>
+  <w:style w:type="character" w:styleId="ListLabel755">
+    <w:name w:val="ListLabel 755"/>
+    <w:qFormat/>
+    <w:rPr>
+      <w:rFonts w:cs="Wingdings"/>
+    </w:rPr>
+  </w:style>
+  <w:style w:type="character" w:styleId="ListLabel756">
+    <w:name w:val="ListLabel 756"/>
+    <w:qFormat/>
+    <w:rPr>
+      <w:rFonts w:cs="Symbol"/>
+    </w:rPr>
+  </w:style>
+  <w:style w:type="character" w:styleId="ListLabel757">
+    <w:name w:val="ListLabel 757"/>
+    <w:qFormat/>
+    <w:rPr>
+      <w:rFonts w:cs="Courier New"/>
+    </w:rPr>
+  </w:style>
+  <w:style w:type="character" w:styleId="ListLabel758">
+    <w:name w:val="ListLabel 758"/>
+    <w:qFormat/>
+    <w:rPr>
+      <w:rFonts w:cs="Wingdings"/>
+    </w:rPr>
+  </w:style>
+  <w:style w:type="character" w:styleId="ListLabel759">
+    <w:name w:val="ListLabel 759"/>
+    <w:qFormat/>
+    <w:rPr>
+      <w:rFonts w:cs="Calibri"/>
+    </w:rPr>
+  </w:style>
+  <w:style w:type="character" w:styleId="ListLabel760">
+    <w:name w:val="ListLabel 760"/>
+    <w:qFormat/>
+    <w:rPr>
+      <w:rFonts w:cs="Courier New"/>
+    </w:rPr>
+  </w:style>
+  <w:style w:type="character" w:styleId="ListLabel761">
+    <w:name w:val="ListLabel 761"/>
+    <w:qFormat/>
+    <w:rPr>
+      <w:rFonts w:cs="Wingdings"/>
+    </w:rPr>
+  </w:style>
+  <w:style w:type="character" w:styleId="ListLabel762">
+    <w:name w:val="ListLabel 762"/>
+    <w:qFormat/>
+    <w:rPr>
+      <w:rFonts w:cs="Symbol"/>
+    </w:rPr>
+  </w:style>
+  <w:style w:type="character" w:styleId="ListLabel763">
+    <w:name w:val="ListLabel 763"/>
+    <w:qFormat/>
+    <w:rPr>
+      <w:rFonts w:cs="Courier New"/>
+    </w:rPr>
+  </w:style>
+  <w:style w:type="character" w:styleId="ListLabel764">
+    <w:name w:val="ListLabel 764"/>
+    <w:qFormat/>
+    <w:rPr>
+      <w:rFonts w:cs="Wingdings"/>
+    </w:rPr>
+  </w:style>
+  <w:style w:type="character" w:styleId="ListLabel765">
+    <w:name w:val="ListLabel 765"/>
+    <w:qFormat/>
+    <w:rPr>
+      <w:rFonts w:cs="Symbol"/>
+    </w:rPr>
+  </w:style>
+  <w:style w:type="character" w:styleId="ListLabel766">
+    <w:name w:val="ListLabel 766"/>
+    <w:qFormat/>
+    <w:rPr>
+      <w:rFonts w:cs="Courier New"/>
+    </w:rPr>
+  </w:style>
+  <w:style w:type="character" w:styleId="ListLabel767">
+    <w:name w:val="ListLabel 767"/>
+    <w:qFormat/>
+    <w:rPr>
+      <w:rFonts w:cs="Wingdings"/>
+    </w:rPr>
+  </w:style>
+  <w:style w:type="character" w:styleId="ListLabel768">
+    <w:name w:val="ListLabel 768"/>
+    <w:qFormat/>
+    <w:rPr>
+      <w:rFonts w:cs="Calibri"/>
+      <w:sz w:val="23"/>
+    </w:rPr>
+  </w:style>
+  <w:style w:type="character" w:styleId="ListLabel769">
+    <w:name w:val="ListLabel 769"/>
+    <w:qFormat/>
+    <w:rPr>
+      <w:rFonts w:cs="Courier New"/>
+    </w:rPr>
+  </w:style>
+  <w:style w:type="character" w:styleId="ListLabel770">
+    <w:name w:val="ListLabel 770"/>
+    <w:qFormat/>
+    <w:rPr>
+      <w:rFonts w:cs="Wingdings"/>
+    </w:rPr>
+  </w:style>
+  <w:style w:type="character" w:styleId="ListLabel771">
+    <w:name w:val="ListLabel 771"/>
+    <w:qFormat/>
+    <w:rPr>
+      <w:rFonts w:cs="Symbol"/>
+    </w:rPr>
+  </w:style>
+  <w:style w:type="character" w:styleId="ListLabel772">
+    <w:name w:val="ListLabel 772"/>
+    <w:qFormat/>
+    <w:rPr>
+      <w:rFonts w:cs="Courier New"/>
+    </w:rPr>
+  </w:style>
+  <w:style w:type="character" w:styleId="ListLabel773">
+    <w:name w:val="ListLabel 773"/>
+    <w:qFormat/>
+    <w:rPr>
+      <w:rFonts w:cs="Wingdings"/>
+    </w:rPr>
+  </w:style>
+  <w:style w:type="character" w:styleId="ListLabel774">
+    <w:name w:val="ListLabel 774"/>
+    <w:qFormat/>
+    <w:rPr>
+      <w:rFonts w:cs="Symbol"/>
+    </w:rPr>
+  </w:style>
+  <w:style w:type="character" w:styleId="ListLabel775">
+    <w:name w:val="ListLabel 775"/>
+    <w:qFormat/>
+    <w:rPr>
+      <w:rFonts w:cs="Courier New"/>
+    </w:rPr>
+  </w:style>
+  <w:style w:type="character" w:styleId="ListLabel776">
+    <w:name w:val="ListLabel 776"/>
+    <w:qFormat/>
+    <w:rPr>
+      <w:rFonts w:cs="Wingdings"/>
+    </w:rPr>
+  </w:style>
+  <w:style w:type="character" w:styleId="ListLabel777">
+    <w:name w:val="ListLabel 777"/>
+    <w:qFormat/>
+    <w:rPr>
+      <w:rFonts w:cs="Calibri"/>
+    </w:rPr>
+  </w:style>
+  <w:style w:type="character" w:styleId="ListLabel778">
+    <w:name w:val="ListLabel 778"/>
+    <w:qFormat/>
+    <w:rPr>
+      <w:rFonts w:cs="Courier New"/>
+    </w:rPr>
+  </w:style>
+  <w:style w:type="character" w:styleId="ListLabel779">
+    <w:name w:val="ListLabel 779"/>
+    <w:qFormat/>
+    <w:rPr>
+      <w:rFonts w:cs="Wingdings"/>
+    </w:rPr>
+  </w:style>
+  <w:style w:type="character" w:styleId="ListLabel780">
+    <w:name w:val="ListLabel 780"/>
+    <w:qFormat/>
+    <w:rPr>
+      <w:rFonts w:cs="Symbol"/>
+    </w:rPr>
+  </w:style>
+  <w:style w:type="character" w:styleId="ListLabel781">
+    <w:name w:val="ListLabel 781"/>
+    <w:qFormat/>
+    <w:rPr>
+      <w:rFonts w:cs="Courier New"/>
+    </w:rPr>
+  </w:style>
+  <w:style w:type="character" w:styleId="ListLabel782">
+    <w:name w:val="ListLabel 782"/>
+    <w:qFormat/>
+    <w:rPr>
+      <w:rFonts w:cs="Wingdings"/>
+    </w:rPr>
+  </w:style>
+  <w:style w:type="character" w:styleId="ListLabel783">
+    <w:name w:val="ListLabel 783"/>
+    <w:qFormat/>
+    <w:rPr>
+      <w:rFonts w:cs="Symbol"/>
+    </w:rPr>
+  </w:style>
+  <w:style w:type="character" w:styleId="ListLabel784">
+    <w:name w:val="ListLabel 784"/>
+    <w:qFormat/>
+    <w:rPr>
+      <w:rFonts w:cs="Courier New"/>
+    </w:rPr>
+  </w:style>
+  <w:style w:type="character" w:styleId="ListLabel785">
+    <w:name w:val="ListLabel 785"/>
+    <w:qFormat/>
+    <w:rPr>
+      <w:rFonts w:cs="Wingdings"/>
+    </w:rPr>
+  </w:style>
+  <w:style w:type="character" w:styleId="ListLabel786">
+    <w:name w:val="ListLabel 786"/>
+    <w:qFormat/>
+    <w:rPr>
+      <w:rFonts w:cs="OpenSymbol"/>
+    </w:rPr>
+  </w:style>
+  <w:style w:type="character" w:styleId="ListLabel787">
+    <w:name w:val="ListLabel 787"/>
+    <w:qFormat/>
+    <w:rPr>
+      <w:rFonts w:cs="OpenSymbol"/>
+    </w:rPr>
+  </w:style>
+  <w:style w:type="character" w:styleId="ListLabel788">
+    <w:name w:val="ListLabel 788"/>
+    <w:qFormat/>
+    <w:rPr>
+      <w:rFonts w:cs="OpenSymbol"/>
+    </w:rPr>
+  </w:style>
+  <w:style w:type="character" w:styleId="ListLabel789">
+    <w:name w:val="ListLabel 789"/>
+    <w:qFormat/>
+    <w:rPr>
+      <w:rFonts w:cs="OpenSymbol"/>
+    </w:rPr>
+  </w:style>
+  <w:style w:type="character" w:styleId="ListLabel790">
+    <w:name w:val="ListLabel 790"/>
+    <w:qFormat/>
+    <w:rPr>
+      <w:rFonts w:cs="OpenSymbol"/>
+    </w:rPr>
+  </w:style>
+  <w:style w:type="character" w:styleId="ListLabel791">
+    <w:name w:val="ListLabel 791"/>
+    <w:qFormat/>
+    <w:rPr>
+      <w:rFonts w:cs="OpenSymbol"/>
+    </w:rPr>
+  </w:style>
+  <w:style w:type="character" w:styleId="ListLabel792">
+    <w:name w:val="ListLabel 792"/>
+    <w:qFormat/>
+    <w:rPr>
+      <w:rFonts w:cs="OpenSymbol"/>
+    </w:rPr>
+  </w:style>
+  <w:style w:type="character" w:styleId="ListLabel793">
+    <w:name w:val="ListLabel 793"/>
+    <w:qFormat/>
+    <w:rPr>
+      <w:rFonts w:cs="OpenSymbol"/>
+    </w:rPr>
+  </w:style>
+  <w:style w:type="character" w:styleId="ListLabel794">
+    <w:name w:val="ListLabel 794"/>
+    <w:qFormat/>
+    <w:rPr>
+      <w:rFonts w:cs="OpenSymbol"/>
+    </w:rPr>
+  </w:style>
+  <w:style w:type="character" w:styleId="ListLabel795">
+    <w:name w:val="ListLabel 795"/>
+    <w:qFormat/>
+    <w:rPr>
+      <w:rFonts w:cs="OpenSymbol"/>
+    </w:rPr>
+  </w:style>
+  <w:style w:type="character" w:styleId="ListLabel796">
+    <w:name w:val="ListLabel 796"/>
+    <w:qFormat/>
+    <w:rPr>
+      <w:rFonts w:cs="OpenSymbol"/>
+    </w:rPr>
+  </w:style>
+  <w:style w:type="character" w:styleId="ListLabel797">
+    <w:name w:val="ListLabel 797"/>
+    <w:qFormat/>
+    <w:rPr>
+      <w:rFonts w:cs="OpenSymbol"/>
+    </w:rPr>
+  </w:style>
+  <w:style w:type="character" w:styleId="ListLabel798">
+    <w:name w:val="ListLabel 798"/>
+    <w:qFormat/>
+    <w:rPr>
+      <w:rFonts w:cs="OpenSymbol"/>
+    </w:rPr>
+  </w:style>
+  <w:style w:type="character" w:styleId="ListLabel799">
+    <w:name w:val="ListLabel 799"/>
+    <w:qFormat/>
+    <w:rPr>
+      <w:rFonts w:cs="OpenSymbol"/>
+    </w:rPr>
+  </w:style>
+  <w:style w:type="character" w:styleId="ListLabel800">
+    <w:name w:val="ListLabel 800"/>
+    <w:qFormat/>
+    <w:rPr>
+      <w:rFonts w:cs="OpenSymbol"/>
+    </w:rPr>
+  </w:style>
+  <w:style w:type="character" w:styleId="ListLabel801">
+    <w:name w:val="ListLabel 801"/>
+    <w:qFormat/>
+    <w:rPr>
+      <w:rFonts w:cs="OpenSymbol"/>
+    </w:rPr>
+  </w:style>
+  <w:style w:type="character" w:styleId="ListLabel802">
+    <w:name w:val="ListLabel 802"/>
+    <w:qFormat/>
+    <w:rPr>
+      <w:rFonts w:cs="OpenSymbol"/>
+    </w:rPr>
+  </w:style>
+  <w:style w:type="character" w:styleId="ListLabel803">
+    <w:name w:val="ListLabel 803"/>
+    <w:qFormat/>
+    <w:rPr>
+      <w:rFonts w:cs="OpenSymbol"/>
+    </w:rPr>
+  </w:style>
+  <w:style w:type="character" w:styleId="ListLabel804">
+    <w:name w:val="ListLabel 804"/>
+    <w:qFormat/>
+    <w:rPr>
+      <w:rFonts w:cs="OpenSymbol"/>
+    </w:rPr>
+  </w:style>
+  <w:style w:type="character" w:styleId="ListLabel805">
+    <w:name w:val="ListLabel 805"/>
+    <w:qFormat/>
+    <w:rPr>
+      <w:rFonts w:cs="OpenSymbol"/>
+    </w:rPr>
+  </w:style>
+  <w:style w:type="character" w:styleId="ListLabel806">
+    <w:name w:val="ListLabel 806"/>
+    <w:qFormat/>
+    <w:rPr>
+      <w:rFonts w:cs="OpenSymbol"/>
+    </w:rPr>
+  </w:style>
+  <w:style w:type="character" w:styleId="ListLabel807">
+    <w:name w:val="ListLabel 807"/>
+    <w:qFormat/>
+    <w:rPr>
+      <w:rFonts w:cs="OpenSymbol"/>
+    </w:rPr>
+  </w:style>
+  <w:style w:type="character" w:styleId="ListLabel808">
+    <w:name w:val="ListLabel 808"/>
+    <w:qFormat/>
+    <w:rPr>
+      <w:rFonts w:cs="OpenSymbol"/>
+    </w:rPr>
+  </w:style>
+  <w:style w:type="character" w:styleId="ListLabel809">
+    <w:name w:val="ListLabel 809"/>
+    <w:qFormat/>
+    <w:rPr>
+      <w:rFonts w:cs="OpenSymbol"/>
+    </w:rPr>
+  </w:style>
+  <w:style w:type="character" w:styleId="ListLabel810">
+    <w:name w:val="ListLabel 810"/>
+    <w:qFormat/>
+    <w:rPr>
+      <w:rFonts w:cs="OpenSymbol"/>
+    </w:rPr>
+  </w:style>
+  <w:style w:type="character" w:styleId="ListLabel811">
+    <w:name w:val="ListLabel 811"/>
+    <w:qFormat/>
+    <w:rPr>
+      <w:rFonts w:cs="OpenSymbol"/>
+    </w:rPr>
+  </w:style>
+  <w:style w:type="character" w:styleId="ListLabel812">
+    <w:name w:val="ListLabel 812"/>
+    <w:qFormat/>
+    <w:rPr>
+      <w:rFonts w:cs="OpenSymbol"/>
+    </w:rPr>
+  </w:style>
+  <w:style w:type="character" w:styleId="ListLabel813">
+    <w:name w:val="ListLabel 813"/>
+    <w:qFormat/>
+    <w:rPr>
+      <w:rFonts w:cs="OpenSymbol"/>
+    </w:rPr>
+  </w:style>
+  <w:style w:type="character" w:styleId="ListLabel814">
+    <w:name w:val="ListLabel 814"/>
+    <w:qFormat/>
+    <w:rPr>
+      <w:rFonts w:cs="OpenSymbol"/>
+    </w:rPr>
+  </w:style>
+  <w:style w:type="character" w:styleId="ListLabel815">
+    <w:name w:val="ListLabel 815"/>
+    <w:qFormat/>
+    <w:rPr>
+      <w:rFonts w:cs="OpenSymbol"/>
+    </w:rPr>
+  </w:style>
+  <w:style w:type="character" w:styleId="ListLabel816">
+    <w:name w:val="ListLabel 816"/>
+    <w:qFormat/>
+    <w:rPr>
+      <w:rFonts w:cs="OpenSymbol"/>
+    </w:rPr>
+  </w:style>
+  <w:style w:type="character" w:styleId="ListLabel817">
+    <w:name w:val="ListLabel 817"/>
+    <w:qFormat/>
+    <w:rPr>
+      <w:rFonts w:cs="OpenSymbol"/>
+    </w:rPr>
+  </w:style>
+  <w:style w:type="character" w:styleId="ListLabel818">
+    <w:name w:val="ListLabel 818"/>
+    <w:qFormat/>
+    <w:rPr>
+      <w:rFonts w:cs="OpenSymbol"/>
+    </w:rPr>
+  </w:style>
+  <w:style w:type="character" w:styleId="ListLabel819">
+    <w:name w:val="ListLabel 819"/>
+    <w:qFormat/>
+    <w:rPr>
+      <w:rFonts w:cs="OpenSymbol"/>
+    </w:rPr>
+  </w:style>
+  <w:style w:type="character" w:styleId="ListLabel820">
+    <w:name w:val="ListLabel 820"/>
+    <w:qFormat/>
+    <w:rPr>
+      <w:rFonts w:cs="OpenSymbol"/>
+    </w:rPr>
+  </w:style>
+  <w:style w:type="character" w:styleId="ListLabel821">
+    <w:name w:val="ListLabel 821"/>
+    <w:qFormat/>
+    <w:rPr>
+      <w:rFonts w:cs="OpenSymbol"/>
+    </w:rPr>
+  </w:style>
+  <w:style w:type="character" w:styleId="ListLabel822">
+    <w:name w:val="ListLabel 822"/>
+    <w:qFormat/>
+    <w:rPr>
+      <w:rFonts w:cs="OpenSymbol"/>
+    </w:rPr>
+  </w:style>
+  <w:style w:type="character" w:styleId="ListLabel823">
+    <w:name w:val="ListLabel 823"/>
+    <w:qFormat/>
+    <w:rPr>
+      <w:rFonts w:cs="OpenSymbol"/>
+    </w:rPr>
+  </w:style>
+  <w:style w:type="character" w:styleId="ListLabel824">
+    <w:name w:val="ListLabel 824"/>
+    <w:qFormat/>
+    <w:rPr>
+      <w:rFonts w:cs="OpenSymbol"/>
+    </w:rPr>
+  </w:style>
+  <w:style w:type="character" w:styleId="ListLabel825">
+    <w:name w:val="ListLabel 825"/>
+    <w:qFormat/>
+    <w:rPr>
+      <w:rFonts w:cs="OpenSymbol"/>
+    </w:rPr>
+  </w:style>
+  <w:style w:type="character" w:styleId="ListLabel826">
+    <w:name w:val="ListLabel 826"/>
+    <w:qFormat/>
+    <w:rPr>
+      <w:rFonts w:cs="OpenSymbol"/>
+    </w:rPr>
+  </w:style>
+  <w:style w:type="character" w:styleId="ListLabel827">
+    <w:name w:val="ListLabel 827"/>
+    <w:qFormat/>
+    <w:rPr>
+      <w:rFonts w:cs="OpenSymbol"/>
+    </w:rPr>
+  </w:style>
+  <w:style w:type="character" w:styleId="ListLabel828">
+    <w:name w:val="ListLabel 828"/>
+    <w:qFormat/>
+    <w:rPr>
+      <w:rFonts w:cs="OpenSymbol"/>
+    </w:rPr>
+  </w:style>
+  <w:style w:type="character" w:styleId="ListLabel829">
+    <w:name w:val="ListLabel 829"/>
+    <w:qFormat/>
+    <w:rPr>
+      <w:rFonts w:cs="OpenSymbol"/>
+    </w:rPr>
+  </w:style>
+  <w:style w:type="character" w:styleId="ListLabel830">
+    <w:name w:val="ListLabel 830"/>
+    <w:qFormat/>
+    <w:rPr>
+      <w:rFonts w:cs="OpenSymbol"/>
+    </w:rPr>
+  </w:style>
+  <w:style w:type="character" w:styleId="ListLabel831">
+    <w:name w:val="ListLabel 831"/>
+    <w:qFormat/>
+    <w:rPr>
+      <w:rFonts w:cs="OpenSymbol"/>
+    </w:rPr>
+  </w:style>
+  <w:style w:type="character" w:styleId="ListLabel832">
+    <w:name w:val="ListLabel 832"/>
+    <w:qFormat/>
+    <w:rPr>
+      <w:rFonts w:cs="OpenSymbol"/>
+    </w:rPr>
+  </w:style>
+  <w:style w:type="character" w:styleId="ListLabel833">
+    <w:name w:val="ListLabel 833"/>
+    <w:qFormat/>
+    <w:rPr>
+      <w:rFonts w:cs="OpenSymbol"/>
+    </w:rPr>
+  </w:style>
+  <w:style w:type="character" w:styleId="ListLabel834">
+    <w:name w:val="ListLabel 834"/>
+    <w:qFormat/>
+    <w:rPr>
+      <w:rFonts w:cs="OpenSymbol"/>
+    </w:rPr>
+  </w:style>
+  <w:style w:type="character" w:styleId="ListLabel835">
+    <w:name w:val="ListLabel 835"/>
+    <w:qFormat/>
+    <w:rPr>
+      <w:rFonts w:cs="OpenSymbol"/>
+    </w:rPr>
+  </w:style>
+  <w:style w:type="character" w:styleId="ListLabel836">
+    <w:name w:val="ListLabel 836"/>
+    <w:qFormat/>
+    <w:rPr>
+      <w:rFonts w:cs="OpenSymbol"/>
+    </w:rPr>
+  </w:style>
+  <w:style w:type="character" w:styleId="ListLabel837">
+    <w:name w:val="ListLabel 837"/>
+    <w:qFormat/>
+    <w:rPr>
+      <w:rFonts w:cs="OpenSymbol"/>
+    </w:rPr>
+  </w:style>
+  <w:style w:type="character" w:styleId="ListLabel838">
+    <w:name w:val="ListLabel 838"/>
+    <w:qFormat/>
+    <w:rPr>
+      <w:rFonts w:cs="OpenSymbol"/>
+    </w:rPr>
+  </w:style>
+  <w:style w:type="character" w:styleId="ListLabel839">
+    <w:name w:val="ListLabel 839"/>
     <w:qFormat/>
     <w:rPr>
       <w:rFonts w:cs="OpenSymbol"/>
@@ -11099,7 +11820,7 @@
     <w:qFormat/>
     <w:pPr>
       <w:widowControl/>
-      <w:overflowPunct w:val="false"/>
+      <w:overflowPunct w:val="true"/>
       <w:bidi w:val="0"/>
       <w:jc w:val="left"/>
     </w:pPr>
@@ -11163,7 +11884,7 @@
     <w:qFormat/>
     <w:rsid w:val="00340e92"/>
     <w:pPr>
-      <w:overflowPunct w:val="true"/>
+      <w:overflowPunct w:val="false"/>
       <w:spacing w:beforeAutospacing="1" w:afterAutospacing="1"/>
     </w:pPr>
     <w:rPr>

</xml_diff>